<commit_message>
new changes to resume
</commit_message>
<xml_diff>
--- a/Vincent_Escueta_resume.docx
+++ b/Vincent_Escueta_resume.docx
@@ -1,9 +1,10 @@
 
 <file path=word/document.xml><?xml version="1.0" encoding="utf-8"?>
-<w:document xmlns:wpc="http://schemas.microsoft.com/office/word/2010/wordprocessingCanvas" xmlns:cx="http://schemas.microsoft.com/office/drawing/2014/chartex" xmlns:cx1="http://schemas.microsoft.com/office/drawing/2015/9/8/chartex" xmlns:cx2="http://schemas.microsoft.com/office/drawing/2015/10/21/chartex" xmlns:cx3="http://schemas.microsoft.com/office/drawing/2016/5/9/chartex" xmlns:cx4="http://schemas.microsoft.com/office/drawing/2016/5/10/chartex" xmlns:cx5="http://schemas.microsoft.com/office/drawing/2016/5/11/chartex" xmlns:cx6="http://schemas.microsoft.com/office/drawing/2016/5/12/chartex" xmlns:cx7="http://schemas.microsoft.com/office/drawing/2016/5/13/chartex" xmlns:cx8="http://schemas.microsoft.com/office/drawing/2016/5/14/chartex" xmlns:mc="http://schemas.openxmlformats.org/markup-compatibility/2006" xmlns:aink="http://schemas.microsoft.com/office/drawing/2016/ink" xmlns:am3d="http://schemas.microsoft.com/office/drawing/2017/model3d" xmlns:o="urn:schemas-microsoft-com:office:office" xmlns:r="http://schemas.openxmlformats.org/officeDocument/2006/relationships" xmlns:m="http://schemas.openxmlformats.org/officeDocument/2006/math" xmlns:v="urn:schemas-microsoft-com:vml" xmlns:wp14="http://schemas.microsoft.com/office/word/2010/wordprocessingDrawing" xmlns:wp="http://schemas.openxmlformats.org/drawingml/2006/wordprocessingDrawing" xmlns:w10="urn:schemas-microsoft-com:office:word" xmlns:w="http://schemas.openxmlformats.org/wordprocessingml/2006/main" xmlns:w14="http://schemas.microsoft.com/office/word/2010/wordml" xmlns:w15="http://schemas.microsoft.com/office/word/2012/wordml" xmlns:w16se="http://schemas.microsoft.com/office/word/2015/wordml/symex" xmlns:wpg="http://schemas.microsoft.com/office/word/2010/wordprocessingGroup" xmlns:wpi="http://schemas.microsoft.com/office/word/2010/wordprocessingInk" xmlns:wne="http://schemas.microsoft.com/office/word/2006/wordml" xmlns:wps="http://schemas.microsoft.com/office/word/2010/wordprocessingShape" mc:Ignorable="w14 w15 w16se wp14">
+<w:document xmlns:wpc="http://schemas.microsoft.com/office/word/2010/wordprocessingCanvas" xmlns:cx="http://schemas.microsoft.com/office/drawing/2014/chartex" xmlns:cx1="http://schemas.microsoft.com/office/drawing/2015/9/8/chartex" xmlns:cx2="http://schemas.microsoft.com/office/drawing/2015/10/21/chartex" xmlns:cx3="http://schemas.microsoft.com/office/drawing/2016/5/9/chartex" xmlns:cx4="http://schemas.microsoft.com/office/drawing/2016/5/10/chartex" xmlns:cx5="http://schemas.microsoft.com/office/drawing/2016/5/11/chartex" xmlns:cx6="http://schemas.microsoft.com/office/drawing/2016/5/12/chartex" xmlns:cx7="http://schemas.microsoft.com/office/drawing/2016/5/13/chartex" xmlns:cx8="http://schemas.microsoft.com/office/drawing/2016/5/14/chartex" xmlns:mc="http://schemas.openxmlformats.org/markup-compatibility/2006" xmlns:aink="http://schemas.microsoft.com/office/drawing/2016/ink" xmlns:am3d="http://schemas.microsoft.com/office/drawing/2017/model3d" xmlns:o="urn:schemas-microsoft-com:office:office" xmlns:r="http://schemas.openxmlformats.org/officeDocument/2006/relationships" xmlns:m="http://schemas.openxmlformats.org/officeDocument/2006/math" xmlns:v="urn:schemas-microsoft-com:vml" xmlns:wp14="http://schemas.microsoft.com/office/word/2010/wordprocessingDrawing" xmlns:wp="http://schemas.openxmlformats.org/drawingml/2006/wordprocessingDrawing" xmlns:w10="urn:schemas-microsoft-com:office:word" xmlns:w="http://schemas.openxmlformats.org/wordprocessingml/2006/main" xmlns:w14="http://schemas.microsoft.com/office/word/2010/wordml" xmlns:w15="http://schemas.microsoft.com/office/word/2012/wordml" xmlns:w16cid="http://schemas.microsoft.com/office/word/2016/wordml/cid" xmlns:w16se="http://schemas.microsoft.com/office/word/2015/wordml/symex" xmlns:wpg="http://schemas.microsoft.com/office/word/2010/wordprocessingGroup" xmlns:wpi="http://schemas.microsoft.com/office/word/2010/wordprocessingInk" xmlns:wne="http://schemas.microsoft.com/office/word/2006/wordml" xmlns:wps="http://schemas.microsoft.com/office/word/2010/wordprocessingShape" mc:Ignorable="w14 w15 w16se w16cid wp14">
   <w:body>
     <w:p>
       <w:pPr>
+        <w:ind w:left="720" w:hanging="720"/>
         <w:rPr>
           <w:rFonts w:ascii="Calibri" w:hAnsi="Calibri" w:cs="Times New Roman"/>
           <w:sz w:val="36"/>
@@ -16,11 +17,12 @@
           <w:sz w:val="36"/>
           <w:szCs w:val="36"/>
         </w:rPr>
-        <w:t>VINCENT ESCUETA</w:t>
+        <w:t>Vincent Escueta</w:t>
       </w:r>
     </w:p>
     <w:p>
       <w:pPr>
+        <w:ind w:left="720" w:hanging="720"/>
         <w:rPr>
           <w:rFonts w:ascii="Calibri" w:hAnsi="Calibri" w:cs="Times New Roman"/>
           <w:b/>
@@ -51,6 +53,7 @@
     </w:p>
     <w:p>
       <w:pPr>
+        <w:ind w:left="720" w:hanging="720"/>
         <w:rPr>
           <w:rFonts w:ascii="Calibri Light" w:hAnsi="Calibri Light" w:cs="Times New Roman"/>
           <w:sz w:val="22"/>
@@ -137,16 +140,50 @@
           <w:sz w:val="22"/>
           <w:szCs w:val="22"/>
         </w:rPr>
-        <w:t>vincent-escue</w:t>
-      </w:r>
-      <w:r>
-        <w:rPr>
-          <w:rFonts w:ascii="Calibri Light" w:hAnsi="Calibri Light" w:cs="Times New Roman"/>
-          <w:sz w:val="22"/>
-          <w:szCs w:val="22"/>
-        </w:rPr>
-        <w:t>ta22.github.io/Website</w:t>
-      </w:r>
+        <w:t>vincentescueta.com</w:t>
+      </w:r>
+    </w:p>
+    <w:p>
+      <w:pPr>
+        <w:tabs>
+          <w:tab w:val="left" w:pos="3670"/>
+        </w:tabs>
+        <w:ind w:left="720" w:hanging="720"/>
+        <w:rPr>
+          <w:rFonts w:ascii="Calibri Light" w:hAnsi="Calibri Light" w:cs="Times New Roman"/>
+          <w:sz w:val="8"/>
+          <w:szCs w:val="8"/>
+        </w:rPr>
+      </w:pPr>
+      <w:r>
+        <w:rPr>
+          <w:rFonts w:ascii="Calibri Light" w:hAnsi="Calibri Light" w:cs="Times New Roman"/>
+          <w:sz w:val="10"/>
+          <w:szCs w:val="10"/>
+        </w:rPr>
+        <w:tab/>
+      </w:r>
+      <w:r>
+        <w:rPr>
+          <w:rFonts w:ascii="Calibri Light" w:hAnsi="Calibri Light" w:cs="Times New Roman"/>
+          <w:sz w:val="10"/>
+          <w:szCs w:val="10"/>
+        </w:rPr>
+        <w:tab/>
+      </w:r>
+    </w:p>
+    <w:p>
+      <w:pPr>
+        <w:pBdr>
+          <w:top w:val="single" w:sz="2" w:space="1" w:color="auto"/>
+        </w:pBdr>
+        <w:rPr>
+          <w:rFonts w:ascii="Calibri" w:hAnsi="Calibri" w:cs="Times New Roman"/>
+          <w:b/>
+          <w:sz w:val="8"/>
+          <w:szCs w:val="8"/>
+        </w:rPr>
+      </w:pPr>
     </w:p>
     <w:p>
       <w:pPr>
@@ -271,23 +308,16 @@
           <w:sz w:val="22"/>
           <w:szCs w:val="22"/>
         </w:rPr>
-        <w:t>2014 – 2018 (Expected</w:t>
-      </w:r>
-      <w:r>
-        <w:rPr>
-          <w:rFonts w:ascii="Calibri Light" w:hAnsi="Calibri Light" w:cs="Times New Roman"/>
-          <w:sz w:val="22"/>
-          <w:szCs w:val="22"/>
-        </w:rPr>
-        <w:t>)</w:t>
-      </w:r>
-      <w:r>
-        <w:rPr>
-          <w:rFonts w:ascii="Calibri Light" w:hAnsi="Calibri Light" w:cs="Times New Roman"/>
-          <w:sz w:val="22"/>
-          <w:szCs w:val="22"/>
-        </w:rPr>
-        <w:tab/>
+        <w:t xml:space="preserve">2014 – </w:t>
+      </w:r>
+      <w:r>
+        <w:rPr>
+          <w:rFonts w:ascii="Calibri Light" w:hAnsi="Calibri Light" w:cs="Times New Roman"/>
+          <w:i/>
+          <w:sz w:val="22"/>
+          <w:szCs w:val="22"/>
+        </w:rPr>
+        <w:t>2017</w:t>
       </w:r>
     </w:p>
     <w:p>
@@ -386,14 +416,6 @@
         </w:rPr>
         <w:t xml:space="preserve"> </w:t>
       </w:r>
-      <w:r>
-        <w:rPr>
-          <w:rFonts w:ascii="Calibri Light" w:hAnsi="Calibri Light" w:cs="Times New Roman"/>
-          <w:sz w:val="22"/>
-          <w:szCs w:val="22"/>
-        </w:rPr>
-        <w:tab/>
-      </w:r>
     </w:p>
     <w:p>
       <w:pPr>
@@ -402,71 +424,10 @@
         </w:tabs>
         <w:rPr>
           <w:rFonts w:ascii="Calibri Light" w:hAnsi="Calibri Light" w:cs="Times New Roman"/>
-          <w:i/>
-          <w:sz w:val="22"/>
-          <w:szCs w:val="22"/>
-        </w:rPr>
-      </w:pPr>
-      <w:r>
-        <w:rPr>
-          <w:rFonts w:ascii="Calibri Light" w:hAnsi="Calibri Light" w:cs="Times New Roman"/>
-          <w:b/>
-          <w:sz w:val="22"/>
-          <w:szCs w:val="22"/>
-        </w:rPr>
-        <w:t>Diamond Ranch High School</w:t>
-      </w:r>
-      <w:r>
-        <w:rPr>
-          <w:rFonts w:ascii="Calibri Light" w:hAnsi="Calibri Light" w:cs="Times New Roman"/>
-          <w:b/>
-          <w:sz w:val="22"/>
-          <w:szCs w:val="22"/>
-        </w:rPr>
-        <w:t xml:space="preserve"> </w:t>
-      </w:r>
-      <w:r>
-        <w:rPr>
-          <w:rFonts w:ascii="Calibri Light" w:hAnsi="Calibri Light" w:cs="Times New Roman"/>
-          <w:sz w:val="22"/>
-          <w:szCs w:val="22"/>
-        </w:rPr>
-        <w:t>|</w:t>
-      </w:r>
-      <w:r>
-        <w:rPr>
-          <w:rFonts w:ascii="Calibri Light" w:hAnsi="Calibri Light" w:cs="Times New Roman"/>
-          <w:b/>
-          <w:sz w:val="22"/>
-          <w:szCs w:val="22"/>
-        </w:rPr>
-        <w:t xml:space="preserve"> </w:t>
-      </w:r>
-      <w:r>
-        <w:rPr>
-          <w:rFonts w:ascii="Calibri Light" w:hAnsi="Calibri Light" w:cs="Times New Roman"/>
-          <w:sz w:val="22"/>
-          <w:szCs w:val="22"/>
-        </w:rPr>
-        <w:t>POMONA, CA</w:t>
-      </w:r>
-      <w:r>
-        <w:rPr>
-          <w:rFonts w:ascii="Calibri Light" w:hAnsi="Calibri Light" w:cs="Times New Roman"/>
-          <w:sz w:val="22"/>
-          <w:szCs w:val="22"/>
-        </w:rPr>
-        <w:tab/>
-      </w:r>
-      <w:r>
-        <w:rPr>
-          <w:rFonts w:ascii="Calibri Light" w:hAnsi="Calibri Light" w:cs="Times New Roman"/>
-          <w:i/>
-          <w:sz w:val="22"/>
-          <w:szCs w:val="22"/>
-        </w:rPr>
-        <w:t>2010 – 2014</w:t>
-      </w:r>
+          <w:sz w:val="8"/>
+          <w:szCs w:val="8"/>
+        </w:rPr>
+      </w:pPr>
     </w:p>
     <w:p>
       <w:pPr>
@@ -475,9 +436,8 @@
         </w:tabs>
         <w:rPr>
           <w:rFonts w:ascii="Calibri Light" w:hAnsi="Calibri Light" w:cs="Times New Roman"/>
-          <w:i/>
-          <w:sz w:val="22"/>
-          <w:szCs w:val="22"/>
+          <w:sz w:val="16"/>
+          <w:szCs w:val="16"/>
         </w:rPr>
         <w:sectPr>
           <w:type w:val="continuous"/>
@@ -494,6 +454,19 @@
           <w:top w:val="single" w:sz="2" w:space="1" w:color="auto"/>
         </w:pBdr>
         <w:rPr>
+          <w:rFonts w:ascii="Calibri Light" w:hAnsi="Calibri Light" w:cs="Calibri Light"/>
+          <w:b/>
+          <w:sz w:val="8"/>
+          <w:szCs w:val="8"/>
+        </w:rPr>
+      </w:pPr>
+    </w:p>
+    <w:p>
+      <w:pPr>
+        <w:pBdr>
+          <w:top w:val="single" w:sz="2" w:space="1" w:color="auto"/>
+        </w:pBdr>
+        <w:rPr>
           <w:rFonts w:ascii="Calibri" w:hAnsi="Calibri" w:cs="Times New Roman"/>
           <w:b/>
           <w:szCs w:val="22"/>
@@ -605,6 +578,7 @@
           <w:rFonts w:ascii="Calibri Light" w:hAnsi="Calibri Light" w:cs="Times New Roman"/>
           <w:sz w:val="22"/>
           <w:szCs w:val="22"/>
+          <w:u w:val="single"/>
         </w:rPr>
         <w:t>Technical Skills</w:t>
       </w:r>
@@ -613,11 +587,28 @@
           <w:rFonts w:ascii="Calibri Light" w:hAnsi="Calibri Light" w:cs="Times New Roman"/>
           <w:sz w:val="22"/>
           <w:szCs w:val="22"/>
+          <w:u w:val="single"/>
         </w:rPr>
         <w:t>:</w:t>
       </w:r>
       <w:r>
         <w:rPr>
+          <w:rFonts w:ascii="Symbol" w:hAnsi="Symbol" w:cs="Times New Roman"/>
+          <w:sz w:val="22"/>
+          <w:szCs w:val="22"/>
+        </w:rPr>
+        <w:t></w:t>
+      </w:r>
+      <w:r>
+        <w:rPr>
+          <w:rFonts w:ascii="Calibri Light" w:hAnsi="Calibri Light" w:cs="Times New Roman"/>
+          <w:sz w:val="20"/>
+          <w:szCs w:val="20"/>
+        </w:rPr>
+        <w:t>●</w:t>
+      </w:r>
+      <w:r>
+        <w:rPr>
           <w:rFonts w:ascii="Calibri Light" w:hAnsi="Calibri Light" w:cs="Times New Roman"/>
           <w:sz w:val="22"/>
           <w:szCs w:val="22"/>
@@ -630,31 +621,231 @@
           <w:sz w:val="22"/>
           <w:szCs w:val="22"/>
         </w:rPr>
-        <w:t>C++, Python, C, Java</w:t>
-      </w:r>
-      <w:r>
-        <w:rPr>
-          <w:rFonts w:ascii="Calibri Light" w:hAnsi="Calibri Light" w:cs="Times New Roman"/>
-          <w:sz w:val="22"/>
-          <w:szCs w:val="22"/>
-        </w:rPr>
-        <w:t>, Scheme, MIPS, SQL, GLSL</w:t>
-      </w:r>
-      <w:r>
-        <w:rPr>
-          <w:rFonts w:ascii="Calibri Light" w:hAnsi="Calibri Light" w:cs="Times New Roman"/>
-          <w:sz w:val="22"/>
-          <w:szCs w:val="22"/>
-        </w:rPr>
-        <w:t xml:space="preserve">, </w:t>
-      </w:r>
-      <w:r>
-        <w:rPr>
-          <w:rFonts w:ascii="Calibri Light" w:hAnsi="Calibri Light" w:cs="Times New Roman"/>
-          <w:sz w:val="22"/>
-          <w:szCs w:val="22"/>
-        </w:rPr>
-        <w:t>Common Linux utilities (</w:t>
+        <w:t>Python</w:t>
+      </w:r>
+      <w:r>
+        <w:rPr>
+          <w:rFonts w:ascii="Calibri Light" w:hAnsi="Calibri Light" w:cs="Times New Roman"/>
+          <w:sz w:val="22"/>
+          <w:szCs w:val="22"/>
+        </w:rPr>
+        <w:t xml:space="preserve"> </w:t>
+      </w:r>
+      <w:r>
+        <w:rPr>
+          <w:rFonts w:ascii="Calibri Light" w:hAnsi="Calibri Light" w:cs="Times New Roman"/>
+          <w:sz w:val="20"/>
+          <w:szCs w:val="20"/>
+        </w:rPr>
+        <w:t>●</w:t>
+      </w:r>
+      <w:r>
+        <w:rPr>
+          <w:rFonts w:ascii="Calibri Light" w:hAnsi="Calibri Light" w:cs="Times New Roman"/>
+          <w:sz w:val="22"/>
+          <w:szCs w:val="22"/>
+        </w:rPr>
+        <w:t xml:space="preserve"> </w:t>
+      </w:r>
+      <w:r>
+        <w:rPr>
+          <w:rFonts w:ascii="Calibri Light" w:hAnsi="Calibri Light" w:cs="Times New Roman"/>
+          <w:sz w:val="22"/>
+          <w:szCs w:val="22"/>
+        </w:rPr>
+        <w:t>C++</w:t>
+      </w:r>
+      <w:r>
+        <w:rPr>
+          <w:rFonts w:ascii="Calibri Light" w:hAnsi="Calibri Light" w:cs="Times New Roman"/>
+          <w:sz w:val="22"/>
+          <w:szCs w:val="22"/>
+        </w:rPr>
+        <w:t xml:space="preserve"> </w:t>
+      </w:r>
+      <w:r>
+        <w:rPr>
+          <w:rFonts w:ascii="Calibri Light" w:hAnsi="Calibri Light" w:cs="Times New Roman"/>
+          <w:sz w:val="20"/>
+          <w:szCs w:val="20"/>
+        </w:rPr>
+        <w:t>●</w:t>
+      </w:r>
+      <w:r>
+        <w:rPr>
+          <w:rFonts w:ascii="Calibri Light" w:hAnsi="Calibri Light" w:cs="Times New Roman"/>
+          <w:sz w:val="22"/>
+          <w:szCs w:val="22"/>
+        </w:rPr>
+        <w:t xml:space="preserve"> </w:t>
+      </w:r>
+      <w:r>
+        <w:rPr>
+          <w:rFonts w:ascii="Calibri Light" w:hAnsi="Calibri Light" w:cs="Times New Roman"/>
+          <w:sz w:val="22"/>
+          <w:szCs w:val="22"/>
+        </w:rPr>
+        <w:t xml:space="preserve">C </w:t>
+      </w:r>
+      <w:r>
+        <w:rPr>
+          <w:rFonts w:ascii="Calibri Light" w:hAnsi="Calibri Light" w:cs="Times New Roman"/>
+          <w:sz w:val="20"/>
+          <w:szCs w:val="20"/>
+        </w:rPr>
+        <w:t>●</w:t>
+      </w:r>
+      <w:r>
+        <w:rPr>
+          <w:rFonts w:ascii="Calibri Light" w:hAnsi="Calibri Light" w:cs="Times New Roman"/>
+          <w:sz w:val="22"/>
+          <w:szCs w:val="22"/>
+        </w:rPr>
+        <w:t xml:space="preserve"> </w:t>
+      </w:r>
+      <w:r>
+        <w:rPr>
+          <w:rFonts w:ascii="Calibri Light" w:hAnsi="Calibri Light" w:cs="Times New Roman"/>
+          <w:sz w:val="22"/>
+          <w:szCs w:val="22"/>
+        </w:rPr>
+        <w:t>HTML5</w:t>
+      </w:r>
+      <w:r>
+        <w:rPr>
+          <w:rFonts w:ascii="Calibri Light" w:hAnsi="Calibri Light" w:cs="Times New Roman"/>
+          <w:sz w:val="22"/>
+          <w:szCs w:val="22"/>
+        </w:rPr>
+        <w:t xml:space="preserve"> </w:t>
+      </w:r>
+      <w:r>
+        <w:rPr>
+          <w:rFonts w:ascii="Calibri Light" w:hAnsi="Calibri Light" w:cs="Times New Roman"/>
+          <w:sz w:val="20"/>
+          <w:szCs w:val="20"/>
+        </w:rPr>
+        <w:t>●</w:t>
+      </w:r>
+      <w:r>
+        <w:rPr>
+          <w:rFonts w:ascii="Calibri Light" w:hAnsi="Calibri Light" w:cs="Times New Roman"/>
+          <w:sz w:val="22"/>
+          <w:szCs w:val="22"/>
+        </w:rPr>
+        <w:t xml:space="preserve"> CSS3</w:t>
+      </w:r>
+      <w:r>
+        <w:rPr>
+          <w:rFonts w:ascii="Calibri Light" w:hAnsi="Calibri Light" w:cs="Times New Roman"/>
+          <w:sz w:val="22"/>
+          <w:szCs w:val="22"/>
+        </w:rPr>
+        <w:t xml:space="preserve"> </w:t>
+      </w:r>
+      <w:r>
+        <w:rPr>
+          <w:rFonts w:ascii="Calibri Light" w:hAnsi="Calibri Light" w:cs="Times New Roman"/>
+          <w:sz w:val="20"/>
+          <w:szCs w:val="20"/>
+        </w:rPr>
+        <w:t>●</w:t>
+      </w:r>
+      <w:r>
+        <w:rPr>
+          <w:rFonts w:ascii="Calibri Light" w:hAnsi="Calibri Light" w:cs="Times New Roman"/>
+          <w:sz w:val="22"/>
+          <w:szCs w:val="22"/>
+        </w:rPr>
+        <w:t xml:space="preserve"> </w:t>
+      </w:r>
+      <w:r>
+        <w:rPr>
+          <w:rFonts w:ascii="Calibri Light" w:hAnsi="Calibri Light" w:cs="Times New Roman"/>
+          <w:sz w:val="22"/>
+          <w:szCs w:val="22"/>
+        </w:rPr>
+        <w:t>JavaS</w:t>
+      </w:r>
+      <w:r>
+        <w:rPr>
+          <w:rFonts w:ascii="Calibri Light" w:hAnsi="Calibri Light" w:cs="Times New Roman"/>
+          <w:sz w:val="22"/>
+          <w:szCs w:val="22"/>
+        </w:rPr>
+        <w:t>cript</w:t>
+      </w:r>
+      <w:r>
+        <w:rPr>
+          <w:rFonts w:ascii="Calibri Light" w:hAnsi="Calibri Light" w:cs="Times New Roman"/>
+          <w:sz w:val="22"/>
+          <w:szCs w:val="22"/>
+        </w:rPr>
+        <w:t xml:space="preserve"> </w:t>
+      </w:r>
+      <w:r>
+        <w:rPr>
+          <w:rFonts w:ascii="Calibri Light" w:hAnsi="Calibri Light" w:cs="Times New Roman"/>
+          <w:sz w:val="20"/>
+          <w:szCs w:val="20"/>
+        </w:rPr>
+        <w:t>●</w:t>
+      </w:r>
+      <w:r>
+        <w:rPr>
+          <w:rFonts w:ascii="Calibri Light" w:hAnsi="Calibri Light" w:cs="Times New Roman"/>
+          <w:sz w:val="22"/>
+          <w:szCs w:val="22"/>
+        </w:rPr>
+        <w:t xml:space="preserve"> Java</w:t>
+      </w:r>
+      <w:r>
+        <w:rPr>
+          <w:rFonts w:ascii="Calibri Light" w:hAnsi="Calibri Light" w:cs="Times New Roman"/>
+          <w:sz w:val="22"/>
+          <w:szCs w:val="22"/>
+        </w:rPr>
+        <w:t xml:space="preserve"> </w:t>
+      </w:r>
+      <w:r>
+        <w:rPr>
+          <w:rFonts w:ascii="Calibri Light" w:hAnsi="Calibri Light" w:cs="Times New Roman"/>
+          <w:sz w:val="20"/>
+          <w:szCs w:val="20"/>
+        </w:rPr>
+        <w:t>●</w:t>
+      </w:r>
+      <w:r>
+        <w:rPr>
+          <w:rFonts w:ascii="Calibri Light" w:hAnsi="Calibri Light" w:cs="Times New Roman"/>
+          <w:sz w:val="22"/>
+          <w:szCs w:val="22"/>
+        </w:rPr>
+        <w:t xml:space="preserve"> SQL</w:t>
+      </w:r>
+      <w:r>
+        <w:rPr>
+          <w:rFonts w:ascii="Calibri Light" w:hAnsi="Calibri Light" w:cs="Times New Roman"/>
+          <w:sz w:val="22"/>
+          <w:szCs w:val="22"/>
+        </w:rPr>
+        <w:t xml:space="preserve"> </w:t>
+      </w:r>
+      <w:r>
+        <w:rPr>
+          <w:rFonts w:ascii="Calibri Light" w:hAnsi="Calibri Light" w:cs="Times New Roman"/>
+          <w:sz w:val="20"/>
+          <w:szCs w:val="20"/>
+        </w:rPr>
+        <w:t>●</w:t>
+      </w:r>
+      <w:r>
+        <w:rPr>
+          <w:rFonts w:ascii="Calibri Light" w:hAnsi="Calibri Light" w:cs="Times New Roman"/>
+          <w:sz w:val="22"/>
+          <w:szCs w:val="22"/>
+        </w:rPr>
+        <w:t xml:space="preserve"> Common Linux utilities (</w:t>
       </w:r>
       <w:r>
         <w:rPr>
@@ -678,53 +869,902 @@
           <w:sz w:val="22"/>
           <w:szCs w:val="22"/>
         </w:rPr>
-        <w:t xml:space="preserve">, </w:t>
-      </w:r>
-      <w:r>
-        <w:rPr>
-          <w:rFonts w:ascii="Calibri Light" w:hAnsi="Calibri Light" w:cs="Times New Roman"/>
-          <w:sz w:val="22"/>
-          <w:szCs w:val="22"/>
-        </w:rPr>
-        <w:t>Autodesk Maya, Blender</w:t>
-      </w:r>
-      <w:r>
-        <w:rPr>
-          <w:rFonts w:ascii="Calibri Light" w:hAnsi="Calibri Light" w:cs="Times New Roman"/>
-          <w:sz w:val="22"/>
-          <w:szCs w:val="22"/>
-        </w:rPr>
-        <w:t>, Pixar’s RenderMan</w:t>
-      </w:r>
-      <w:r>
-        <w:rPr>
-          <w:rFonts w:ascii="Calibri Light" w:hAnsi="Calibri Light" w:cs="Times New Roman"/>
-          <w:sz w:val="22"/>
-          <w:szCs w:val="22"/>
-        </w:rPr>
-        <w:t xml:space="preserve">, </w:t>
-      </w:r>
-      <w:r>
-        <w:rPr>
-          <w:rFonts w:ascii="Calibri Light" w:hAnsi="Calibri Light" w:cs="Times New Roman"/>
-          <w:sz w:val="22"/>
-          <w:szCs w:val="22"/>
-        </w:rPr>
-        <w:t xml:space="preserve">Houdini, </w:t>
-      </w:r>
-      <w:r>
-        <w:rPr>
-          <w:rFonts w:ascii="Calibri Light" w:hAnsi="Calibri Light" w:cs="Times New Roman"/>
-          <w:sz w:val="22"/>
-          <w:szCs w:val="22"/>
-        </w:rPr>
-        <w:t>Adobe Photoshop, Adobe Premiere Pro, Adobe Illustrator</w:t>
+        <w:t xml:space="preserve"> </w:t>
+      </w:r>
+      <w:r>
+        <w:rPr>
+          <w:rFonts w:ascii="Calibri Light" w:hAnsi="Calibri Light" w:cs="Times New Roman"/>
+          <w:sz w:val="20"/>
+          <w:szCs w:val="20"/>
+        </w:rPr>
+        <w:t>●</w:t>
+      </w:r>
+      <w:r>
+        <w:rPr>
+          <w:rFonts w:ascii="Calibri Light" w:hAnsi="Calibri Light" w:cs="Times New Roman"/>
+          <w:sz w:val="22"/>
+          <w:szCs w:val="22"/>
+        </w:rPr>
+        <w:t xml:space="preserve"> Autodesk Maya</w:t>
+      </w:r>
+      <w:r>
+        <w:rPr>
+          <w:rFonts w:ascii="Calibri Light" w:hAnsi="Calibri Light" w:cs="Times New Roman"/>
+          <w:sz w:val="22"/>
+          <w:szCs w:val="22"/>
+        </w:rPr>
+        <w:t xml:space="preserve"> </w:t>
+      </w:r>
+      <w:r>
+        <w:rPr>
+          <w:rFonts w:ascii="Calibri Light" w:hAnsi="Calibri Light" w:cs="Times New Roman"/>
+          <w:sz w:val="20"/>
+          <w:szCs w:val="20"/>
+        </w:rPr>
+        <w:t>●</w:t>
+      </w:r>
+      <w:r>
+        <w:rPr>
+          <w:rFonts w:ascii="Calibri Light" w:hAnsi="Calibri Light" w:cs="Times New Roman"/>
+          <w:sz w:val="22"/>
+          <w:szCs w:val="22"/>
+        </w:rPr>
+        <w:t xml:space="preserve"> Pixar’s RenderMan</w:t>
+      </w:r>
+      <w:r>
+        <w:rPr>
+          <w:rFonts w:ascii="Calibri Light" w:hAnsi="Calibri Light" w:cs="Times New Roman"/>
+          <w:sz w:val="22"/>
+          <w:szCs w:val="22"/>
+        </w:rPr>
+        <w:t xml:space="preserve"> </w:t>
+      </w:r>
+      <w:r>
+        <w:rPr>
+          <w:rFonts w:ascii="Calibri Light" w:hAnsi="Calibri Light" w:cs="Times New Roman"/>
+          <w:sz w:val="20"/>
+          <w:szCs w:val="20"/>
+        </w:rPr>
+        <w:t>●</w:t>
+      </w:r>
+      <w:r>
+        <w:rPr>
+          <w:rFonts w:ascii="Calibri Light" w:hAnsi="Calibri Light" w:cs="Times New Roman"/>
+          <w:sz w:val="22"/>
+          <w:szCs w:val="22"/>
+        </w:rPr>
+        <w:t xml:space="preserve"> Photoshop</w:t>
+      </w:r>
+      <w:r>
+        <w:rPr>
+          <w:rFonts w:ascii="Calibri Light" w:hAnsi="Calibri Light" w:cs="Times New Roman"/>
+          <w:sz w:val="22"/>
+          <w:szCs w:val="22"/>
+        </w:rPr>
+        <w:t xml:space="preserve"> </w:t>
+      </w:r>
+      <w:r>
+        <w:rPr>
+          <w:rFonts w:ascii="Calibri Light" w:hAnsi="Calibri Light" w:cs="Times New Roman"/>
+          <w:sz w:val="20"/>
+          <w:szCs w:val="20"/>
+        </w:rPr>
+        <w:t>●</w:t>
+      </w:r>
+      <w:r>
+        <w:rPr>
+          <w:rFonts w:ascii="Calibri Light" w:hAnsi="Calibri Light" w:cs="Times New Roman"/>
+          <w:sz w:val="22"/>
+          <w:szCs w:val="22"/>
+        </w:rPr>
+        <w:t xml:space="preserve"> </w:t>
+      </w:r>
+      <w:r>
+        <w:rPr>
+          <w:rFonts w:ascii="Calibri Light" w:hAnsi="Calibri Light" w:cs="Times New Roman"/>
+          <w:sz w:val="22"/>
+          <w:szCs w:val="22"/>
+        </w:rPr>
+        <w:t>Illustrator</w:t>
+      </w:r>
+      <w:r>
+        <w:rPr>
+          <w:rFonts w:ascii="Calibri Light" w:hAnsi="Calibri Light" w:cs="Times New Roman"/>
+          <w:sz w:val="22"/>
+          <w:szCs w:val="22"/>
+        </w:rPr>
+        <w:t xml:space="preserve"> </w:t>
+      </w:r>
+      <w:r>
+        <w:rPr>
+          <w:rFonts w:ascii="Calibri Light" w:hAnsi="Calibri Light" w:cs="Times New Roman"/>
+          <w:sz w:val="20"/>
+          <w:szCs w:val="20"/>
+        </w:rPr>
+        <w:t>●</w:t>
+      </w:r>
+      <w:r>
+        <w:rPr>
+          <w:rFonts w:ascii="Calibri Light" w:hAnsi="Calibri Light" w:cs="Times New Roman"/>
+          <w:sz w:val="22"/>
+          <w:szCs w:val="22"/>
+        </w:rPr>
+        <w:t xml:space="preserve"> </w:t>
+      </w:r>
+      <w:r>
+        <w:rPr>
+          <w:rFonts w:ascii="Calibri Light" w:hAnsi="Calibri Light" w:cs="Times New Roman"/>
+          <w:sz w:val="22"/>
+          <w:szCs w:val="22"/>
+        </w:rPr>
+        <w:t>Premiere Pro</w:t>
+      </w:r>
+      <w:r>
+        <w:rPr>
+          <w:rFonts w:ascii="Calibri Light" w:hAnsi="Calibri Light" w:cs="Times New Roman"/>
+          <w:sz w:val="22"/>
+          <w:szCs w:val="22"/>
+        </w:rPr>
+        <w:t xml:space="preserve"> </w:t>
+      </w:r>
+      <w:r>
+        <w:rPr>
+          <w:rFonts w:ascii="Calibri Light" w:hAnsi="Calibri Light" w:cs="Times New Roman"/>
+          <w:sz w:val="20"/>
+          <w:szCs w:val="20"/>
+        </w:rPr>
+        <w:t>●</w:t>
+      </w:r>
+      <w:r>
+        <w:rPr>
+          <w:rFonts w:ascii="Calibri Light" w:hAnsi="Calibri Light" w:cs="Times New Roman"/>
+          <w:sz w:val="22"/>
+          <w:szCs w:val="22"/>
+        </w:rPr>
+        <w:t xml:space="preserve"> GLSL</w:t>
+      </w:r>
+      <w:r>
+        <w:rPr>
+          <w:rFonts w:ascii="Calibri Light" w:hAnsi="Calibri Light" w:cs="Times New Roman"/>
+          <w:sz w:val="22"/>
+          <w:szCs w:val="22"/>
+        </w:rPr>
+        <w:t xml:space="preserve"> </w:t>
+      </w:r>
+      <w:r>
+        <w:rPr>
+          <w:rFonts w:ascii="Calibri Light" w:hAnsi="Calibri Light" w:cs="Times New Roman"/>
+          <w:sz w:val="20"/>
+          <w:szCs w:val="20"/>
+        </w:rPr>
+        <w:t>●</w:t>
+      </w:r>
+      <w:r>
+        <w:rPr>
+          <w:rFonts w:ascii="Calibri Light" w:hAnsi="Calibri Light" w:cs="Times New Roman"/>
+          <w:sz w:val="22"/>
+          <w:szCs w:val="22"/>
+        </w:rPr>
+        <w:t xml:space="preserve"> Katana </w:t>
+      </w:r>
+      <w:r>
+        <w:rPr>
+          <w:rFonts w:ascii="Calibri Light" w:hAnsi="Calibri Light" w:cs="Times New Roman"/>
+          <w:sz w:val="20"/>
+          <w:szCs w:val="20"/>
+        </w:rPr>
+        <w:t>●</w:t>
+      </w:r>
+      <w:r>
+        <w:rPr>
+          <w:rFonts w:ascii="Calibri Light" w:hAnsi="Calibri Light" w:cs="Times New Roman"/>
+          <w:sz w:val="22"/>
+          <w:szCs w:val="22"/>
+        </w:rPr>
+        <w:t xml:space="preserve"> Houd</w:t>
+      </w:r>
+      <w:bookmarkStart w:id="0" w:name="_GoBack"/>
+      <w:bookmarkEnd w:id="0"/>
+      <w:r>
+        <w:rPr>
+          <w:rFonts w:ascii="Calibri Light" w:hAnsi="Calibri Light" w:cs="Times New Roman"/>
+          <w:sz w:val="22"/>
+          <w:szCs w:val="22"/>
+        </w:rPr>
+        <w:t>ini</w:t>
       </w:r>
     </w:p>
     <w:p>
       <w:pPr>
         <w:rPr>
+          <w:rFonts w:ascii="Calibri Light" w:hAnsi="Calibri Light" w:cs="Times New Roman"/>
+          <w:sz w:val="8"/>
+          <w:szCs w:val="8"/>
+        </w:rPr>
+      </w:pPr>
+    </w:p>
+    <w:p>
+      <w:pPr>
+        <w:pBdr>
+          <w:top w:val="single" w:sz="2" w:space="1" w:color="auto"/>
+        </w:pBdr>
+        <w:rPr>
           <w:rFonts w:ascii="Calibri" w:hAnsi="Calibri" w:cs="Times New Roman"/>
+          <w:b/>
+          <w:sz w:val="8"/>
+          <w:szCs w:val="8"/>
+        </w:rPr>
+      </w:pPr>
+    </w:p>
+    <w:p>
+      <w:pPr>
+        <w:pBdr>
+          <w:top w:val="single" w:sz="2" w:space="1" w:color="auto"/>
+        </w:pBdr>
+        <w:rPr>
+          <w:rFonts w:ascii="Calibri" w:hAnsi="Calibri" w:cs="Times New Roman"/>
+          <w:b/>
+          <w:szCs w:val="22"/>
+        </w:rPr>
+      </w:pPr>
+      <w:r>
+        <w:rPr>
+          <w:rFonts w:ascii="Calibri" w:hAnsi="Calibri" w:cs="Times New Roman"/>
+          <w:b/>
+          <w:szCs w:val="22"/>
+        </w:rPr>
+        <w:t>PROFESSIONAL HISTORY</w:t>
+      </w:r>
+    </w:p>
+    <w:p>
+      <w:pPr>
+        <w:tabs>
+          <w:tab w:val="right" w:pos="10800"/>
+        </w:tabs>
+        <w:rPr>
+          <w:rFonts w:ascii="Calibri Light" w:hAnsi="Calibri Light" w:cs="Times New Roman"/>
+          <w:i/>
+          <w:sz w:val="22"/>
+          <w:szCs w:val="22"/>
+        </w:rPr>
+      </w:pPr>
+      <w:r>
+        <w:rPr>
+          <w:rFonts w:ascii="Calibri Light" w:hAnsi="Calibri Light" w:cs="Times New Roman"/>
+          <w:b/>
+          <w:sz w:val="22"/>
+          <w:szCs w:val="22"/>
+        </w:rPr>
+        <w:t>Render Technical Assistant</w:t>
+      </w:r>
+      <w:r>
+        <w:rPr>
+          <w:rFonts w:ascii="Calibri Light" w:hAnsi="Calibri Light" w:cs="Times New Roman"/>
+          <w:b/>
+          <w:sz w:val="22"/>
+          <w:szCs w:val="22"/>
+        </w:rPr>
+        <w:t xml:space="preserve"> </w:t>
+      </w:r>
+      <w:r>
+        <w:rPr>
+          <w:rFonts w:ascii="Calibri Light" w:hAnsi="Calibri Light" w:cs="Times New Roman"/>
+          <w:sz w:val="22"/>
+          <w:szCs w:val="22"/>
+        </w:rPr>
+        <w:t>|</w:t>
+      </w:r>
+      <w:r>
+        <w:rPr>
+          <w:rFonts w:ascii="Calibri Light" w:hAnsi="Calibri Light" w:cs="Times New Roman"/>
+          <w:b/>
+          <w:sz w:val="22"/>
+          <w:szCs w:val="22"/>
+        </w:rPr>
+        <w:t xml:space="preserve"> </w:t>
+      </w:r>
+      <w:r>
+        <w:rPr>
+          <w:rFonts w:ascii="Calibri Light" w:hAnsi="Calibri Light" w:cs="Times New Roman"/>
+          <w:sz w:val="22"/>
+          <w:szCs w:val="22"/>
+        </w:rPr>
+        <w:t>INDUSTRIAL LIGHT &amp; MAGIC</w:t>
+      </w:r>
+      <w:r>
+        <w:rPr>
+          <w:rFonts w:ascii="Calibri Light" w:hAnsi="Calibri Light" w:cs="Times New Roman"/>
+          <w:sz w:val="22"/>
+          <w:szCs w:val="22"/>
+        </w:rPr>
+        <w:t xml:space="preserve">, </w:t>
+      </w:r>
+      <w:r>
+        <w:rPr>
+          <w:rFonts w:ascii="Calibri Light" w:hAnsi="Calibri Light" w:cs="Times New Roman"/>
+          <w:sz w:val="22"/>
+          <w:szCs w:val="22"/>
+        </w:rPr>
+        <w:t>San Francisco</w:t>
+      </w:r>
+      <w:r>
+        <w:rPr>
+          <w:rFonts w:ascii="Calibri Light" w:hAnsi="Calibri Light" w:cs="Times New Roman"/>
+          <w:sz w:val="22"/>
+          <w:szCs w:val="22"/>
+        </w:rPr>
+        <w:t>, CA</w:t>
+      </w:r>
+      <w:r>
+        <w:rPr>
+          <w:rFonts w:ascii="Calibri Light" w:hAnsi="Calibri Light" w:cs="Times New Roman"/>
+          <w:sz w:val="22"/>
+          <w:szCs w:val="22"/>
+        </w:rPr>
+        <w:tab/>
+      </w:r>
+      <w:r>
+        <w:rPr>
+          <w:rFonts w:ascii="Calibri Light" w:hAnsi="Calibri Light" w:cs="Times New Roman"/>
+          <w:i/>
+          <w:sz w:val="22"/>
+          <w:szCs w:val="22"/>
+        </w:rPr>
+        <w:t>201</w:t>
+      </w:r>
+      <w:r>
+        <w:rPr>
+          <w:rFonts w:ascii="Calibri Light" w:hAnsi="Calibri Light" w:cs="Times New Roman"/>
+          <w:i/>
+          <w:sz w:val="22"/>
+          <w:szCs w:val="22"/>
+        </w:rPr>
+        <w:t>8</w:t>
+      </w:r>
+      <w:r>
+        <w:rPr>
+          <w:rFonts w:ascii="Calibri Light" w:hAnsi="Calibri Light" w:cs="Times New Roman"/>
+          <w:i/>
+          <w:sz w:val="22"/>
+          <w:szCs w:val="22"/>
+        </w:rPr>
+        <w:t xml:space="preserve"> – Present</w:t>
+      </w:r>
+    </w:p>
+    <w:p>
+      <w:pPr>
+        <w:pStyle w:val="ListParagraph"/>
+        <w:numPr>
+          <w:ilvl w:val="0"/>
+          <w:numId w:val="14"/>
+        </w:numPr>
+        <w:tabs>
+          <w:tab w:val="right" w:pos="10800"/>
+        </w:tabs>
+        <w:ind w:left="360"/>
+        <w:rPr>
+          <w:rFonts w:ascii="Calibri Light" w:hAnsi="Calibri Light" w:cs="Times New Roman"/>
+          <w:sz w:val="22"/>
+          <w:szCs w:val="22"/>
+        </w:rPr>
+      </w:pPr>
+      <w:r>
+        <w:rPr>
+          <w:rFonts w:ascii="Calibri Light" w:hAnsi="Calibri Light" w:cs="Times New Roman"/>
+          <w:sz w:val="22"/>
+          <w:szCs w:val="22"/>
+        </w:rPr>
+        <w:t>Manage and monitor the render farm to prevent problems artists may encounter, inform the artists of potential problems regarding their work and the farm, and maximize farm utilization</w:t>
+      </w:r>
+      <w:r>
+        <w:rPr>
+          <w:rFonts w:ascii="Calibri Light" w:hAnsi="Calibri Light" w:cs="Times New Roman"/>
+          <w:sz w:val="22"/>
+          <w:szCs w:val="22"/>
+        </w:rPr>
+        <w:t>.</w:t>
+      </w:r>
+    </w:p>
+    <w:p>
+      <w:pPr>
+        <w:pStyle w:val="ListParagraph"/>
+        <w:numPr>
+          <w:ilvl w:val="0"/>
+          <w:numId w:val="14"/>
+        </w:numPr>
+        <w:tabs>
+          <w:tab w:val="right" w:pos="10800"/>
+        </w:tabs>
+        <w:ind w:left="360"/>
+        <w:rPr>
+          <w:rFonts w:ascii="Calibri Light" w:hAnsi="Calibri Light" w:cs="Times New Roman"/>
+          <w:sz w:val="22"/>
+          <w:szCs w:val="22"/>
+        </w:rPr>
+      </w:pPr>
+      <w:r>
+        <w:rPr>
+          <w:rFonts w:ascii="Calibri Light" w:hAnsi="Calibri Light" w:cs="Times New Roman"/>
+          <w:sz w:val="22"/>
+          <w:szCs w:val="22"/>
+        </w:rPr>
+        <w:t>Create tools in Python to provide a smoother workflow for artists and technical assistants and/or generate an increase in farm utilization</w:t>
+      </w:r>
+      <w:r>
+        <w:rPr>
+          <w:rFonts w:ascii="Calibri Light" w:hAnsi="Calibri Light" w:cs="Times New Roman"/>
+          <w:sz w:val="22"/>
+          <w:szCs w:val="22"/>
+        </w:rPr>
+        <w:t>.</w:t>
+      </w:r>
+    </w:p>
+    <w:p>
+      <w:pPr>
+        <w:pStyle w:val="ListParagraph"/>
+        <w:numPr>
+          <w:ilvl w:val="0"/>
+          <w:numId w:val="14"/>
+        </w:numPr>
+        <w:tabs>
+          <w:tab w:val="right" w:pos="10800"/>
+        </w:tabs>
+        <w:ind w:left="360"/>
+        <w:rPr>
+          <w:rFonts w:ascii="Calibri Light" w:hAnsi="Calibri Light" w:cs="Times New Roman"/>
+          <w:sz w:val="22"/>
+          <w:szCs w:val="22"/>
+        </w:rPr>
+      </w:pPr>
+      <w:r>
+        <w:rPr>
+          <w:rFonts w:ascii="Calibri Light" w:hAnsi="Calibri Light" w:cs="Times New Roman"/>
+          <w:sz w:val="22"/>
+          <w:szCs w:val="22"/>
+        </w:rPr>
+        <w:t xml:space="preserve">Alter </w:t>
+      </w:r>
+      <w:r>
+        <w:rPr>
+          <w:rFonts w:ascii="Calibri Light" w:hAnsi="Calibri Light" w:cs="Times New Roman"/>
+          <w:sz w:val="22"/>
+          <w:szCs w:val="22"/>
+        </w:rPr>
+        <w:t>existing tools to m</w:t>
+      </w:r>
+      <w:r>
+        <w:rPr>
+          <w:rFonts w:ascii="Calibri Light" w:hAnsi="Calibri Light" w:cs="Times New Roman"/>
+          <w:sz w:val="22"/>
+          <w:szCs w:val="22"/>
+        </w:rPr>
+        <w:t>ake them</w:t>
+      </w:r>
+      <w:r>
+        <w:rPr>
+          <w:rFonts w:ascii="Calibri Light" w:hAnsi="Calibri Light" w:cs="Times New Roman"/>
+          <w:sz w:val="22"/>
+          <w:szCs w:val="22"/>
+        </w:rPr>
+        <w:t xml:space="preserve"> more efficient or</w:t>
+      </w:r>
+      <w:r>
+        <w:rPr>
+          <w:rFonts w:ascii="Calibri Light" w:hAnsi="Calibri Light" w:cs="Times New Roman"/>
+          <w:sz w:val="22"/>
+          <w:szCs w:val="22"/>
+        </w:rPr>
+        <w:t xml:space="preserve"> </w:t>
+      </w:r>
+      <w:r>
+        <w:rPr>
+          <w:rFonts w:ascii="Calibri Light" w:hAnsi="Calibri Light" w:cs="Times New Roman"/>
+          <w:sz w:val="22"/>
+          <w:szCs w:val="22"/>
+        </w:rPr>
+        <w:t>design</w:t>
+      </w:r>
+      <w:r>
+        <w:rPr>
+          <w:rFonts w:ascii="Calibri Light" w:hAnsi="Calibri Light" w:cs="Times New Roman"/>
+          <w:sz w:val="22"/>
+          <w:szCs w:val="22"/>
+        </w:rPr>
+        <w:t xml:space="preserve"> new </w:t>
+      </w:r>
+      <w:r>
+        <w:rPr>
+          <w:rFonts w:ascii="Calibri Light" w:hAnsi="Calibri Light" w:cs="Times New Roman"/>
+          <w:sz w:val="22"/>
+          <w:szCs w:val="22"/>
+        </w:rPr>
+        <w:t>features to provide more options when using the tools.</w:t>
+      </w:r>
+    </w:p>
+    <w:p>
+      <w:pPr>
+        <w:tabs>
+          <w:tab w:val="right" w:pos="10800"/>
+        </w:tabs>
+        <w:rPr>
+          <w:rFonts w:ascii="Calibri Light" w:hAnsi="Calibri Light" w:cs="Times New Roman"/>
+          <w:i/>
+          <w:sz w:val="22"/>
+          <w:szCs w:val="22"/>
+        </w:rPr>
+      </w:pPr>
+      <w:r>
+        <w:rPr>
+          <w:rFonts w:ascii="Calibri Light" w:hAnsi="Calibri Light" w:cs="Times New Roman"/>
+          <w:b/>
+          <w:sz w:val="22"/>
+          <w:szCs w:val="22"/>
+        </w:rPr>
+        <w:t>Promotions Leader</w:t>
+      </w:r>
+      <w:r>
+        <w:rPr>
+          <w:rFonts w:ascii="Calibri Light" w:hAnsi="Calibri Light" w:cs="Times New Roman"/>
+          <w:b/>
+          <w:sz w:val="22"/>
+          <w:szCs w:val="22"/>
+        </w:rPr>
+        <w:t xml:space="preserve"> </w:t>
+      </w:r>
+      <w:r>
+        <w:rPr>
+          <w:rFonts w:ascii="Calibri Light" w:hAnsi="Calibri Light" w:cs="Times New Roman"/>
+          <w:sz w:val="22"/>
+          <w:szCs w:val="22"/>
+        </w:rPr>
+        <w:t>|</w:t>
+      </w:r>
+      <w:r>
+        <w:rPr>
+          <w:rFonts w:ascii="Calibri Light" w:hAnsi="Calibri Light" w:cs="Times New Roman"/>
+          <w:b/>
+          <w:sz w:val="22"/>
+          <w:szCs w:val="22"/>
+        </w:rPr>
+        <w:t xml:space="preserve"> </w:t>
+      </w:r>
+      <w:r>
+        <w:rPr>
+          <w:rFonts w:ascii="Calibri Light" w:hAnsi="Calibri Light" w:cs="Times New Roman"/>
+          <w:sz w:val="22"/>
+          <w:szCs w:val="22"/>
+        </w:rPr>
+        <w:t>UNIVERSITY CATHOLIC CONFERENCE OF CALIFORNIA</w:t>
+      </w:r>
+      <w:r>
+        <w:rPr>
+          <w:rFonts w:ascii="Calibri Light" w:hAnsi="Calibri Light" w:cs="Times New Roman"/>
+          <w:sz w:val="22"/>
+          <w:szCs w:val="22"/>
+        </w:rPr>
+        <w:t>, Berkeley, CA</w:t>
+      </w:r>
+      <w:r>
+        <w:rPr>
+          <w:rFonts w:ascii="Calibri Light" w:hAnsi="Calibri Light" w:cs="Times New Roman"/>
+          <w:b/>
+          <w:sz w:val="22"/>
+          <w:szCs w:val="22"/>
+        </w:rPr>
+        <w:tab/>
+      </w:r>
+      <w:r>
+        <w:rPr>
+          <w:rFonts w:ascii="Calibri Light" w:hAnsi="Calibri Light" w:cs="Times New Roman"/>
+          <w:i/>
+          <w:sz w:val="22"/>
+          <w:szCs w:val="22"/>
+        </w:rPr>
+        <w:t xml:space="preserve">2016 – </w:t>
+      </w:r>
+      <w:r>
+        <w:rPr>
+          <w:rFonts w:ascii="Calibri Light" w:hAnsi="Calibri Light" w:cs="Times New Roman"/>
+          <w:i/>
+          <w:sz w:val="22"/>
+          <w:szCs w:val="22"/>
+        </w:rPr>
+        <w:t>2018</w:t>
+      </w:r>
+    </w:p>
+    <w:p>
+      <w:pPr>
+        <w:pStyle w:val="ListParagraph"/>
+        <w:numPr>
+          <w:ilvl w:val="0"/>
+          <w:numId w:val="14"/>
+        </w:numPr>
+        <w:tabs>
+          <w:tab w:val="right" w:pos="10800"/>
+        </w:tabs>
+        <w:ind w:left="360"/>
+        <w:rPr>
+          <w:rFonts w:ascii="Calibri Light" w:hAnsi="Calibri Light" w:cs="Times New Roman"/>
+          <w:i/>
+          <w:sz w:val="22"/>
+          <w:szCs w:val="22"/>
+        </w:rPr>
+      </w:pPr>
+      <w:r>
+        <w:rPr>
+          <w:rFonts w:ascii="Calibri Light" w:hAnsi="Calibri Light" w:cs="Times New Roman"/>
+          <w:sz w:val="22"/>
+          <w:szCs w:val="22"/>
+        </w:rPr>
+        <w:t>Designed</w:t>
+      </w:r>
+      <w:r>
+        <w:rPr>
+          <w:rFonts w:ascii="Calibri Light" w:hAnsi="Calibri Light" w:cs="Times New Roman"/>
+          <w:sz w:val="22"/>
+          <w:szCs w:val="22"/>
+        </w:rPr>
+        <w:t>,</w:t>
+      </w:r>
+      <w:r>
+        <w:rPr>
+          <w:rFonts w:ascii="Calibri Light" w:hAnsi="Calibri Light" w:cs="Times New Roman"/>
+          <w:sz w:val="22"/>
+          <w:szCs w:val="22"/>
+        </w:rPr>
+        <w:t xml:space="preserve"> created</w:t>
+      </w:r>
+      <w:r>
+        <w:rPr>
+          <w:rFonts w:ascii="Calibri Light" w:hAnsi="Calibri Light" w:cs="Times New Roman"/>
+          <w:sz w:val="22"/>
+          <w:szCs w:val="22"/>
+        </w:rPr>
+        <w:t>, and maintained</w:t>
+      </w:r>
+      <w:r>
+        <w:rPr>
+          <w:rFonts w:ascii="Calibri Light" w:hAnsi="Calibri Light" w:cs="Times New Roman"/>
+          <w:sz w:val="22"/>
+          <w:szCs w:val="22"/>
+        </w:rPr>
+        <w:t xml:space="preserve"> </w:t>
+      </w:r>
+      <w:r>
+        <w:rPr>
+          <w:rFonts w:ascii="Calibri Light" w:hAnsi="Calibri Light" w:cs="Times New Roman"/>
+          <w:sz w:val="22"/>
+          <w:szCs w:val="22"/>
+        </w:rPr>
+        <w:t xml:space="preserve">the conference </w:t>
+      </w:r>
+      <w:r>
+        <w:rPr>
+          <w:rFonts w:ascii="Calibri Light" w:hAnsi="Calibri Light" w:cs="Times New Roman"/>
+          <w:sz w:val="22"/>
+          <w:szCs w:val="22"/>
+        </w:rPr>
+        <w:t>website</w:t>
+      </w:r>
+      <w:r>
+        <w:rPr>
+          <w:rFonts w:ascii="Calibri Light" w:hAnsi="Calibri Light" w:cs="Times New Roman"/>
+          <w:sz w:val="22"/>
+          <w:szCs w:val="22"/>
+        </w:rPr>
+        <w:t xml:space="preserve"> with</w:t>
+      </w:r>
+      <w:r>
+        <w:rPr>
+          <w:rFonts w:ascii="Calibri Light" w:hAnsi="Calibri Light" w:cs="Times New Roman"/>
+          <w:sz w:val="22"/>
+          <w:szCs w:val="22"/>
+        </w:rPr>
+        <w:t xml:space="preserve"> HTML5/CSS3/</w:t>
+      </w:r>
+      <w:r>
+        <w:rPr>
+          <w:rFonts w:ascii="Calibri Light" w:hAnsi="Calibri Light" w:cs="Times New Roman"/>
+          <w:sz w:val="22"/>
+          <w:szCs w:val="22"/>
+        </w:rPr>
+        <w:t>JQuery/</w:t>
+      </w:r>
+      <w:r>
+        <w:rPr>
+          <w:rFonts w:ascii="Calibri Light" w:hAnsi="Calibri Light" w:cs="Times New Roman"/>
+          <w:sz w:val="22"/>
+          <w:szCs w:val="22"/>
+        </w:rPr>
+        <w:t>JavaScript/Illustrator</w:t>
+      </w:r>
+      <w:r>
+        <w:rPr>
+          <w:rFonts w:ascii="Calibri Light" w:hAnsi="Calibri Light" w:cs="Times New Roman"/>
+          <w:sz w:val="22"/>
+          <w:szCs w:val="22"/>
+        </w:rPr>
+        <w:t>.</w:t>
+      </w:r>
+    </w:p>
+    <w:p>
+      <w:pPr>
+        <w:pStyle w:val="ListParagraph"/>
+        <w:numPr>
+          <w:ilvl w:val="0"/>
+          <w:numId w:val="14"/>
+        </w:numPr>
+        <w:tabs>
+          <w:tab w:val="right" w:pos="10800"/>
+        </w:tabs>
+        <w:ind w:left="360"/>
+        <w:rPr>
+          <w:rFonts w:ascii="Calibri Light" w:hAnsi="Calibri Light" w:cs="Times New Roman"/>
+          <w:i/>
+          <w:sz w:val="22"/>
+          <w:szCs w:val="22"/>
+        </w:rPr>
+      </w:pPr>
+      <w:r>
+        <w:rPr>
+          <w:rFonts w:ascii="Calibri Light" w:hAnsi="Calibri Light" w:cs="Times New Roman"/>
+          <w:sz w:val="22"/>
+          <w:szCs w:val="22"/>
+        </w:rPr>
+        <w:t>Led a group to create the conference logo, fliers, brochure</w:t>
+      </w:r>
+      <w:r>
+        <w:rPr>
+          <w:rFonts w:ascii="Calibri Light" w:hAnsi="Calibri Light" w:cs="Times New Roman"/>
+          <w:sz w:val="22"/>
+          <w:szCs w:val="22"/>
+        </w:rPr>
+        <w:t>s</w:t>
+      </w:r>
+      <w:r>
+        <w:rPr>
+          <w:rFonts w:ascii="Calibri Light" w:hAnsi="Calibri Light" w:cs="Times New Roman"/>
+          <w:sz w:val="22"/>
+          <w:szCs w:val="22"/>
+        </w:rPr>
+        <w:t>,</w:t>
+      </w:r>
+      <w:r>
+        <w:rPr>
+          <w:rFonts w:ascii="Calibri Light" w:hAnsi="Calibri Light" w:cs="Times New Roman"/>
+          <w:sz w:val="22"/>
+          <w:szCs w:val="22"/>
+        </w:rPr>
+        <w:t xml:space="preserve"> </w:t>
+      </w:r>
+      <w:r>
+        <w:rPr>
+          <w:rFonts w:ascii="Calibri Light" w:hAnsi="Calibri Light" w:cs="Times New Roman"/>
+          <w:sz w:val="22"/>
+          <w:szCs w:val="22"/>
+        </w:rPr>
+        <w:t>posters</w:t>
+      </w:r>
+      <w:r>
+        <w:rPr>
+          <w:rFonts w:ascii="Calibri Light" w:hAnsi="Calibri Light" w:cs="Times New Roman"/>
+          <w:sz w:val="22"/>
+          <w:szCs w:val="22"/>
+        </w:rPr>
+        <w:t>, shirts, and bags.</w:t>
+      </w:r>
+    </w:p>
+    <w:p>
+      <w:pPr>
+        <w:pStyle w:val="ListParagraph"/>
+        <w:numPr>
+          <w:ilvl w:val="0"/>
+          <w:numId w:val="14"/>
+        </w:numPr>
+        <w:tabs>
+          <w:tab w:val="right" w:pos="10800"/>
+        </w:tabs>
+        <w:ind w:left="360"/>
+        <w:rPr>
+          <w:rFonts w:ascii="Calibri Light" w:hAnsi="Calibri Light" w:cs="Times New Roman"/>
+          <w:i/>
+          <w:sz w:val="22"/>
+          <w:szCs w:val="22"/>
+        </w:rPr>
+      </w:pPr>
+      <w:r>
+        <w:rPr>
+          <w:rFonts w:ascii="Calibri Light" w:hAnsi="Calibri Light" w:cs="Times New Roman"/>
+          <w:sz w:val="22"/>
+          <w:szCs w:val="22"/>
+        </w:rPr>
+        <w:t>P</w:t>
+      </w:r>
+      <w:r>
+        <w:rPr>
+          <w:rFonts w:ascii="Calibri Light" w:hAnsi="Calibri Light" w:cs="Times New Roman"/>
+          <w:sz w:val="22"/>
+          <w:szCs w:val="22"/>
+        </w:rPr>
+        <w:t>hotograph</w:t>
+      </w:r>
+      <w:r>
+        <w:rPr>
+          <w:rFonts w:ascii="Calibri Light" w:hAnsi="Calibri Light" w:cs="Times New Roman"/>
+          <w:sz w:val="22"/>
+          <w:szCs w:val="22"/>
+        </w:rPr>
+        <w:t>ed</w:t>
+      </w:r>
+      <w:r>
+        <w:rPr>
+          <w:rFonts w:ascii="Calibri Light" w:hAnsi="Calibri Light" w:cs="Times New Roman"/>
+          <w:sz w:val="22"/>
+          <w:szCs w:val="22"/>
+        </w:rPr>
+        <w:t xml:space="preserve"> the event and promote</w:t>
+      </w:r>
+      <w:r>
+        <w:rPr>
+          <w:rFonts w:ascii="Calibri Light" w:hAnsi="Calibri Light" w:cs="Times New Roman"/>
+          <w:sz w:val="22"/>
+          <w:szCs w:val="22"/>
+        </w:rPr>
+        <w:t>d</w:t>
+      </w:r>
+      <w:r>
+        <w:rPr>
+          <w:rFonts w:ascii="Calibri Light" w:hAnsi="Calibri Light" w:cs="Times New Roman"/>
+          <w:sz w:val="22"/>
+          <w:szCs w:val="22"/>
+        </w:rPr>
+        <w:t xml:space="preserve"> </w:t>
+      </w:r>
+      <w:r>
+        <w:rPr>
+          <w:rFonts w:ascii="Calibri Light" w:hAnsi="Calibri Light" w:cs="Times New Roman"/>
+          <w:sz w:val="22"/>
+          <w:szCs w:val="22"/>
+        </w:rPr>
+        <w:t>the event to</w:t>
+      </w:r>
+      <w:r>
+        <w:rPr>
+          <w:rFonts w:ascii="Calibri Light" w:hAnsi="Calibri Light" w:cs="Times New Roman"/>
+          <w:sz w:val="22"/>
+          <w:szCs w:val="22"/>
+        </w:rPr>
+        <w:t xml:space="preserve"> various campuses and through social media</w:t>
+      </w:r>
+      <w:r>
+        <w:rPr>
+          <w:rFonts w:ascii="Calibri Light" w:hAnsi="Calibri Light" w:cs="Times New Roman"/>
+          <w:sz w:val="22"/>
+          <w:szCs w:val="22"/>
+        </w:rPr>
+        <w:t>.</w:t>
+      </w:r>
+    </w:p>
+    <w:p>
+      <w:pPr>
+        <w:tabs>
+          <w:tab w:val="right" w:pos="10800"/>
+        </w:tabs>
+        <w:rPr>
+          <w:rFonts w:ascii="Calibri Light" w:hAnsi="Calibri Light" w:cs="Times New Roman"/>
+          <w:i/>
+          <w:sz w:val="8"/>
+          <w:szCs w:val="8"/>
+        </w:rPr>
+      </w:pPr>
+    </w:p>
+    <w:p>
+      <w:pPr>
+        <w:tabs>
+          <w:tab w:val="right" w:pos="10800"/>
+        </w:tabs>
+        <w:rPr>
+          <w:rFonts w:ascii="Calibri Light" w:hAnsi="Calibri Light" w:cs="Times New Roman"/>
           <w:i/>
           <w:sz w:val="22"/>
           <w:szCs w:val="22"/>
@@ -746,22 +1786,10 @@
         <w:rPr>
           <w:rFonts w:ascii="Calibri" w:hAnsi="Calibri" w:cs="Times New Roman"/>
           <w:b/>
-        </w:rPr>
-      </w:pPr>
-      <w:r>
-        <w:rPr>
-          <w:rFonts w:ascii="Calibri" w:hAnsi="Calibri" w:cs="Times New Roman"/>
-          <w:b/>
-        </w:rPr>
-        <w:t>PROJECTS</w:t>
-      </w:r>
-      <w:r>
-        <w:rPr>
-          <w:rFonts w:ascii="Calibri" w:hAnsi="Calibri" w:cs="Times New Roman"/>
-          <w:b/>
-        </w:rPr>
-        <w:t xml:space="preserve"> </w:t>
-      </w:r>
+          <w:sz w:val="8"/>
+          <w:szCs w:val="8"/>
+        </w:rPr>
+      </w:pPr>
     </w:p>
     <w:p>
       <w:pPr>
@@ -771,6 +1799,182 @@
         <w:rPr>
           <w:rFonts w:ascii="Calibri" w:hAnsi="Calibri" w:cs="Times New Roman"/>
           <w:b/>
+        </w:rPr>
+      </w:pPr>
+      <w:r>
+        <w:rPr>
+          <w:rFonts w:ascii="Calibri" w:hAnsi="Calibri" w:cs="Times New Roman"/>
+          <w:b/>
+        </w:rPr>
+        <w:t xml:space="preserve">SIDE </w:t>
+      </w:r>
+      <w:r>
+        <w:rPr>
+          <w:rFonts w:ascii="Calibri" w:hAnsi="Calibri" w:cs="Times New Roman"/>
+          <w:b/>
+        </w:rPr>
+        <w:t>PROJECTS</w:t>
+      </w:r>
+      <w:r>
+        <w:rPr>
+          <w:rFonts w:ascii="Calibri" w:hAnsi="Calibri" w:cs="Times New Roman"/>
+          <w:b/>
+        </w:rPr>
+        <w:t xml:space="preserve"> </w:t>
+      </w:r>
+    </w:p>
+    <w:p>
+      <w:pPr>
+        <w:pBdr>
+          <w:top w:val="single" w:sz="2" w:space="1" w:color="auto"/>
+        </w:pBdr>
+        <w:rPr>
+          <w:rFonts w:ascii="Calibri Light" w:hAnsi="Calibri Light" w:cs="Calibri Light"/>
+          <w:sz w:val="22"/>
+          <w:szCs w:val="22"/>
+        </w:rPr>
+      </w:pPr>
+      <w:r>
+        <w:rPr>
+          <w:rFonts w:ascii="Calibri Light" w:hAnsi="Calibri Light" w:cs="Calibri Light"/>
+          <w:b/>
+          <w:sz w:val="22"/>
+          <w:szCs w:val="22"/>
+        </w:rPr>
+        <w:t xml:space="preserve">Autostitching Photo Mosaics: </w:t>
+      </w:r>
+      <w:r>
+        <w:rPr>
+          <w:rFonts w:ascii="Calibri Light" w:hAnsi="Calibri Light" w:cs="Calibri Light"/>
+          <w:sz w:val="22"/>
+          <w:szCs w:val="22"/>
+        </w:rPr>
+        <w:t xml:space="preserve">Constructed a </w:t>
+      </w:r>
+      <w:r>
+        <w:rPr>
+          <w:rFonts w:ascii="Calibri Light" w:hAnsi="Calibri Light" w:cs="Calibri Light"/>
+          <w:sz w:val="22"/>
+          <w:szCs w:val="22"/>
+        </w:rPr>
+        <w:t>tool</w:t>
+      </w:r>
+      <w:r>
+        <w:rPr>
+          <w:rFonts w:ascii="Calibri Light" w:hAnsi="Calibri Light" w:cs="Calibri Light"/>
+          <w:sz w:val="22"/>
+          <w:szCs w:val="22"/>
+        </w:rPr>
+        <w:t xml:space="preserve"> tha</w:t>
+      </w:r>
+      <w:r>
+        <w:rPr>
+          <w:rFonts w:ascii="Calibri Light" w:hAnsi="Calibri Light" w:cs="Calibri Light"/>
+          <w:sz w:val="22"/>
+          <w:szCs w:val="22"/>
+        </w:rPr>
+        <w:t>t generates a</w:t>
+      </w:r>
+      <w:r>
+        <w:rPr>
+          <w:rFonts w:ascii="Calibri Light" w:hAnsi="Calibri Light" w:cs="Calibri Light"/>
+          <w:sz w:val="22"/>
+          <w:szCs w:val="22"/>
+        </w:rPr>
+        <w:t xml:space="preserve"> panorama using two images</w:t>
+      </w:r>
+      <w:r>
+        <w:rPr>
+          <w:rFonts w:ascii="Calibri Light" w:hAnsi="Calibri Light" w:cs="Calibri Light"/>
+          <w:sz w:val="22"/>
+          <w:szCs w:val="22"/>
+        </w:rPr>
+        <w:t xml:space="preserve"> through RANSAC</w:t>
+      </w:r>
+      <w:r>
+        <w:rPr>
+          <w:rFonts w:ascii="Calibri Light" w:hAnsi="Calibri Light" w:cs="Calibri Light"/>
+          <w:sz w:val="22"/>
+          <w:szCs w:val="22"/>
+        </w:rPr>
+        <w:t xml:space="preserve"> in Python.</w:t>
+      </w:r>
+    </w:p>
+    <w:p>
+      <w:pPr>
+        <w:rPr>
+          <w:rFonts w:ascii="Calibri Light" w:hAnsi="Calibri Light" w:cs="Times New Roman"/>
+          <w:sz w:val="22"/>
+          <w:szCs w:val="22"/>
+        </w:rPr>
+      </w:pPr>
+      <w:r>
+        <w:rPr>
+          <w:rFonts w:ascii="Calibri Light" w:hAnsi="Calibri Light" w:cs="Times New Roman"/>
+          <w:b/>
+          <w:sz w:val="22"/>
+          <w:szCs w:val="22"/>
+        </w:rPr>
+        <w:t>Stargazing</w:t>
+      </w:r>
+      <w:r>
+        <w:rPr>
+          <w:rFonts w:ascii="Calibri Light" w:hAnsi="Calibri Light" w:cs="Times New Roman"/>
+          <w:sz w:val="22"/>
+          <w:szCs w:val="22"/>
+        </w:rPr>
+        <w:t xml:space="preserve">:  </w:t>
+      </w:r>
+      <w:r>
+        <w:rPr>
+          <w:rFonts w:ascii="Calibri Light" w:hAnsi="Calibri Light" w:cs="Times New Roman"/>
+          <w:sz w:val="22"/>
+          <w:szCs w:val="22"/>
+        </w:rPr>
+        <w:t xml:space="preserve">Team </w:t>
+      </w:r>
+      <w:r>
+        <w:rPr>
+          <w:rFonts w:ascii="Calibri Light" w:hAnsi="Calibri Light" w:cs="Times New Roman"/>
+          <w:sz w:val="22"/>
+          <w:szCs w:val="22"/>
+        </w:rPr>
+        <w:t>produced</w:t>
+      </w:r>
+      <w:r>
+        <w:rPr>
+          <w:rFonts w:ascii="Calibri Light" w:hAnsi="Calibri Light" w:cs="Times New Roman"/>
+          <w:sz w:val="22"/>
+          <w:szCs w:val="22"/>
+        </w:rPr>
+        <w:t xml:space="preserve"> </w:t>
+      </w:r>
+      <w:r>
+        <w:rPr>
+          <w:rFonts w:ascii="Calibri Light" w:hAnsi="Calibri Light" w:cs="Times New Roman"/>
+          <w:sz w:val="22"/>
+          <w:szCs w:val="22"/>
+        </w:rPr>
+        <w:t xml:space="preserve">a </w:t>
+      </w:r>
+      <w:r>
+        <w:rPr>
+          <w:rFonts w:ascii="Calibri Light" w:hAnsi="Calibri Light" w:cs="Times New Roman"/>
+          <w:sz w:val="22"/>
+          <w:szCs w:val="22"/>
+        </w:rPr>
+        <w:t>50 second 3D Animated Short using Maya/RenderMan/Python to model, light, and render.</w:t>
+      </w:r>
+    </w:p>
+    <w:p>
+      <w:pPr>
+        <w:tabs>
+          <w:tab w:val="right" w:pos="10800"/>
+        </w:tabs>
+        <w:rPr>
+          <w:rFonts w:ascii="Calibri Light" w:hAnsi="Calibri Light" w:cs="Times New Roman"/>
+          <w:sz w:val="22"/>
+          <w:szCs w:val="22"/>
         </w:rPr>
         <w:sectPr>
           <w:type w:val="continuous"/>
@@ -788,47 +1992,7 @@
         </w:tabs>
         <w:rPr>
           <w:rFonts w:ascii="Calibri Light" w:hAnsi="Calibri Light" w:cs="Times New Roman"/>
-          <w:sz w:val="22"/>
-          <w:szCs w:val="22"/>
-        </w:rPr>
-      </w:pPr>
-      <w:r>
-        <w:rPr>
-          <w:rFonts w:ascii="Calibri Light" w:hAnsi="Calibri Light" w:cs="Times New Roman"/>
-          <w:b/>
-          <w:sz w:val="22"/>
-          <w:szCs w:val="22"/>
-        </w:rPr>
-        <w:t>Stargazing</w:t>
-      </w:r>
-      <w:r>
-        <w:rPr>
-          <w:rFonts w:ascii="Calibri Light" w:hAnsi="Calibri Light" w:cs="Times New Roman"/>
-          <w:sz w:val="22"/>
-          <w:szCs w:val="22"/>
-        </w:rPr>
-        <w:tab/>
-      </w:r>
-      <w:r>
-        <w:rPr>
-          <w:rFonts w:ascii="Calibri Light" w:hAnsi="Calibri Light" w:cs="Times New Roman"/>
           <w:i/>
-          <w:sz w:val="22"/>
-          <w:szCs w:val="22"/>
-        </w:rPr>
-        <w:t>Fall 2016 – Spring 2017</w:t>
-      </w:r>
-    </w:p>
-    <w:p>
-      <w:pPr>
-        <w:pStyle w:val="ListParagraph"/>
-        <w:numPr>
-          <w:ilvl w:val="0"/>
-          <w:numId w:val="15"/>
-        </w:numPr>
-        <w:ind w:left="360"/>
-        <w:rPr>
-          <w:rFonts w:ascii="Calibri Light" w:hAnsi="Calibri Light" w:cs="Times New Roman"/>
           <w:sz w:val="22"/>
           <w:szCs w:val="22"/>
         </w:rPr>
@@ -840,158 +2004,457 @@
           <w:docGrid w:linePitch="360"/>
         </w:sectPr>
       </w:pPr>
+      <w:r>
+        <w:rPr>
+          <w:rFonts w:ascii="Calibri Light" w:hAnsi="Calibri Light" w:cs="Times New Roman"/>
+          <w:b/>
+          <w:sz w:val="22"/>
+          <w:szCs w:val="22"/>
+        </w:rPr>
+        <w:t>PathTracer</w:t>
+      </w:r>
+      <w:r>
+        <w:rPr>
+          <w:rFonts w:ascii="Calibri Light" w:hAnsi="Calibri Light" w:cs="Times New Roman"/>
+          <w:b/>
+          <w:sz w:val="22"/>
+          <w:szCs w:val="22"/>
+        </w:rPr>
+        <w:t xml:space="preserve"> and </w:t>
+      </w:r>
+      <w:r>
+        <w:rPr>
+          <w:rFonts w:ascii="Calibri Light" w:hAnsi="Calibri Light" w:cs="Times New Roman"/>
+          <w:b/>
+          <w:sz w:val="22"/>
+          <w:szCs w:val="22"/>
+        </w:rPr>
+        <w:t>Lens Simulator</w:t>
+      </w:r>
+      <w:r>
+        <w:rPr>
+          <w:rFonts w:ascii="Calibri Light" w:hAnsi="Calibri Light" w:cs="Times New Roman"/>
+          <w:b/>
+          <w:sz w:val="22"/>
+          <w:szCs w:val="22"/>
+        </w:rPr>
+        <w:t xml:space="preserve">: </w:t>
+      </w:r>
+      <w:r>
+        <w:rPr>
+          <w:rFonts w:ascii="Calibri Light" w:hAnsi="Calibri Light" w:cs="Times New Roman"/>
+          <w:sz w:val="22"/>
+          <w:szCs w:val="22"/>
+        </w:rPr>
+        <w:t xml:space="preserve">Designed a renderer </w:t>
+      </w:r>
+      <w:r>
+        <w:rPr>
+          <w:rFonts w:ascii="Calibri Light" w:hAnsi="Calibri Light" w:cs="Times New Roman"/>
+          <w:sz w:val="22"/>
+          <w:szCs w:val="22"/>
+        </w:rPr>
+        <w:t>with</w:t>
+      </w:r>
+      <w:r>
+        <w:rPr>
+          <w:rFonts w:ascii="Calibri Light" w:hAnsi="Calibri Light" w:cs="Times New Roman"/>
+          <w:sz w:val="22"/>
+          <w:szCs w:val="22"/>
+        </w:rPr>
+        <w:t xml:space="preserve"> global illumination</w:t>
+      </w:r>
+      <w:r>
+        <w:rPr>
+          <w:rFonts w:ascii="Calibri Light" w:hAnsi="Calibri Light" w:cs="Times New Roman"/>
+          <w:sz w:val="22"/>
+          <w:szCs w:val="22"/>
+        </w:rPr>
+        <w:t xml:space="preserve"> and</w:t>
+      </w:r>
+      <w:r>
+        <w:rPr>
+          <w:rFonts w:ascii="Calibri Light" w:hAnsi="Calibri Light" w:cs="Times New Roman"/>
+          <w:sz w:val="22"/>
+          <w:szCs w:val="22"/>
+        </w:rPr>
+        <w:t xml:space="preserve"> camera lens</w:t>
+      </w:r>
+      <w:r>
+        <w:rPr>
+          <w:rFonts w:ascii="Calibri Light" w:hAnsi="Calibri Light" w:cs="Times New Roman"/>
+          <w:sz w:val="22"/>
+          <w:szCs w:val="22"/>
+        </w:rPr>
+        <w:t xml:space="preserve"> simulation using C++.</w:t>
+      </w:r>
+      <w:r>
+        <w:rPr>
+          <w:rFonts w:ascii="Calibri Light" w:hAnsi="Calibri Light" w:cs="Times New Roman"/>
+          <w:sz w:val="22"/>
+          <w:szCs w:val="22"/>
+        </w:rPr>
+        <w:tab/>
+      </w:r>
+    </w:p>
+    <w:p>
+      <w:pPr>
+        <w:tabs>
+          <w:tab w:val="right" w:pos="10800"/>
+        </w:tabs>
+        <w:rPr>
+          <w:rFonts w:ascii="Calibri Light" w:hAnsi="Calibri Light" w:cs="Times New Roman"/>
+          <w:sz w:val="22"/>
+          <w:szCs w:val="22"/>
+        </w:rPr>
+      </w:pPr>
+      <w:r>
+        <w:rPr>
+          <w:rFonts w:ascii="Calibri Light" w:hAnsi="Calibri Light" w:cs="Times New Roman"/>
+          <w:b/>
+          <w:sz w:val="22"/>
+          <w:szCs w:val="22"/>
+        </w:rPr>
+        <w:t>Generous Ghos</w:t>
+      </w:r>
+      <w:r>
+        <w:rPr>
+          <w:rFonts w:ascii="Calibri Light" w:hAnsi="Calibri Light" w:cs="Times New Roman"/>
+          <w:sz w:val="22"/>
+          <w:szCs w:val="22"/>
+        </w:rPr>
+        <w:t xml:space="preserve">t: Team </w:t>
+      </w:r>
+      <w:r>
+        <w:rPr>
+          <w:rFonts w:ascii="Calibri Light" w:hAnsi="Calibri Light" w:cs="Times New Roman"/>
+          <w:sz w:val="22"/>
+          <w:szCs w:val="22"/>
+        </w:rPr>
+        <w:t xml:space="preserve">created a </w:t>
+      </w:r>
+      <w:r>
+        <w:rPr>
+          <w:rFonts w:ascii="Calibri Light" w:hAnsi="Calibri Light" w:cs="Times New Roman"/>
+          <w:sz w:val="22"/>
+          <w:szCs w:val="22"/>
+        </w:rPr>
+        <w:t xml:space="preserve">2 minute </w:t>
+      </w:r>
+      <w:r>
+        <w:rPr>
+          <w:rFonts w:ascii="Calibri Light" w:hAnsi="Calibri Light" w:cs="Times New Roman"/>
+          <w:sz w:val="22"/>
+          <w:szCs w:val="22"/>
+        </w:rPr>
+        <w:t>3D Animated S</w:t>
+      </w:r>
+      <w:r>
+        <w:rPr>
+          <w:rFonts w:ascii="Calibri Light" w:hAnsi="Calibri Light" w:cs="Times New Roman"/>
+          <w:sz w:val="22"/>
+          <w:szCs w:val="22"/>
+        </w:rPr>
+        <w:t xml:space="preserve">hort </w:t>
+      </w:r>
+      <w:r>
+        <w:rPr>
+          <w:rFonts w:ascii="Calibri Light" w:hAnsi="Calibri Light" w:cs="Times New Roman"/>
+          <w:sz w:val="22"/>
+          <w:szCs w:val="22"/>
+        </w:rPr>
+        <w:t>using</w:t>
+      </w:r>
+      <w:r>
+        <w:rPr>
+          <w:rFonts w:ascii="Calibri Light" w:hAnsi="Calibri Light" w:cs="Times New Roman"/>
+          <w:sz w:val="22"/>
+          <w:szCs w:val="22"/>
+        </w:rPr>
+        <w:t xml:space="preserve"> Maya</w:t>
+      </w:r>
+      <w:r>
+        <w:rPr>
+          <w:rFonts w:ascii="Calibri Light" w:hAnsi="Calibri Light" w:cs="Times New Roman"/>
+          <w:sz w:val="22"/>
+          <w:szCs w:val="22"/>
+        </w:rPr>
+        <w:t>/</w:t>
+      </w:r>
+      <w:r>
+        <w:rPr>
+          <w:rFonts w:ascii="Calibri Light" w:hAnsi="Calibri Light" w:cs="Times New Roman"/>
+          <w:sz w:val="22"/>
+          <w:szCs w:val="22"/>
+        </w:rPr>
+        <w:t>RenderMan</w:t>
+      </w:r>
+      <w:r>
+        <w:rPr>
+          <w:rFonts w:ascii="Calibri Light" w:hAnsi="Calibri Light" w:cs="Times New Roman"/>
+          <w:sz w:val="22"/>
+          <w:szCs w:val="22"/>
+        </w:rPr>
+        <w:t xml:space="preserve"> to model and do cloth simulatio</w:t>
+      </w:r>
+      <w:r>
+        <w:rPr>
+          <w:rFonts w:ascii="Calibri Light" w:hAnsi="Calibri Light" w:cs="Times New Roman"/>
+          <w:sz w:val="22"/>
+          <w:szCs w:val="22"/>
+        </w:rPr>
+        <w:t>n.</w:t>
+      </w:r>
+    </w:p>
+    <w:p>
+      <w:pPr>
+        <w:tabs>
+          <w:tab w:val="right" w:pos="10800"/>
+        </w:tabs>
+        <w:rPr>
+          <w:rFonts w:ascii="Calibri Light" w:hAnsi="Calibri Light" w:cs="Times New Roman"/>
+          <w:sz w:val="22"/>
+          <w:szCs w:val="22"/>
+        </w:rPr>
+      </w:pPr>
+      <w:r>
+        <w:rPr>
+          <w:rFonts w:ascii="Calibri Light" w:hAnsi="Calibri Light" w:cs="Times New Roman"/>
+          <w:b/>
+          <w:sz w:val="22"/>
+          <w:szCs w:val="22"/>
+        </w:rPr>
+        <w:t xml:space="preserve">Gitlet: </w:t>
+      </w:r>
+      <w:r>
+        <w:rPr>
+          <w:rFonts w:ascii="Calibri Light" w:hAnsi="Calibri Light" w:cs="Times New Roman"/>
+          <w:sz w:val="22"/>
+          <w:szCs w:val="22"/>
+        </w:rPr>
+        <w:t xml:space="preserve">Constructed </w:t>
+      </w:r>
+      <w:r>
+        <w:rPr>
+          <w:rFonts w:ascii="Calibri Light" w:hAnsi="Calibri Light" w:cs="Times New Roman"/>
+          <w:sz w:val="22"/>
+          <w:szCs w:val="22"/>
+        </w:rPr>
+        <w:t>a simple, but efficient version of Git from scratch that could perform 15 commands</w:t>
+      </w:r>
+      <w:r>
+        <w:rPr>
+          <w:rFonts w:ascii="Calibri Light" w:hAnsi="Calibri Light" w:cs="Times New Roman"/>
+          <w:sz w:val="22"/>
+          <w:szCs w:val="22"/>
+        </w:rPr>
+        <w:t xml:space="preserve"> with</w:t>
+      </w:r>
+      <w:r>
+        <w:rPr>
+          <w:rFonts w:ascii="Calibri Light" w:hAnsi="Calibri Light" w:cs="Times New Roman"/>
+          <w:sz w:val="22"/>
+          <w:szCs w:val="22"/>
+        </w:rPr>
+        <w:t xml:space="preserve"> Java</w:t>
+      </w:r>
+      <w:r>
+        <w:rPr>
+          <w:rFonts w:ascii="Calibri Light" w:hAnsi="Calibri Light" w:cs="Times New Roman"/>
+          <w:sz w:val="22"/>
+          <w:szCs w:val="22"/>
+        </w:rPr>
+        <w:t>.</w:t>
+      </w:r>
+    </w:p>
+    <w:p>
+      <w:pPr>
+        <w:tabs>
+          <w:tab w:val="right" w:pos="10800"/>
+        </w:tabs>
+        <w:rPr>
+          <w:rFonts w:ascii="Calibri Light" w:hAnsi="Calibri Light" w:cs="Times New Roman"/>
+          <w:sz w:val="8"/>
+          <w:szCs w:val="8"/>
+        </w:rPr>
+      </w:pPr>
+    </w:p>
+    <w:p>
+      <w:pPr>
+        <w:pBdr>
+          <w:top w:val="single" w:sz="2" w:space="1" w:color="auto"/>
+        </w:pBdr>
+        <w:rPr>
+          <w:rFonts w:ascii="Calibri" w:hAnsi="Calibri" w:cs="Times New Roman"/>
+          <w:b/>
+          <w:sz w:val="8"/>
+          <w:szCs w:val="8"/>
+        </w:rPr>
+      </w:pPr>
+    </w:p>
+    <w:p>
+      <w:pPr>
+        <w:pBdr>
+          <w:top w:val="single" w:sz="2" w:space="1" w:color="auto"/>
+        </w:pBdr>
+        <w:rPr>
+          <w:rFonts w:ascii="Calibri" w:hAnsi="Calibri" w:cs="Times New Roman"/>
+          <w:b/>
+          <w:szCs w:val="22"/>
+        </w:rPr>
+      </w:pPr>
+      <w:r>
+        <w:rPr>
+          <w:rFonts w:ascii="Calibri" w:hAnsi="Calibri" w:cs="Times New Roman"/>
+          <w:b/>
+          <w:szCs w:val="22"/>
+        </w:rPr>
+        <w:t xml:space="preserve">ADDITIONAL </w:t>
+      </w:r>
+      <w:r>
+        <w:rPr>
+          <w:rFonts w:ascii="Calibri" w:hAnsi="Calibri" w:cs="Times New Roman"/>
+          <w:b/>
+          <w:szCs w:val="22"/>
+        </w:rPr>
+        <w:t>WORK EXPERIENCE</w:t>
+      </w:r>
+    </w:p>
+    <w:p>
+      <w:pPr>
+        <w:tabs>
+          <w:tab w:val="right" w:pos="10800"/>
+        </w:tabs>
+        <w:rPr>
+          <w:rFonts w:ascii="Calibri Light" w:hAnsi="Calibri Light" w:cs="Times New Roman"/>
+          <w:i/>
+          <w:sz w:val="22"/>
+          <w:szCs w:val="22"/>
+        </w:rPr>
+      </w:pPr>
+      <w:r>
+        <w:rPr>
+          <w:rFonts w:ascii="Calibri Light" w:hAnsi="Calibri Light" w:cs="Times New Roman"/>
+          <w:b/>
+          <w:sz w:val="22"/>
+          <w:szCs w:val="22"/>
+        </w:rPr>
+        <w:t xml:space="preserve">Front Desk Receptionist </w:t>
+      </w:r>
+      <w:r>
+        <w:rPr>
+          <w:rFonts w:ascii="Calibri Light" w:hAnsi="Calibri Light" w:cs="Times New Roman"/>
+          <w:sz w:val="22"/>
+          <w:szCs w:val="22"/>
+        </w:rPr>
+        <w:t>|</w:t>
+      </w:r>
+      <w:r>
+        <w:rPr>
+          <w:rFonts w:ascii="Calibri Light" w:hAnsi="Calibri Light" w:cs="Times New Roman"/>
+          <w:b/>
+          <w:sz w:val="22"/>
+          <w:szCs w:val="22"/>
+        </w:rPr>
+        <w:t xml:space="preserve"> </w:t>
+      </w:r>
+      <w:r>
+        <w:rPr>
+          <w:rFonts w:ascii="Calibri Light" w:hAnsi="Calibri Light" w:cs="Times New Roman"/>
+          <w:sz w:val="22"/>
+          <w:szCs w:val="22"/>
+        </w:rPr>
+        <w:t>NEWMAN HALL-HOLY SPIRIT PARISH, Berkeley, CA</w:t>
+      </w:r>
+      <w:r>
+        <w:rPr>
+          <w:rFonts w:ascii="Calibri Light" w:hAnsi="Calibri Light" w:cs="Times New Roman"/>
+          <w:sz w:val="22"/>
+          <w:szCs w:val="22"/>
+        </w:rPr>
+        <w:tab/>
+      </w:r>
+      <w:r>
+        <w:rPr>
+          <w:rFonts w:ascii="Calibri Light" w:hAnsi="Calibri Light" w:cs="Times New Roman"/>
+          <w:i/>
+          <w:sz w:val="22"/>
+          <w:szCs w:val="22"/>
+        </w:rPr>
+        <w:t>2016 – Present</w:t>
+      </w:r>
     </w:p>
     <w:p>
       <w:pPr>
         <w:pStyle w:val="ListParagraph"/>
         <w:numPr>
           <w:ilvl w:val="0"/>
-          <w:numId w:val="15"/>
+          <w:numId w:val="14"/>
         </w:numPr>
-        <w:ind w:left="360"/>
-        <w:rPr>
-          <w:rFonts w:ascii="Calibri Light" w:hAnsi="Calibri Light" w:cs="Times New Roman"/>
-          <w:sz w:val="22"/>
-          <w:szCs w:val="22"/>
-        </w:rPr>
-      </w:pPr>
-      <w:r>
-        <w:rPr>
-          <w:rFonts w:ascii="Calibri Light" w:hAnsi="Calibri Light" w:cs="Times New Roman"/>
-          <w:sz w:val="22"/>
-          <w:szCs w:val="22"/>
-        </w:rPr>
-        <w:t xml:space="preserve">A fifty second 3D Animated Short made by a group of 12 </w:t>
-      </w:r>
-      <w:r>
-        <w:rPr>
-          <w:rFonts w:ascii="Calibri Light" w:hAnsi="Calibri Light" w:cs="Times New Roman"/>
-          <w:sz w:val="22"/>
-          <w:szCs w:val="22"/>
-        </w:rPr>
-        <w:t xml:space="preserve">where I focused on </w:t>
-      </w:r>
-      <w:r>
-        <w:rPr>
-          <w:rFonts w:ascii="Calibri Light" w:hAnsi="Calibri Light" w:cs="Times New Roman"/>
-          <w:sz w:val="22"/>
-          <w:szCs w:val="22"/>
-        </w:rPr>
-        <w:t xml:space="preserve">using Maya to model </w:t>
-      </w:r>
-      <w:r>
-        <w:rPr>
-          <w:rFonts w:ascii="Calibri Light" w:hAnsi="Calibri Light" w:cs="Times New Roman"/>
-          <w:sz w:val="22"/>
-          <w:szCs w:val="22"/>
-        </w:rPr>
-        <w:t>items and</w:t>
-      </w:r>
-      <w:r>
-        <w:rPr>
-          <w:rFonts w:ascii="Calibri Light" w:hAnsi="Calibri Light" w:cs="Times New Roman"/>
-          <w:sz w:val="22"/>
-          <w:szCs w:val="22"/>
-        </w:rPr>
-        <w:t xml:space="preserve"> </w:t>
-      </w:r>
-      <w:r>
-        <w:rPr>
-          <w:rFonts w:ascii="Calibri Light" w:hAnsi="Calibri Light" w:cs="Times New Roman"/>
-          <w:sz w:val="22"/>
-          <w:szCs w:val="22"/>
-        </w:rPr>
-        <w:t xml:space="preserve">using </w:t>
-      </w:r>
-      <w:bookmarkStart w:id="0" w:name="_GoBack"/>
-      <w:bookmarkEnd w:id="0"/>
-      <w:r>
-        <w:rPr>
-          <w:rFonts w:ascii="Calibri Light" w:hAnsi="Calibri Light" w:cs="Times New Roman"/>
-          <w:sz w:val="22"/>
-          <w:szCs w:val="22"/>
-        </w:rPr>
-        <w:t>Maya, Pixar’s RenderMan and Python scripting</w:t>
-      </w:r>
-      <w:r>
-        <w:rPr>
-          <w:rFonts w:ascii="Calibri Light" w:hAnsi="Calibri Light" w:cs="Times New Roman"/>
-          <w:sz w:val="22"/>
-          <w:szCs w:val="22"/>
-        </w:rPr>
-        <w:t xml:space="preserve"> to light</w:t>
-      </w:r>
-      <w:r>
-        <w:rPr>
-          <w:rFonts w:ascii="Calibri Light" w:hAnsi="Calibri Light" w:cs="Times New Roman"/>
-          <w:sz w:val="22"/>
-          <w:szCs w:val="22"/>
-        </w:rPr>
-        <w:t xml:space="preserve"> </w:t>
-      </w:r>
-      <w:r>
-        <w:rPr>
-          <w:rFonts w:ascii="Calibri Light" w:hAnsi="Calibri Light" w:cs="Times New Roman"/>
-          <w:sz w:val="22"/>
-          <w:szCs w:val="22"/>
-        </w:rPr>
-        <w:t>and render scenes as I led the lighting and rendering group</w:t>
-      </w:r>
-      <w:r>
-        <w:rPr>
-          <w:rFonts w:ascii="Calibri Light" w:hAnsi="Calibri Light" w:cs="Times New Roman"/>
-          <w:sz w:val="22"/>
-          <w:szCs w:val="22"/>
-        </w:rPr>
-        <w:t xml:space="preserve">. </w:t>
-      </w:r>
-    </w:p>
-    <w:p>
-      <w:pPr>
         <w:tabs>
           <w:tab w:val="right" w:pos="10800"/>
         </w:tabs>
-        <w:rPr>
-          <w:rFonts w:ascii="Calibri Light" w:hAnsi="Calibri Light" w:cs="Times New Roman"/>
-          <w:sz w:val="22"/>
-          <w:szCs w:val="22"/>
-        </w:rPr>
-      </w:pPr>
-      <w:r>
-        <w:rPr>
-          <w:rFonts w:ascii="Calibri Light" w:hAnsi="Calibri Light" w:cs="Times New Roman"/>
-          <w:b/>
-          <w:sz w:val="22"/>
-          <w:szCs w:val="22"/>
-        </w:rPr>
-        <w:t>Classification</w:t>
-      </w:r>
-      <w:r>
-        <w:rPr>
-          <w:rFonts w:ascii="Calibri Light" w:hAnsi="Calibri Light" w:cs="Times New Roman"/>
-          <w:sz w:val="22"/>
-          <w:szCs w:val="22"/>
-        </w:rPr>
-        <w:tab/>
-      </w:r>
-      <w:r>
-        <w:rPr>
-          <w:rFonts w:ascii="Calibri Light" w:hAnsi="Calibri Light" w:cs="Times New Roman"/>
-          <w:i/>
-          <w:sz w:val="22"/>
-          <w:szCs w:val="22"/>
-        </w:rPr>
-        <w:t>Fall 2016</w:t>
+        <w:ind w:left="360"/>
+        <w:rPr>
+          <w:rFonts w:ascii="Calibri Light" w:hAnsi="Calibri Light" w:cs="Times New Roman"/>
+          <w:sz w:val="22"/>
+          <w:szCs w:val="22"/>
+        </w:rPr>
+      </w:pPr>
+      <w:r>
+        <w:rPr>
+          <w:rFonts w:ascii="Calibri Light" w:hAnsi="Calibri Light" w:cs="Times New Roman"/>
+          <w:sz w:val="22"/>
+          <w:szCs w:val="22"/>
+        </w:rPr>
+        <w:t>Aid</w:t>
+      </w:r>
+      <w:r>
+        <w:rPr>
+          <w:rFonts w:ascii="Calibri Light" w:hAnsi="Calibri Light" w:cs="Times New Roman"/>
+          <w:sz w:val="22"/>
+          <w:szCs w:val="22"/>
+        </w:rPr>
+        <w:t xml:space="preserve"> priests, parishioners, and students with any </w:t>
+      </w:r>
+      <w:r>
+        <w:rPr>
+          <w:rFonts w:ascii="Calibri Light" w:hAnsi="Calibri Light" w:cs="Times New Roman"/>
+          <w:sz w:val="22"/>
+          <w:szCs w:val="22"/>
+        </w:rPr>
+        <w:t>inquiries they have</w:t>
+      </w:r>
+      <w:r>
+        <w:rPr>
+          <w:rFonts w:ascii="Calibri Light" w:hAnsi="Calibri Light" w:cs="Times New Roman"/>
+          <w:sz w:val="22"/>
+          <w:szCs w:val="22"/>
+        </w:rPr>
+        <w:t xml:space="preserve"> and </w:t>
+      </w:r>
+      <w:r>
+        <w:rPr>
+          <w:rFonts w:ascii="Calibri Light" w:hAnsi="Calibri Light" w:cs="Times New Roman"/>
+          <w:sz w:val="22"/>
+          <w:szCs w:val="22"/>
+        </w:rPr>
+        <w:t>lead activities in the church</w:t>
+      </w:r>
+      <w:r>
+        <w:rPr>
+          <w:rFonts w:ascii="Calibri Light" w:hAnsi="Calibri Light" w:cs="Times New Roman"/>
+          <w:sz w:val="22"/>
+          <w:szCs w:val="22"/>
+        </w:rPr>
+        <w:t>.</w:t>
       </w:r>
     </w:p>
     <w:p>
       <w:pPr>
-        <w:pStyle w:val="ListParagraph"/>
-        <w:numPr>
-          <w:ilvl w:val="0"/>
-          <w:numId w:val="15"/>
-        </w:numPr>
-        <w:ind w:left="360"/>
+        <w:tabs>
+          <w:tab w:val="right" w:pos="10800"/>
+        </w:tabs>
         <w:rPr>
           <w:rFonts w:ascii="Calibri Light" w:hAnsi="Calibri Light" w:cs="Times New Roman"/>
           <w:sz w:val="22"/>
@@ -1008,77 +2471,102 @@
     </w:p>
     <w:p>
       <w:pPr>
+        <w:tabs>
+          <w:tab w:val="right" w:pos="10800"/>
+        </w:tabs>
+        <w:rPr>
+          <w:rFonts w:ascii="Calibri Light" w:hAnsi="Calibri Light" w:cs="Times New Roman"/>
+          <w:i/>
+          <w:sz w:val="22"/>
+          <w:szCs w:val="22"/>
+        </w:rPr>
+        <w:sectPr>
+          <w:type w:val="continuous"/>
+          <w:pgSz w:w="12240" w:h="15840"/>
+          <w:pgMar w:top="720" w:right="720" w:bottom="720" w:left="720" w:header="720" w:footer="720" w:gutter="0"/>
+          <w:cols w:space="0"/>
+          <w:docGrid w:linePitch="360"/>
+        </w:sectPr>
+      </w:pPr>
+      <w:r>
+        <w:rPr>
+          <w:rFonts w:ascii="Calibri Light" w:hAnsi="Calibri Light" w:cs="Times New Roman"/>
+          <w:b/>
+          <w:sz w:val="22"/>
+          <w:szCs w:val="22"/>
+        </w:rPr>
+        <w:t xml:space="preserve">Lab Assistant </w:t>
+      </w:r>
+      <w:r>
+        <w:rPr>
+          <w:rFonts w:ascii="Calibri Light" w:hAnsi="Calibri Light" w:cs="Times New Roman"/>
+          <w:sz w:val="22"/>
+          <w:szCs w:val="22"/>
+        </w:rPr>
+        <w:t>|</w:t>
+      </w:r>
+      <w:r>
+        <w:rPr>
+          <w:rFonts w:ascii="Calibri Light" w:hAnsi="Calibri Light" w:cs="Times New Roman"/>
+          <w:b/>
+          <w:sz w:val="22"/>
+          <w:szCs w:val="22"/>
+        </w:rPr>
+        <w:t xml:space="preserve"> </w:t>
+      </w:r>
+      <w:r>
+        <w:rPr>
+          <w:rFonts w:ascii="Calibri Light" w:hAnsi="Calibri Light" w:cs="Times New Roman"/>
+          <w:sz w:val="22"/>
+          <w:szCs w:val="22"/>
+        </w:rPr>
+        <w:t>UNIVERSITY OF CALIFORNIA COMPUTER SCIENCE DEPARTMENT</w:t>
+      </w:r>
+      <w:r>
+        <w:rPr>
+          <w:rFonts w:ascii="Calibri Light" w:hAnsi="Calibri Light" w:cs="Times New Roman"/>
+          <w:sz w:val="22"/>
+          <w:szCs w:val="22"/>
+        </w:rPr>
+        <w:t>, Berkeley, CA</w:t>
+      </w:r>
+      <w:r>
+        <w:rPr>
+          <w:rFonts w:ascii="Calibri Light" w:hAnsi="Calibri Light" w:cs="Times New Roman"/>
+          <w:sz w:val="22"/>
+          <w:szCs w:val="22"/>
+        </w:rPr>
+        <w:tab/>
+      </w:r>
+      <w:r>
+        <w:rPr>
+          <w:rFonts w:ascii="Calibri Light" w:hAnsi="Calibri Light" w:cs="Times New Roman"/>
+          <w:i/>
+          <w:sz w:val="22"/>
+          <w:szCs w:val="22"/>
+        </w:rPr>
+        <w:t>2015</w:t>
+      </w:r>
+      <w:r>
+        <w:rPr>
+          <w:rFonts w:ascii="Calibri Light" w:hAnsi="Calibri Light" w:cs="Times New Roman"/>
+          <w:i/>
+          <w:sz w:val="22"/>
+          <w:szCs w:val="22"/>
+        </w:rPr>
+        <w:t>, 2017</w:t>
+      </w:r>
+    </w:p>
+    <w:p>
+      <w:pPr>
         <w:pStyle w:val="ListParagraph"/>
         <w:numPr>
           <w:ilvl w:val="0"/>
-          <w:numId w:val="15"/>
+          <w:numId w:val="14"/>
         </w:numPr>
         <w:ind w:left="360"/>
         <w:rPr>
           <w:rFonts w:ascii="Calibri Light" w:hAnsi="Calibri Light" w:cs="Times New Roman"/>
-          <w:sz w:val="22"/>
-          <w:szCs w:val="22"/>
-        </w:rPr>
-      </w:pPr>
-      <w:r>
-        <w:rPr>
-          <w:rFonts w:ascii="Calibri Light" w:hAnsi="Calibri Light" w:cs="Times New Roman"/>
-          <w:sz w:val="22"/>
-          <w:szCs w:val="22"/>
-        </w:rPr>
-        <w:t>Using Python, trained neural network classifiers for handwritten digits by implementing and using the perceptron algorithm and stochastic gradient descent.</w:t>
-      </w:r>
-    </w:p>
-    <w:p>
-      <w:pPr>
-        <w:tabs>
-          <w:tab w:val="right" w:pos="10800"/>
-        </w:tabs>
-        <w:rPr>
-          <w:rFonts w:ascii="Calibri Light" w:hAnsi="Calibri Light" w:cs="Times New Roman"/>
-          <w:i/>
-          <w:sz w:val="22"/>
-          <w:szCs w:val="22"/>
-        </w:rPr>
-      </w:pPr>
-      <w:r>
-        <w:rPr>
-          <w:rFonts w:ascii="Calibri Light" w:hAnsi="Calibri Light" w:cs="Times New Roman"/>
-          <w:b/>
-          <w:sz w:val="22"/>
-          <w:szCs w:val="22"/>
-        </w:rPr>
-        <w:t>PathTracer/Lens Simulator</w:t>
-      </w:r>
-      <w:r>
-        <w:rPr>
-          <w:rFonts w:ascii="Calibri Light" w:hAnsi="Calibri Light" w:cs="Times New Roman"/>
-          <w:sz w:val="22"/>
-          <w:szCs w:val="22"/>
-        </w:rPr>
-        <w:tab/>
-      </w:r>
-      <w:r>
-        <w:rPr>
-          <w:rFonts w:ascii="Calibri Light" w:hAnsi="Calibri Light" w:cs="Times New Roman"/>
-          <w:i/>
-          <w:sz w:val="22"/>
-          <w:szCs w:val="22"/>
-        </w:rPr>
-        <w:t>Spring 2016</w:t>
-      </w:r>
-    </w:p>
-    <w:p>
-      <w:pPr>
-        <w:pStyle w:val="ListParagraph"/>
-        <w:numPr>
-          <w:ilvl w:val="0"/>
-          <w:numId w:val="15"/>
-        </w:numPr>
-        <w:ind w:left="360"/>
-        <w:rPr>
-          <w:rFonts w:ascii="Calibri Light" w:hAnsi="Calibri Light" w:cs="Times New Roman"/>
-          <w:i/>
           <w:sz w:val="22"/>
           <w:szCs w:val="22"/>
         </w:rPr>
@@ -1090,76 +2578,53 @@
           <w:docGrid w:linePitch="360"/>
         </w:sectPr>
       </w:pPr>
-    </w:p>
-    <w:p>
-      <w:pPr>
-        <w:pStyle w:val="ListParagraph"/>
-        <w:numPr>
-          <w:ilvl w:val="0"/>
-          <w:numId w:val="15"/>
-        </w:numPr>
-        <w:ind w:left="360"/>
-        <w:rPr>
-          <w:rFonts w:ascii="Calibri Light" w:hAnsi="Calibri Light" w:cs="Times New Roman"/>
-          <w:sz w:val="22"/>
-          <w:szCs w:val="22"/>
-        </w:rPr>
-      </w:pPr>
-      <w:r>
-        <w:rPr>
-          <w:rFonts w:ascii="Calibri Light" w:hAnsi="Calibri Light" w:cs="Times New Roman"/>
-          <w:sz w:val="22"/>
-          <w:szCs w:val="22"/>
-        </w:rPr>
-        <w:t xml:space="preserve">Created a renderer that uses global (direct and indirect) illumination and simulates a realistic camera lens and autofocus </w:t>
-      </w:r>
-      <w:r>
-        <w:rPr>
-          <w:rFonts w:ascii="Calibri Light" w:hAnsi="Calibri Light" w:cs="Times New Roman"/>
-          <w:sz w:val="22"/>
-          <w:szCs w:val="22"/>
-        </w:rPr>
-        <w:t>in</w:t>
-      </w:r>
-      <w:r>
-        <w:rPr>
-          <w:rFonts w:ascii="Calibri Light" w:hAnsi="Calibri Light" w:cs="Times New Roman"/>
-          <w:sz w:val="22"/>
-          <w:szCs w:val="22"/>
-        </w:rPr>
-        <w:t xml:space="preserve"> C++</w:t>
-      </w:r>
-      <w:r>
-        <w:rPr>
-          <w:rFonts w:ascii="Calibri Light" w:hAnsi="Calibri Light" w:cs="Times New Roman"/>
-          <w:sz w:val="22"/>
-          <w:szCs w:val="22"/>
-        </w:rPr>
-        <w:t xml:space="preserve"> using</w:t>
-      </w:r>
-      <w:r>
-        <w:rPr>
-          <w:rFonts w:ascii="Calibri Light" w:hAnsi="Calibri Light" w:cs="Times New Roman"/>
-          <w:sz w:val="22"/>
-          <w:szCs w:val="22"/>
-        </w:rPr>
-        <w:t xml:space="preserve"> bound</w:t>
-      </w:r>
-      <w:r>
-        <w:rPr>
-          <w:rFonts w:ascii="Calibri Light" w:hAnsi="Calibri Light" w:cs="Times New Roman"/>
-          <w:sz w:val="22"/>
-          <w:szCs w:val="22"/>
-        </w:rPr>
-        <w:t xml:space="preserve">ing volume hierarchy algorithms and </w:t>
-      </w:r>
-      <w:r>
-        <w:rPr>
-          <w:rFonts w:ascii="Calibri Light" w:hAnsi="Calibri Light" w:cs="Times New Roman"/>
-          <w:sz w:val="22"/>
-          <w:szCs w:val="22"/>
-        </w:rPr>
-        <w:t>implementations for mirror and glass objects.</w:t>
+      <w:r>
+        <w:rPr>
+          <w:rFonts w:ascii="Calibri Light" w:hAnsi="Calibri Light" w:cs="Times New Roman"/>
+          <w:sz w:val="22"/>
+          <w:szCs w:val="22"/>
+        </w:rPr>
+        <w:t>Guid</w:t>
+      </w:r>
+      <w:r>
+        <w:rPr>
+          <w:rFonts w:ascii="Calibri Light" w:hAnsi="Calibri Light" w:cs="Times New Roman"/>
+          <w:sz w:val="22"/>
+          <w:szCs w:val="22"/>
+        </w:rPr>
+        <w:t>ed students through labs, ho</w:t>
+      </w:r>
+      <w:r>
+        <w:rPr>
+          <w:rFonts w:ascii="Calibri Light" w:hAnsi="Calibri Light" w:cs="Times New Roman"/>
+          <w:sz w:val="22"/>
+          <w:szCs w:val="22"/>
+        </w:rPr>
+        <w:t>mework</w:t>
+      </w:r>
+      <w:r>
+        <w:rPr>
+          <w:rFonts w:ascii="Calibri Light" w:hAnsi="Calibri Light" w:cs="Times New Roman"/>
+          <w:sz w:val="22"/>
+          <w:szCs w:val="22"/>
+        </w:rPr>
+        <w:t>, and projects</w:t>
+      </w:r>
+      <w:r>
+        <w:rPr>
+          <w:rFonts w:ascii="Calibri Light" w:hAnsi="Calibri Light" w:cs="Times New Roman"/>
+          <w:sz w:val="22"/>
+          <w:szCs w:val="22"/>
+        </w:rPr>
+        <w:t xml:space="preserve"> to help them understand the concepts of the class</w:t>
+      </w:r>
+      <w:r>
+        <w:rPr>
+          <w:rFonts w:ascii="Calibri Light" w:hAnsi="Calibri Light" w:cs="Times New Roman"/>
+          <w:sz w:val="22"/>
+          <w:szCs w:val="22"/>
+        </w:rPr>
+        <w:t>.</w:t>
       </w:r>
     </w:p>
     <w:p>
@@ -1169,47 +2634,7 @@
         </w:tabs>
         <w:rPr>
           <w:rFonts w:ascii="Calibri Light" w:hAnsi="Calibri Light" w:cs="Times New Roman"/>
-          <w:sz w:val="22"/>
-          <w:szCs w:val="22"/>
-        </w:rPr>
-      </w:pPr>
-      <w:r>
-        <w:rPr>
-          <w:rFonts w:ascii="Calibri Light" w:hAnsi="Calibri Light" w:cs="Times New Roman"/>
-          <w:b/>
-          <w:sz w:val="22"/>
-          <w:szCs w:val="22"/>
-        </w:rPr>
-        <w:t>The Generous Ghost</w:t>
-      </w:r>
-      <w:r>
-        <w:rPr>
-          <w:rFonts w:ascii="Calibri Light" w:hAnsi="Calibri Light" w:cs="Times New Roman"/>
-          <w:sz w:val="22"/>
-          <w:szCs w:val="22"/>
-        </w:rPr>
-        <w:tab/>
-      </w:r>
-      <w:r>
-        <w:rPr>
-          <w:rFonts w:ascii="Calibri Light" w:hAnsi="Calibri Light" w:cs="Times New Roman"/>
           <w:i/>
-          <w:sz w:val="22"/>
-          <w:szCs w:val="22"/>
-        </w:rPr>
-        <w:t>Spring 2016</w:t>
-      </w:r>
-    </w:p>
-    <w:p>
-      <w:pPr>
-        <w:pStyle w:val="ListParagraph"/>
-        <w:numPr>
-          <w:ilvl w:val="0"/>
-          <w:numId w:val="17"/>
-        </w:numPr>
-        <w:ind w:left="360"/>
-        <w:rPr>
-          <w:rFonts w:ascii="Calibri Light" w:hAnsi="Calibri Light" w:cs="Times New Roman"/>
           <w:sz w:val="22"/>
           <w:szCs w:val="22"/>
         </w:rPr>
@@ -1221,17 +2646,243 @@
           <w:docGrid w:linePitch="360"/>
         </w:sectPr>
       </w:pPr>
+      <w:r>
+        <w:rPr>
+          <w:rFonts w:ascii="Calibri Light" w:hAnsi="Calibri Light" w:cs="Times New Roman"/>
+          <w:b/>
+          <w:sz w:val="22"/>
+          <w:szCs w:val="22"/>
+        </w:rPr>
+        <w:t xml:space="preserve">Store Clerk </w:t>
+      </w:r>
+      <w:r>
+        <w:rPr>
+          <w:rFonts w:ascii="Calibri Light" w:hAnsi="Calibri Light" w:cs="Times New Roman"/>
+          <w:sz w:val="22"/>
+          <w:szCs w:val="22"/>
+        </w:rPr>
+        <w:t>|</w:t>
+      </w:r>
+      <w:r>
+        <w:rPr>
+          <w:rFonts w:ascii="Calibri Light" w:hAnsi="Calibri Light" w:cs="Times New Roman"/>
+          <w:b/>
+          <w:sz w:val="22"/>
+          <w:szCs w:val="22"/>
+        </w:rPr>
+        <w:t xml:space="preserve"> </w:t>
+      </w:r>
+      <w:r>
+        <w:rPr>
+          <w:rFonts w:ascii="Calibri Light" w:hAnsi="Calibri Light" w:cs="Times New Roman"/>
+          <w:sz w:val="22"/>
+          <w:szCs w:val="22"/>
+        </w:rPr>
+        <w:t>B &amp; E BOWLING SUPPLY, Diamond Bar, CA</w:t>
+      </w:r>
+      <w:r>
+        <w:rPr>
+          <w:rFonts w:ascii="Calibri Light" w:hAnsi="Calibri Light" w:cs="Times New Roman"/>
+          <w:sz w:val="22"/>
+          <w:szCs w:val="22"/>
+        </w:rPr>
+        <w:tab/>
+      </w:r>
+      <w:r>
+        <w:rPr>
+          <w:rFonts w:ascii="Calibri Light" w:hAnsi="Calibri Light" w:cs="Times New Roman"/>
+          <w:i/>
+          <w:sz w:val="22"/>
+          <w:szCs w:val="22"/>
+        </w:rPr>
+        <w:t>2010 – 2014</w:t>
+      </w:r>
     </w:p>
     <w:p>
       <w:pPr>
         <w:pStyle w:val="ListParagraph"/>
         <w:numPr>
           <w:ilvl w:val="0"/>
-          <w:numId w:val="17"/>
+          <w:numId w:val="14"/>
         </w:numPr>
         <w:ind w:left="360"/>
         <w:rPr>
           <w:rFonts w:ascii="Calibri Light" w:hAnsi="Calibri Light" w:cs="Times New Roman"/>
+          <w:sz w:val="22"/>
+          <w:szCs w:val="22"/>
+        </w:rPr>
+      </w:pPr>
+      <w:r>
+        <w:rPr>
+          <w:rFonts w:ascii="Calibri Light" w:hAnsi="Calibri Light" w:cs="Times New Roman"/>
+          <w:sz w:val="22"/>
+          <w:szCs w:val="22"/>
+        </w:rPr>
+        <w:t xml:space="preserve">Assisted customers with any </w:t>
+      </w:r>
+      <w:r>
+        <w:rPr>
+          <w:rFonts w:ascii="Calibri Light" w:hAnsi="Calibri Light" w:cs="Times New Roman"/>
+          <w:sz w:val="22"/>
+          <w:szCs w:val="22"/>
+        </w:rPr>
+        <w:t>questions</w:t>
+      </w:r>
+      <w:r>
+        <w:rPr>
+          <w:rFonts w:ascii="Calibri Light" w:hAnsi="Calibri Light" w:cs="Times New Roman"/>
+          <w:sz w:val="22"/>
+          <w:szCs w:val="22"/>
+        </w:rPr>
+        <w:t xml:space="preserve"> and assisted in back office work such as filing and bowling ball maintenance.</w:t>
+      </w:r>
+    </w:p>
+    <w:p>
+      <w:pPr>
+        <w:rPr>
+          <w:rFonts w:ascii="Calibri Light" w:hAnsi="Calibri Light" w:cs="Times New Roman"/>
+          <w:sz w:val="8"/>
+          <w:szCs w:val="8"/>
+        </w:rPr>
+      </w:pPr>
+    </w:p>
+    <w:p>
+      <w:pPr>
+        <w:pBdr>
+          <w:top w:val="single" w:sz="2" w:space="1" w:color="auto"/>
+        </w:pBdr>
+        <w:rPr>
+          <w:rFonts w:ascii="Calibri" w:hAnsi="Calibri" w:cs="Times New Roman"/>
+          <w:b/>
+          <w:sz w:val="8"/>
+          <w:szCs w:val="8"/>
+        </w:rPr>
+      </w:pPr>
+    </w:p>
+    <w:p>
+      <w:pPr>
+        <w:pBdr>
+          <w:top w:val="single" w:sz="2" w:space="1" w:color="auto"/>
+        </w:pBdr>
+        <w:rPr>
+          <w:rFonts w:ascii="Calibri" w:hAnsi="Calibri" w:cs="Times New Roman"/>
+          <w:b/>
+          <w:szCs w:val="22"/>
+        </w:rPr>
+      </w:pPr>
+      <w:r>
+        <w:rPr>
+          <w:rFonts w:ascii="Calibri" w:hAnsi="Calibri" w:cs="Times New Roman"/>
+          <w:b/>
+          <w:szCs w:val="22"/>
+        </w:rPr>
+        <w:t>ACHIEVEMENTS</w:t>
+      </w:r>
+    </w:p>
+    <w:p>
+      <w:pPr>
+        <w:tabs>
+          <w:tab w:val="right" w:pos="10800"/>
+        </w:tabs>
+        <w:rPr>
+          <w:rFonts w:ascii="Calibri Light" w:hAnsi="Calibri Light" w:cs="Times New Roman"/>
+          <w:b/>
+          <w:i/>
+          <w:sz w:val="22"/>
+          <w:szCs w:val="22"/>
+        </w:rPr>
+      </w:pPr>
+      <w:r>
+        <w:rPr>
+          <w:rFonts w:ascii="Calibri Light" w:hAnsi="Calibri Light" w:cs="Times New Roman"/>
+          <w:b/>
+          <w:sz w:val="22"/>
+          <w:szCs w:val="22"/>
+        </w:rPr>
+        <w:t xml:space="preserve">Disney Scholar Program Scholar </w:t>
+      </w:r>
+      <w:r>
+        <w:rPr>
+          <w:rFonts w:ascii="Calibri Light" w:hAnsi="Calibri Light" w:cs="Times New Roman"/>
+          <w:b/>
+          <w:sz w:val="22"/>
+          <w:szCs w:val="22"/>
+        </w:rPr>
+        <w:tab/>
+      </w:r>
+      <w:r>
+        <w:rPr>
+          <w:rFonts w:ascii="Calibri Light" w:hAnsi="Calibri Light" w:cs="Times New Roman"/>
+          <w:i/>
+          <w:sz w:val="22"/>
+          <w:szCs w:val="22"/>
+        </w:rPr>
+        <w:t>2014 – 2017</w:t>
+      </w:r>
+    </w:p>
+    <w:p>
+      <w:pPr>
+        <w:tabs>
+          <w:tab w:val="right" w:pos="10800"/>
+        </w:tabs>
+        <w:rPr>
+          <w:rFonts w:ascii="Calibri Light" w:hAnsi="Calibri Light" w:cs="Times New Roman"/>
+          <w:i/>
+          <w:sz w:val="22"/>
+          <w:szCs w:val="22"/>
+        </w:rPr>
+      </w:pPr>
+      <w:r>
+        <w:rPr>
+          <w:rFonts w:ascii="Calibri Light" w:hAnsi="Calibri Light" w:cs="Times New Roman"/>
+          <w:b/>
+          <w:sz w:val="22"/>
+          <w:szCs w:val="22"/>
+        </w:rPr>
+        <w:t>Collegiate Starleague Starcraft II Champion</w:t>
+      </w:r>
+      <w:r>
+        <w:rPr>
+          <w:rFonts w:ascii="Calibri Light" w:hAnsi="Calibri Light" w:cs="Times New Roman"/>
+          <w:b/>
+          <w:sz w:val="22"/>
+          <w:szCs w:val="22"/>
+        </w:rPr>
+        <w:tab/>
+      </w:r>
+      <w:r>
+        <w:rPr>
+          <w:rFonts w:ascii="Calibri Light" w:hAnsi="Calibri Light" w:cs="Times New Roman"/>
+          <w:i/>
+          <w:sz w:val="22"/>
+          <w:szCs w:val="22"/>
+        </w:rPr>
+        <w:t>2016</w:t>
+      </w:r>
+    </w:p>
+    <w:p>
+      <w:pPr>
+        <w:tabs>
+          <w:tab w:val="right" w:pos="10800"/>
+        </w:tabs>
+        <w:rPr>
+          <w:rFonts w:ascii="Calibri Light" w:hAnsi="Calibri Light" w:cs="Times New Roman"/>
+          <w:b/>
+          <w:i/>
+          <w:sz w:val="10"/>
+          <w:szCs w:val="10"/>
+        </w:rPr>
+      </w:pPr>
+    </w:p>
+    <w:p>
+      <w:pPr>
+        <w:tabs>
+          <w:tab w:val="right" w:pos="10800"/>
+        </w:tabs>
+        <w:rPr>
+          <w:rFonts w:ascii="Calibri Light" w:hAnsi="Calibri Light" w:cs="Times New Roman"/>
+          <w:b/>
+          <w:i/>
           <w:sz w:val="22"/>
           <w:szCs w:val="22"/>
         </w:rPr>
@@ -1243,180 +2894,38 @@
           <w:docGrid w:linePitch="360"/>
         </w:sectPr>
       </w:pPr>
-      <w:r>
-        <w:rPr>
-          <w:rFonts w:ascii="Calibri Light" w:hAnsi="Calibri Light" w:cs="Times New Roman"/>
-          <w:sz w:val="22"/>
-          <w:szCs w:val="22"/>
-        </w:rPr>
-        <w:t>A group of five created</w:t>
-      </w:r>
-      <w:r>
-        <w:rPr>
-          <w:rFonts w:ascii="Calibri Light" w:hAnsi="Calibri Light" w:cs="Times New Roman"/>
-          <w:sz w:val="22"/>
-          <w:szCs w:val="22"/>
-        </w:rPr>
-        <w:t xml:space="preserve"> a minute long 3D Animated S</w:t>
-      </w:r>
-      <w:r>
-        <w:rPr>
-          <w:rFonts w:ascii="Calibri Light" w:hAnsi="Calibri Light" w:cs="Times New Roman"/>
-          <w:sz w:val="22"/>
-          <w:szCs w:val="22"/>
-        </w:rPr>
-        <w:t xml:space="preserve">hort </w:t>
-      </w:r>
-      <w:r>
-        <w:rPr>
-          <w:rFonts w:ascii="Calibri Light" w:hAnsi="Calibri Light" w:cs="Times New Roman"/>
-          <w:sz w:val="22"/>
-          <w:szCs w:val="22"/>
-        </w:rPr>
-        <w:t>using Maya by developing</w:t>
-      </w:r>
-      <w:r>
-        <w:rPr>
-          <w:rFonts w:ascii="Calibri Light" w:hAnsi="Calibri Light" w:cs="Times New Roman"/>
-          <w:sz w:val="22"/>
-          <w:szCs w:val="22"/>
-        </w:rPr>
-        <w:t xml:space="preserve"> </w:t>
-      </w:r>
-      <w:r>
-        <w:rPr>
-          <w:rFonts w:ascii="Calibri Light" w:hAnsi="Calibri Light" w:cs="Times New Roman"/>
-          <w:sz w:val="22"/>
-          <w:szCs w:val="22"/>
-        </w:rPr>
-        <w:t>character</w:t>
-      </w:r>
-      <w:r>
-        <w:rPr>
-          <w:rFonts w:ascii="Calibri Light" w:hAnsi="Calibri Light" w:cs="Times New Roman"/>
-          <w:sz w:val="22"/>
-          <w:szCs w:val="22"/>
-        </w:rPr>
-        <w:t xml:space="preserve"> and environment</w:t>
-      </w:r>
-      <w:r>
-        <w:rPr>
-          <w:rFonts w:ascii="Calibri Light" w:hAnsi="Calibri Light" w:cs="Times New Roman"/>
-          <w:sz w:val="22"/>
-          <w:szCs w:val="22"/>
-        </w:rPr>
-        <w:t xml:space="preserve"> models</w:t>
-      </w:r>
-      <w:r>
-        <w:rPr>
-          <w:rFonts w:ascii="Calibri Light" w:hAnsi="Calibri Light" w:cs="Times New Roman"/>
-          <w:sz w:val="22"/>
-          <w:szCs w:val="22"/>
-        </w:rPr>
-        <w:t>,</w:t>
-      </w:r>
-      <w:r>
-        <w:rPr>
-          <w:rFonts w:ascii="Calibri Light" w:hAnsi="Calibri Light" w:cs="Times New Roman"/>
-          <w:sz w:val="22"/>
-          <w:szCs w:val="22"/>
-        </w:rPr>
-        <w:t xml:space="preserve"> </w:t>
-      </w:r>
-      <w:r>
-        <w:rPr>
-          <w:rFonts w:ascii="Calibri Light" w:hAnsi="Calibri Light" w:cs="Times New Roman"/>
-          <w:sz w:val="22"/>
-          <w:szCs w:val="22"/>
-        </w:rPr>
-        <w:t>app</w:t>
-      </w:r>
-      <w:r>
-        <w:rPr>
-          <w:rFonts w:ascii="Calibri Light" w:hAnsi="Calibri Light" w:cs="Times New Roman"/>
-          <w:sz w:val="22"/>
-          <w:szCs w:val="22"/>
-        </w:rPr>
-        <w:t xml:space="preserve">lying lighting and shading, </w:t>
-      </w:r>
-      <w:r>
-        <w:rPr>
-          <w:rFonts w:ascii="Calibri Light" w:hAnsi="Calibri Light" w:cs="Times New Roman"/>
-          <w:sz w:val="22"/>
-          <w:szCs w:val="22"/>
-        </w:rPr>
-        <w:t>using Maya’s cloth simulation</w:t>
-      </w:r>
-      <w:r>
-        <w:rPr>
-          <w:rFonts w:ascii="Calibri Light" w:hAnsi="Calibri Light" w:cs="Times New Roman"/>
-          <w:sz w:val="22"/>
-          <w:szCs w:val="22"/>
-        </w:rPr>
-        <w:t xml:space="preserve">, </w:t>
-      </w:r>
-      <w:r>
-        <w:rPr>
-          <w:rFonts w:ascii="Calibri Light" w:hAnsi="Calibri Light" w:cs="Times New Roman"/>
-          <w:sz w:val="22"/>
-          <w:szCs w:val="22"/>
-        </w:rPr>
-        <w:t>and rendering on Pixar’s RenderM</w:t>
-      </w:r>
-      <w:r>
-        <w:rPr>
-          <w:rFonts w:ascii="Calibri Light" w:hAnsi="Calibri Light" w:cs="Times New Roman"/>
-          <w:sz w:val="22"/>
-          <w:szCs w:val="22"/>
-        </w:rPr>
-        <w:t>an</w:t>
-      </w:r>
-      <w:r>
-        <w:rPr>
-          <w:rFonts w:ascii="Calibri Light" w:hAnsi="Calibri Light" w:cs="Times New Roman"/>
-          <w:sz w:val="22"/>
-          <w:szCs w:val="22"/>
-        </w:rPr>
-        <w:t>.</w:t>
-      </w:r>
     </w:p>
     <w:p>
       <w:pPr>
-        <w:tabs>
-          <w:tab w:val="right" w:pos="10800"/>
-        </w:tabs>
-        <w:rPr>
-          <w:rFonts w:ascii="Calibri Light" w:hAnsi="Calibri Light" w:cs="Times New Roman"/>
-          <w:i/>
-          <w:sz w:val="22"/>
-          <w:szCs w:val="22"/>
-        </w:rPr>
-      </w:pPr>
-      <w:r>
-        <w:rPr>
-          <w:rFonts w:ascii="Calibri Light" w:hAnsi="Calibri Light" w:cs="Times New Roman"/>
-          <w:b/>
-          <w:sz w:val="22"/>
-          <w:szCs w:val="22"/>
-        </w:rPr>
-        <w:t>Gitlet</w:t>
-      </w:r>
-      <w:r>
-        <w:rPr>
-          <w:rFonts w:ascii="Calibri Light" w:hAnsi="Calibri Light" w:cs="Times New Roman"/>
-          <w:sz w:val="22"/>
-          <w:szCs w:val="22"/>
-        </w:rPr>
-        <w:tab/>
-      </w:r>
-      <w:r>
-        <w:rPr>
-          <w:rFonts w:ascii="Calibri Light" w:hAnsi="Calibri Light" w:cs="Times New Roman"/>
-          <w:i/>
-          <w:sz w:val="22"/>
-          <w:szCs w:val="22"/>
-        </w:rPr>
-        <w:t>Spring 2015</w:t>
+        <w:pBdr>
+          <w:top w:val="single" w:sz="2" w:space="1" w:color="auto"/>
+        </w:pBdr>
+        <w:rPr>
+          <w:rFonts w:ascii="Calibri" w:hAnsi="Calibri" w:cs="Times New Roman"/>
+          <w:b/>
+          <w:sz w:val="8"/>
+          <w:szCs w:val="8"/>
+        </w:rPr>
+      </w:pPr>
+    </w:p>
+    <w:p>
+      <w:pPr>
+        <w:pBdr>
+          <w:top w:val="single" w:sz="2" w:space="1" w:color="auto"/>
+        </w:pBdr>
+        <w:rPr>
+          <w:rFonts w:ascii="Calibri" w:hAnsi="Calibri" w:cs="Times New Roman"/>
+          <w:b/>
+          <w:szCs w:val="22"/>
+        </w:rPr>
+      </w:pPr>
+      <w:r>
+        <w:rPr>
+          <w:rFonts w:ascii="Calibri" w:hAnsi="Calibri" w:cs="Times New Roman"/>
+          <w:b/>
+          <w:szCs w:val="22"/>
+        </w:rPr>
+        <w:t>LEADERSHIP/SERVICE</w:t>
       </w:r>
     </w:p>
     <w:p>
@@ -1424,12 +2933,12 @@
         <w:pStyle w:val="ListParagraph"/>
         <w:numPr>
           <w:ilvl w:val="0"/>
-          <w:numId w:val="18"/>
+          <w:numId w:val="14"/>
         </w:numPr>
         <w:ind w:left="360"/>
         <w:rPr>
-          <w:rFonts w:ascii="Calibri Light" w:hAnsi="Calibri Light" w:cs="Times New Roman"/>
-          <w:i/>
+          <w:rFonts w:ascii="Calibri" w:hAnsi="Calibri" w:cs="Times New Roman"/>
+          <w:b/>
           <w:sz w:val="22"/>
           <w:szCs w:val="22"/>
         </w:rPr>
@@ -1444,57 +2953,82 @@
     </w:p>
     <w:p>
       <w:pPr>
-        <w:pStyle w:val="ListParagraph"/>
-        <w:numPr>
-          <w:ilvl w:val="0"/>
-          <w:numId w:val="18"/>
-        </w:numPr>
-        <w:ind w:left="360"/>
-        <w:rPr>
-          <w:rFonts w:ascii="Calibri Light" w:hAnsi="Calibri Light" w:cs="Times New Roman"/>
-          <w:sz w:val="22"/>
-          <w:szCs w:val="22"/>
-        </w:rPr>
-        <w:sectPr>
-          <w:type w:val="continuous"/>
-          <w:pgSz w:w="12240" w:h="15840"/>
-          <w:pgMar w:top="720" w:right="720" w:bottom="720" w:left="720" w:header="720" w:footer="720" w:gutter="0"/>
-          <w:cols w:space="720"/>
-          <w:docGrid w:linePitch="360"/>
-        </w:sectPr>
-      </w:pPr>
-      <w:r>
-        <w:rPr>
-          <w:rFonts w:ascii="Calibri Light" w:hAnsi="Calibri Light" w:cs="Times New Roman"/>
-          <w:sz w:val="22"/>
-          <w:szCs w:val="22"/>
-        </w:rPr>
-        <w:t>Created a simple, but efficient version of Git using Java, without any given skeleton code, to understand the use of Data Structures by using Hash Maps, Hash Sets, and Linked Lists.</w:t>
-      </w:r>
-    </w:p>
-    <w:p>
-      <w:pPr>
         <w:tabs>
           <w:tab w:val="right" w:pos="10800"/>
         </w:tabs>
         <w:rPr>
           <w:rFonts w:ascii="Calibri Light" w:hAnsi="Calibri Light" w:cs="Times New Roman"/>
-          <w:sz w:val="22"/>
-          <w:szCs w:val="22"/>
-        </w:rPr>
-      </w:pPr>
-      <w:r>
-        <w:rPr>
-          <w:rFonts w:ascii="Calibri Light" w:hAnsi="Calibri Light" w:cs="Times New Roman"/>
-          <w:b/>
-          <w:sz w:val="22"/>
-          <w:szCs w:val="22"/>
-        </w:rPr>
-        <w:t>Scheme Interpreter</w:t>
-      </w:r>
-      <w:r>
-        <w:rPr>
-          <w:rFonts w:ascii="Calibri Light" w:hAnsi="Calibri Light" w:cs="Times New Roman"/>
+          <w:i/>
+          <w:sz w:val="22"/>
+          <w:szCs w:val="22"/>
+        </w:rPr>
+      </w:pPr>
+      <w:bookmarkStart w:id="1" w:name="_Hlk491616831"/>
+      <w:r>
+        <w:rPr>
+          <w:rFonts w:ascii="Calibri Light" w:hAnsi="Calibri Light" w:cs="Times New Roman"/>
+          <w:b/>
+          <w:sz w:val="22"/>
+          <w:szCs w:val="22"/>
+        </w:rPr>
+        <w:t>Retreat</w:t>
+      </w:r>
+      <w:r>
+        <w:rPr>
+          <w:rFonts w:ascii="Calibri Light" w:hAnsi="Calibri Light" w:cs="Times New Roman"/>
+          <w:b/>
+          <w:sz w:val="22"/>
+          <w:szCs w:val="22"/>
+        </w:rPr>
+        <w:t xml:space="preserve"> Leader</w:t>
+      </w:r>
+      <w:r>
+        <w:rPr>
+          <w:rFonts w:ascii="Calibri Light" w:hAnsi="Calibri Light" w:cs="Times New Roman"/>
+          <w:b/>
+          <w:sz w:val="22"/>
+          <w:szCs w:val="22"/>
+        </w:rPr>
+        <w:t xml:space="preserve"> and Organizer</w:t>
+      </w:r>
+      <w:r>
+        <w:rPr>
+          <w:rFonts w:ascii="Calibri Light" w:hAnsi="Calibri Light" w:cs="Times New Roman"/>
+          <w:b/>
+          <w:sz w:val="22"/>
+          <w:szCs w:val="22"/>
+        </w:rPr>
+        <w:t xml:space="preserve"> </w:t>
+      </w:r>
+      <w:r>
+        <w:rPr>
+          <w:rFonts w:ascii="Calibri Light" w:hAnsi="Calibri Light" w:cs="Times New Roman"/>
+          <w:sz w:val="22"/>
+          <w:szCs w:val="22"/>
+        </w:rPr>
+        <w:t>|</w:t>
+      </w:r>
+      <w:r>
+        <w:rPr>
+          <w:rFonts w:ascii="Calibri Light" w:hAnsi="Calibri Light" w:cs="Times New Roman"/>
+          <w:b/>
+          <w:sz w:val="22"/>
+          <w:szCs w:val="22"/>
+        </w:rPr>
+        <w:t xml:space="preserve"> </w:t>
+      </w:r>
+      <w:r>
+        <w:rPr>
+          <w:rFonts w:ascii="Calibri Light" w:hAnsi="Calibri Light" w:cs="Times New Roman"/>
+          <w:sz w:val="22"/>
+          <w:szCs w:val="22"/>
+        </w:rPr>
+        <w:t>CATHOLICS AT CAL</w:t>
+      </w:r>
+      <w:r>
+        <w:rPr>
+          <w:rFonts w:ascii="Calibri Light" w:hAnsi="Calibri Light" w:cs="Times New Roman"/>
+          <w:b/>
           <w:sz w:val="22"/>
           <w:szCs w:val="22"/>
         </w:rPr>
@@ -1507,87 +3041,7 @@
           <w:sz w:val="22"/>
           <w:szCs w:val="22"/>
         </w:rPr>
-        <w:t>Fall 2014</w:t>
-      </w:r>
-    </w:p>
-    <w:p>
-      <w:pPr>
-        <w:pStyle w:val="ListParagraph"/>
-        <w:numPr>
-          <w:ilvl w:val="0"/>
-          <w:numId w:val="18"/>
-        </w:numPr>
-        <w:ind w:left="360"/>
-        <w:rPr>
-          <w:rFonts w:ascii="Calibri Light" w:hAnsi="Calibri Light" w:cs="Times New Roman"/>
-          <w:sz w:val="22"/>
-          <w:szCs w:val="22"/>
-        </w:rPr>
-        <w:sectPr>
-          <w:type w:val="continuous"/>
-          <w:pgSz w:w="12240" w:h="15840"/>
-          <w:pgMar w:top="720" w:right="720" w:bottom="720" w:left="720" w:header="720" w:footer="720" w:gutter="0"/>
-          <w:cols w:space="720"/>
-          <w:docGrid w:linePitch="360"/>
-        </w:sectPr>
-      </w:pPr>
-    </w:p>
-    <w:p>
-      <w:pPr>
-        <w:pStyle w:val="ListParagraph"/>
-        <w:numPr>
-          <w:ilvl w:val="0"/>
-          <w:numId w:val="18"/>
-        </w:numPr>
-        <w:ind w:left="360"/>
-        <w:rPr>
-          <w:rFonts w:ascii="Calibri Light" w:hAnsi="Calibri Light" w:cs="Times New Roman"/>
-          <w:sz w:val="22"/>
-          <w:szCs w:val="22"/>
-        </w:rPr>
-        <w:sectPr>
-          <w:type w:val="continuous"/>
-          <w:pgSz w:w="12240" w:h="15840"/>
-          <w:pgMar w:top="720" w:right="720" w:bottom="720" w:left="720" w:header="720" w:footer="720" w:gutter="0"/>
-          <w:cols w:space="720"/>
-          <w:docGrid w:linePitch="360"/>
-        </w:sectPr>
-      </w:pPr>
-      <w:r>
-        <w:rPr>
-          <w:rFonts w:ascii="Calibri Light" w:hAnsi="Calibri Light" w:cs="Times New Roman"/>
-          <w:sz w:val="22"/>
-          <w:szCs w:val="22"/>
-        </w:rPr>
-        <w:t>Developed a Scheme Interpreter using Python to demonstrate an understanding of both Object-Oriented Programming and Functional Programming</w:t>
-      </w:r>
-      <w:r>
-        <w:rPr>
-          <w:rFonts w:ascii="Calibri Light" w:hAnsi="Calibri Light" w:cs="Times New Roman"/>
-          <w:sz w:val="22"/>
-          <w:szCs w:val="22"/>
-        </w:rPr>
-        <w:t>.</w:t>
-      </w:r>
-    </w:p>
-    <w:p>
-      <w:pPr>
-        <w:pBdr>
-          <w:top w:val="single" w:sz="2" w:space="1" w:color="auto"/>
-        </w:pBdr>
-        <w:rPr>
-          <w:rFonts w:ascii="Calibri" w:hAnsi="Calibri" w:cs="Times New Roman"/>
-          <w:b/>
-          <w:szCs w:val="22"/>
-        </w:rPr>
-      </w:pPr>
-      <w:r>
-        <w:rPr>
-          <w:rFonts w:ascii="Calibri" w:hAnsi="Calibri" w:cs="Times New Roman"/>
-          <w:b/>
-          <w:szCs w:val="22"/>
-        </w:rPr>
-        <w:t>WORK EXPERIENCE</w:t>
+        <w:t>2018</w:t>
       </w:r>
     </w:p>
     <w:p>
@@ -1609,7 +3063,7 @@
           <w:sz w:val="22"/>
           <w:szCs w:val="22"/>
         </w:rPr>
-        <w:t xml:space="preserve">Front Desk Receptionist </w:t>
+        <w:t xml:space="preserve">Student Leader </w:t>
       </w:r>
       <w:r>
         <w:rPr>
@@ -1634,11 +3088,12 @@
           <w:sz w:val="22"/>
           <w:szCs w:val="22"/>
         </w:rPr>
-        <w:t>NEWMAN HALL-HOLY SPIRIT PARISH, Berkeley, CA</w:t>
-      </w:r>
-      <w:r>
-        <w:rPr>
-          <w:rFonts w:ascii="Calibri Light" w:hAnsi="Calibri Light" w:cs="Times New Roman"/>
+        <w:t>FELLOWSHIP OF CATHOLIC UNIVERSITY STUDENTS</w:t>
+      </w:r>
+      <w:r>
+        <w:rPr>
+          <w:rFonts w:ascii="Calibri Light" w:hAnsi="Calibri Light" w:cs="Times New Roman"/>
+          <w:b/>
           <w:sz w:val="22"/>
           <w:szCs w:val="22"/>
         </w:rPr>
@@ -1651,41 +3106,73 @@
           <w:sz w:val="22"/>
           <w:szCs w:val="22"/>
         </w:rPr>
-        <w:t>2016 – Present</w:t>
+        <w:t>2016 – 2018</w:t>
       </w:r>
     </w:p>
+    <w:bookmarkEnd w:id="1"/>
     <w:p>
       <w:pPr>
-        <w:pStyle w:val="ListParagraph"/>
-        <w:numPr>
-          <w:ilvl w:val="0"/>
-          <w:numId w:val="15"/>
-        </w:numPr>
         <w:tabs>
           <w:tab w:val="right" w:pos="10800"/>
         </w:tabs>
-        <w:ind w:left="360"/>
-        <w:rPr>
-          <w:rFonts w:ascii="Calibri Light" w:hAnsi="Calibri Light" w:cs="Times New Roman"/>
-          <w:sz w:val="22"/>
-          <w:szCs w:val="22"/>
-        </w:rPr>
-      </w:pPr>
-      <w:r>
-        <w:rPr>
-          <w:rFonts w:ascii="Calibri Light" w:hAnsi="Calibri Light" w:cs="Times New Roman"/>
-          <w:sz w:val="22"/>
-          <w:szCs w:val="22"/>
-        </w:rPr>
-        <w:t>Aided priests, parishioners, and students with any questions regarding the church and activities within the church</w:t>
-      </w:r>
-      <w:r>
-        <w:rPr>
-          <w:rFonts w:ascii="Calibri Light" w:hAnsi="Calibri Light" w:cs="Times New Roman"/>
-          <w:sz w:val="22"/>
-          <w:szCs w:val="22"/>
-        </w:rPr>
-        <w:t>.</w:t>
+        <w:rPr>
+          <w:rFonts w:ascii="Calibri Light" w:hAnsi="Calibri Light" w:cs="Times New Roman"/>
+          <w:i/>
+          <w:sz w:val="22"/>
+          <w:szCs w:val="22"/>
+        </w:rPr>
+      </w:pPr>
+      <w:r>
+        <w:rPr>
+          <w:rFonts w:ascii="Calibri Light" w:hAnsi="Calibri Light" w:cs="Times New Roman"/>
+          <w:b/>
+          <w:sz w:val="22"/>
+          <w:szCs w:val="22"/>
+        </w:rPr>
+        <w:t xml:space="preserve">Player </w:t>
+      </w:r>
+      <w:r>
+        <w:rPr>
+          <w:rFonts w:ascii="Calibri Light" w:hAnsi="Calibri Light" w:cs="Times New Roman"/>
+          <w:sz w:val="22"/>
+          <w:szCs w:val="22"/>
+        </w:rPr>
+        <w:t>|</w:t>
+      </w:r>
+      <w:r>
+        <w:rPr>
+          <w:rFonts w:ascii="Calibri Light" w:hAnsi="Calibri Light" w:cs="Times New Roman"/>
+          <w:b/>
+          <w:sz w:val="22"/>
+          <w:szCs w:val="22"/>
+        </w:rPr>
+        <w:t xml:space="preserve"> </w:t>
+      </w:r>
+      <w:r>
+        <w:rPr>
+          <w:rFonts w:ascii="Calibri Light" w:hAnsi="Calibri Light" w:cs="Times New Roman"/>
+          <w:sz w:val="22"/>
+          <w:szCs w:val="22"/>
+        </w:rPr>
+        <w:t>BERKELEY STARCRAFT II TEAM</w:t>
+      </w:r>
+      <w:r>
+        <w:rPr>
+          <w:rFonts w:ascii="Calibri Light" w:hAnsi="Calibri Light" w:cs="Times New Roman"/>
+          <w:b/>
+          <w:sz w:val="22"/>
+          <w:szCs w:val="22"/>
+        </w:rPr>
+        <w:tab/>
+      </w:r>
+      <w:r>
+        <w:rPr>
+          <w:rFonts w:ascii="Calibri Light" w:hAnsi="Calibri Light" w:cs="Times New Roman"/>
+          <w:i/>
+          <w:sz w:val="22"/>
+          <w:szCs w:val="22"/>
+        </w:rPr>
+        <w:t>2014 – 2018</w:t>
       </w:r>
     </w:p>
     <w:p>
@@ -1695,45 +3182,19 @@
         </w:tabs>
         <w:rPr>
           <w:rFonts w:ascii="Calibri Light" w:hAnsi="Calibri Light" w:cs="Times New Roman"/>
-          <w:sz w:val="22"/>
-          <w:szCs w:val="22"/>
-        </w:rPr>
-        <w:sectPr>
-          <w:type w:val="continuous"/>
-          <w:pgSz w:w="12240" w:h="15840"/>
-          <w:pgMar w:top="720" w:right="720" w:bottom="720" w:left="720" w:header="720" w:footer="720" w:gutter="0"/>
-          <w:cols w:space="720"/>
-          <w:docGrid w:linePitch="360"/>
-        </w:sectPr>
-      </w:pPr>
-    </w:p>
-    <w:p>
-      <w:pPr>
-        <w:tabs>
-          <w:tab w:val="right" w:pos="10800"/>
-        </w:tabs>
-        <w:rPr>
-          <w:rFonts w:ascii="Calibri Light" w:hAnsi="Calibri Light" w:cs="Times New Roman"/>
           <w:i/>
           <w:sz w:val="22"/>
           <w:szCs w:val="22"/>
         </w:rPr>
-        <w:sectPr>
-          <w:type w:val="continuous"/>
-          <w:pgSz w:w="12240" w:h="15840"/>
-          <w:pgMar w:top="720" w:right="720" w:bottom="720" w:left="720" w:header="720" w:footer="720" w:gutter="0"/>
-          <w:cols w:space="0"/>
-          <w:docGrid w:linePitch="360"/>
-        </w:sectPr>
-      </w:pPr>
-      <w:r>
-        <w:rPr>
-          <w:rFonts w:ascii="Calibri Light" w:hAnsi="Calibri Light" w:cs="Times New Roman"/>
-          <w:b/>
-          <w:sz w:val="22"/>
-          <w:szCs w:val="22"/>
-        </w:rPr>
-        <w:t xml:space="preserve">Lab Assistant </w:t>
+      </w:pPr>
+      <w:r>
+        <w:rPr>
+          <w:rFonts w:ascii="Calibri Light" w:hAnsi="Calibri Light" w:cs="Times New Roman"/>
+          <w:b/>
+          <w:sz w:val="22"/>
+          <w:szCs w:val="22"/>
+        </w:rPr>
+        <w:t xml:space="preserve">Outreach Committee Leader </w:t>
       </w:r>
       <w:r>
         <w:rPr>
@@ -1758,19 +3219,12 @@
           <w:sz w:val="22"/>
           <w:szCs w:val="22"/>
         </w:rPr>
-        <w:t>CS61A: STRUCTURE AND INTERPRETATION OF COMPUTER PROGRAMS,</w:t>
-      </w:r>
-      <w:r>
-        <w:rPr>
-          <w:rFonts w:ascii="Calibri Light" w:hAnsi="Calibri Light" w:cs="Times New Roman"/>
-          <w:sz w:val="22"/>
-          <w:szCs w:val="22"/>
-        </w:rPr>
-        <w:t xml:space="preserve"> Berkeley, CA</w:t>
-      </w:r>
-      <w:r>
-        <w:rPr>
-          <w:rFonts w:ascii="Calibri Light" w:hAnsi="Calibri Light" w:cs="Times New Roman"/>
+        <w:t>NEWMAN HALL STUDENT MINISTRY TEAM</w:t>
+      </w:r>
+      <w:r>
+        <w:rPr>
+          <w:rFonts w:ascii="Calibri Light" w:hAnsi="Calibri Light" w:cs="Times New Roman"/>
+          <w:b/>
           <w:sz w:val="22"/>
           <w:szCs w:val="22"/>
         </w:rPr>
@@ -1783,836 +3237,7 @@
           <w:sz w:val="22"/>
           <w:szCs w:val="22"/>
         </w:rPr>
-        <w:t>Spring 2015</w:t>
-      </w:r>
-    </w:p>
-    <w:p>
-      <w:pPr>
-        <w:pStyle w:val="ListParagraph"/>
-        <w:numPr>
-          <w:ilvl w:val="0"/>
-          <w:numId w:val="15"/>
-        </w:numPr>
-        <w:ind w:left="360"/>
-        <w:rPr>
-          <w:rFonts w:ascii="Calibri Light" w:hAnsi="Calibri Light" w:cs="Times New Roman"/>
-          <w:sz w:val="22"/>
-          <w:szCs w:val="22"/>
-        </w:rPr>
-        <w:sectPr>
-          <w:type w:val="continuous"/>
-          <w:pgSz w:w="12240" w:h="15840"/>
-          <w:pgMar w:top="720" w:right="720" w:bottom="720" w:left="720" w:header="720" w:footer="720" w:gutter="0"/>
-          <w:cols w:space="720"/>
-          <w:docGrid w:linePitch="360"/>
-        </w:sectPr>
-      </w:pPr>
-      <w:r>
-        <w:rPr>
-          <w:rFonts w:ascii="Calibri Light" w:hAnsi="Calibri Light" w:cs="Times New Roman"/>
-          <w:sz w:val="22"/>
-          <w:szCs w:val="22"/>
-        </w:rPr>
-        <w:t>Helped and guided students through the weekly labs, homework assignments, and projects.</w:t>
-      </w:r>
-    </w:p>
-    <w:p>
-      <w:pPr>
-        <w:tabs>
-          <w:tab w:val="right" w:pos="10800"/>
-        </w:tabs>
-        <w:rPr>
-          <w:rFonts w:ascii="Calibri Light" w:hAnsi="Calibri Light" w:cs="Times New Roman"/>
-          <w:i/>
-          <w:sz w:val="22"/>
-          <w:szCs w:val="22"/>
-        </w:rPr>
-        <w:sectPr>
-          <w:type w:val="continuous"/>
-          <w:pgSz w:w="12240" w:h="15840"/>
-          <w:pgMar w:top="720" w:right="720" w:bottom="720" w:left="720" w:header="720" w:footer="720" w:gutter="0"/>
-          <w:cols w:space="720"/>
-          <w:docGrid w:linePitch="360"/>
-        </w:sectPr>
-      </w:pPr>
-      <w:r>
-        <w:rPr>
-          <w:rFonts w:ascii="Calibri Light" w:hAnsi="Calibri Light" w:cs="Times New Roman"/>
-          <w:b/>
-          <w:sz w:val="22"/>
-          <w:szCs w:val="22"/>
-        </w:rPr>
-        <w:t xml:space="preserve">Store Clerk </w:t>
-      </w:r>
-      <w:r>
-        <w:rPr>
-          <w:rFonts w:ascii="Calibri Light" w:hAnsi="Calibri Light" w:cs="Times New Roman"/>
-          <w:sz w:val="22"/>
-          <w:szCs w:val="22"/>
-        </w:rPr>
-        <w:t>|</w:t>
-      </w:r>
-      <w:r>
-        <w:rPr>
-          <w:rFonts w:ascii="Calibri Light" w:hAnsi="Calibri Light" w:cs="Times New Roman"/>
-          <w:b/>
-          <w:sz w:val="22"/>
-          <w:szCs w:val="22"/>
-        </w:rPr>
-        <w:t xml:space="preserve"> </w:t>
-      </w:r>
-      <w:r>
-        <w:rPr>
-          <w:rFonts w:ascii="Calibri Light" w:hAnsi="Calibri Light" w:cs="Times New Roman"/>
-          <w:sz w:val="22"/>
-          <w:szCs w:val="22"/>
-        </w:rPr>
-        <w:t>B &amp; E BOWLING SUPPLY,</w:t>
-      </w:r>
-      <w:r>
-        <w:rPr>
-          <w:rFonts w:ascii="Calibri Light" w:hAnsi="Calibri Light" w:cs="Times New Roman"/>
-          <w:sz w:val="22"/>
-          <w:szCs w:val="22"/>
-        </w:rPr>
-        <w:t xml:space="preserve"> Diamond Bar, CA</w:t>
-      </w:r>
-      <w:r>
-        <w:rPr>
-          <w:rFonts w:ascii="Calibri Light" w:hAnsi="Calibri Light" w:cs="Times New Roman"/>
-          <w:sz w:val="22"/>
-          <w:szCs w:val="22"/>
-        </w:rPr>
-        <w:tab/>
-      </w:r>
-      <w:r>
-        <w:rPr>
-          <w:rFonts w:ascii="Calibri Light" w:hAnsi="Calibri Light" w:cs="Times New Roman"/>
-          <w:i/>
-          <w:sz w:val="22"/>
-          <w:szCs w:val="22"/>
-        </w:rPr>
-        <w:t>2010 – 2014</w:t>
-      </w:r>
-    </w:p>
-    <w:p>
-      <w:pPr>
-        <w:pStyle w:val="ListParagraph"/>
-        <w:numPr>
-          <w:ilvl w:val="0"/>
-          <w:numId w:val="15"/>
-        </w:numPr>
-        <w:ind w:left="360"/>
-        <w:rPr>
-          <w:rFonts w:ascii="Calibri Light" w:hAnsi="Calibri Light" w:cs="Times New Roman"/>
-          <w:sz w:val="22"/>
-          <w:szCs w:val="22"/>
-        </w:rPr>
-      </w:pPr>
-      <w:r>
-        <w:rPr>
-          <w:rFonts w:ascii="Calibri Light" w:hAnsi="Calibri Light" w:cs="Times New Roman"/>
-          <w:sz w:val="22"/>
-          <w:szCs w:val="22"/>
-        </w:rPr>
-        <w:t>Assisted</w:t>
-      </w:r>
-      <w:r>
-        <w:rPr>
-          <w:rFonts w:ascii="Calibri Light" w:hAnsi="Calibri Light" w:cs="Times New Roman"/>
-          <w:sz w:val="22"/>
-          <w:szCs w:val="22"/>
-        </w:rPr>
-        <w:t xml:space="preserve"> customers with </w:t>
-      </w:r>
-      <w:r>
-        <w:rPr>
-          <w:rFonts w:ascii="Calibri Light" w:hAnsi="Calibri Light" w:cs="Times New Roman"/>
-          <w:sz w:val="22"/>
-          <w:szCs w:val="22"/>
-        </w:rPr>
-        <w:t xml:space="preserve">any inquiries </w:t>
-      </w:r>
-      <w:r>
-        <w:rPr>
-          <w:rFonts w:ascii="Calibri Light" w:hAnsi="Calibri Light" w:cs="Times New Roman"/>
-          <w:sz w:val="22"/>
-          <w:szCs w:val="22"/>
-        </w:rPr>
-        <w:t>and assisted in back office work such as filing</w:t>
-      </w:r>
-      <w:r>
-        <w:rPr>
-          <w:rFonts w:ascii="Calibri Light" w:hAnsi="Calibri Light" w:cs="Times New Roman"/>
-          <w:sz w:val="22"/>
-          <w:szCs w:val="22"/>
-        </w:rPr>
-        <w:t xml:space="preserve"> and</w:t>
-      </w:r>
-      <w:r>
-        <w:rPr>
-          <w:rFonts w:ascii="Calibri Light" w:hAnsi="Calibri Light" w:cs="Times New Roman"/>
-          <w:sz w:val="22"/>
-          <w:szCs w:val="22"/>
-        </w:rPr>
-        <w:t xml:space="preserve"> bowling ball maintenance</w:t>
-      </w:r>
-      <w:r>
-        <w:rPr>
-          <w:rFonts w:ascii="Calibri Light" w:hAnsi="Calibri Light" w:cs="Times New Roman"/>
-          <w:sz w:val="22"/>
-          <w:szCs w:val="22"/>
-        </w:rPr>
-        <w:t>.</w:t>
-      </w:r>
-    </w:p>
-    <w:p>
-      <w:pPr>
-        <w:pStyle w:val="ListParagraph"/>
-        <w:numPr>
-          <w:ilvl w:val="0"/>
-          <w:numId w:val="15"/>
-        </w:numPr>
-        <w:rPr>
-          <w:rFonts w:ascii="Calibri Light" w:hAnsi="Calibri Light" w:cs="Times New Roman"/>
-          <w:sz w:val="22"/>
-          <w:szCs w:val="22"/>
-        </w:rPr>
-        <w:sectPr>
-          <w:type w:val="continuous"/>
-          <w:pgSz w:w="12240" w:h="15840"/>
-          <w:pgMar w:top="720" w:right="720" w:bottom="720" w:left="720" w:header="720" w:footer="720" w:gutter="0"/>
-          <w:cols w:space="720"/>
-          <w:docGrid w:linePitch="360"/>
-        </w:sectPr>
-      </w:pPr>
-    </w:p>
-    <w:p>
-      <w:pPr>
-        <w:pBdr>
-          <w:top w:val="single" w:sz="2" w:space="1" w:color="auto"/>
-        </w:pBdr>
-        <w:rPr>
-          <w:rFonts w:ascii="Calibri" w:hAnsi="Calibri" w:cs="Times New Roman"/>
-          <w:b/>
-          <w:szCs w:val="22"/>
-        </w:rPr>
-      </w:pPr>
-      <w:r>
-        <w:rPr>
-          <w:rFonts w:ascii="Calibri" w:hAnsi="Calibri" w:cs="Times New Roman"/>
-          <w:b/>
-          <w:szCs w:val="22"/>
-        </w:rPr>
-        <w:t>ACHIEVEMENTS</w:t>
-      </w:r>
-    </w:p>
-    <w:p>
-      <w:pPr>
-        <w:tabs>
-          <w:tab w:val="right" w:pos="10800"/>
-        </w:tabs>
-        <w:rPr>
-          <w:rFonts w:ascii="Calibri Light" w:hAnsi="Calibri Light" w:cs="Times New Roman"/>
-          <w:b/>
-          <w:i/>
-          <w:sz w:val="22"/>
-          <w:szCs w:val="22"/>
-        </w:rPr>
-      </w:pPr>
-      <w:r>
-        <w:rPr>
-          <w:rFonts w:ascii="Calibri Light" w:hAnsi="Calibri Light" w:cs="Times New Roman"/>
-          <w:b/>
-          <w:sz w:val="22"/>
-          <w:szCs w:val="22"/>
-        </w:rPr>
-        <w:t xml:space="preserve">Disney Scholar Program Scholar </w:t>
-      </w:r>
-      <w:r>
-        <w:rPr>
-          <w:rFonts w:ascii="Calibri Light" w:hAnsi="Calibri Light" w:cs="Times New Roman"/>
-          <w:b/>
-          <w:sz w:val="22"/>
-          <w:szCs w:val="22"/>
-        </w:rPr>
-        <w:tab/>
-      </w:r>
-      <w:r>
-        <w:rPr>
-          <w:rFonts w:ascii="Calibri Light" w:hAnsi="Calibri Light" w:cs="Times New Roman"/>
-          <w:i/>
-          <w:sz w:val="22"/>
-          <w:szCs w:val="22"/>
-        </w:rPr>
-        <w:t>2014 – Present</w:t>
-      </w:r>
-    </w:p>
-    <w:p>
-      <w:pPr>
-        <w:tabs>
-          <w:tab w:val="right" w:pos="10800"/>
-        </w:tabs>
-        <w:rPr>
-          <w:rFonts w:ascii="Calibri Light" w:hAnsi="Calibri Light" w:cs="Times New Roman"/>
-          <w:b/>
-          <w:i/>
-          <w:sz w:val="22"/>
-          <w:szCs w:val="22"/>
-        </w:rPr>
-        <w:sectPr>
-          <w:type w:val="continuous"/>
-          <w:pgSz w:w="12240" w:h="15840"/>
-          <w:pgMar w:top="720" w:right="720" w:bottom="720" w:left="720" w:header="720" w:footer="720" w:gutter="0"/>
-          <w:cols w:space="720"/>
-          <w:docGrid w:linePitch="360"/>
-        </w:sectPr>
-      </w:pPr>
-      <w:r>
-        <w:rPr>
-          <w:rFonts w:ascii="Calibri Light" w:hAnsi="Calibri Light" w:cs="Times New Roman"/>
-          <w:b/>
-          <w:sz w:val="22"/>
-          <w:szCs w:val="22"/>
-        </w:rPr>
-        <w:t xml:space="preserve">Collegiate Starleague </w:t>
-      </w:r>
-      <w:r>
-        <w:rPr>
-          <w:rFonts w:ascii="Calibri Light" w:hAnsi="Calibri Light" w:cs="Times New Roman"/>
-          <w:b/>
-          <w:sz w:val="22"/>
-          <w:szCs w:val="22"/>
-        </w:rPr>
-        <w:t>Starcraft II Champion</w:t>
-      </w:r>
-      <w:r>
-        <w:rPr>
-          <w:rFonts w:ascii="Calibri Light" w:hAnsi="Calibri Light" w:cs="Times New Roman"/>
-          <w:b/>
-          <w:sz w:val="22"/>
-          <w:szCs w:val="22"/>
-        </w:rPr>
-        <w:tab/>
-      </w:r>
-      <w:r>
-        <w:rPr>
-          <w:rFonts w:ascii="Calibri Light" w:hAnsi="Calibri Light" w:cs="Times New Roman"/>
-          <w:i/>
-          <w:sz w:val="22"/>
-          <w:szCs w:val="22"/>
-        </w:rPr>
-        <w:t>2016</w:t>
-      </w:r>
-    </w:p>
-    <w:p>
-      <w:pPr>
-        <w:tabs>
-          <w:tab w:val="right" w:pos="10800"/>
-        </w:tabs>
-        <w:rPr>
-          <w:rFonts w:ascii="Calibri Light" w:hAnsi="Calibri Light" w:cs="Times New Roman"/>
-          <w:b/>
-          <w:sz w:val="22"/>
-          <w:szCs w:val="22"/>
-        </w:rPr>
-      </w:pPr>
-      <w:r>
-        <w:rPr>
-          <w:rFonts w:ascii="Calibri Light" w:hAnsi="Calibri Light" w:cs="Times New Roman"/>
-          <w:b/>
-          <w:sz w:val="22"/>
-          <w:szCs w:val="22"/>
-        </w:rPr>
-        <w:t>Salutatorian</w:t>
-      </w:r>
-      <w:r>
-        <w:rPr>
-          <w:rFonts w:ascii="Calibri Light" w:hAnsi="Calibri Light" w:cs="Times New Roman"/>
-          <w:b/>
-          <w:sz w:val="22"/>
-          <w:szCs w:val="22"/>
-        </w:rPr>
-        <w:tab/>
-      </w:r>
-      <w:r>
-        <w:rPr>
-          <w:rFonts w:ascii="Calibri Light" w:hAnsi="Calibri Light" w:cs="Times New Roman"/>
-          <w:i/>
-          <w:sz w:val="22"/>
-          <w:szCs w:val="22"/>
-        </w:rPr>
-        <w:t>2014</w:t>
-      </w:r>
-      <w:r>
-        <w:rPr>
-          <w:rFonts w:ascii="Calibri Light" w:hAnsi="Calibri Light" w:cs="Times New Roman"/>
-          <w:b/>
-          <w:sz w:val="22"/>
-          <w:szCs w:val="22"/>
-        </w:rPr>
-        <w:tab/>
-      </w:r>
-    </w:p>
-    <w:p>
-      <w:pPr>
-        <w:tabs>
-          <w:tab w:val="right" w:pos="10800"/>
-        </w:tabs>
-        <w:rPr>
-          <w:rFonts w:ascii="Calibri Light" w:hAnsi="Calibri Light" w:cs="Times New Roman"/>
-          <w:b/>
-          <w:sz w:val="22"/>
-          <w:szCs w:val="22"/>
-        </w:rPr>
-        <w:sectPr>
-          <w:type w:val="continuous"/>
-          <w:pgSz w:w="12240" w:h="15840"/>
-          <w:pgMar w:top="720" w:right="720" w:bottom="720" w:left="720" w:header="720" w:footer="720" w:gutter="0"/>
-          <w:cols w:space="720"/>
-          <w:docGrid w:linePitch="360"/>
-        </w:sectPr>
-      </w:pPr>
-    </w:p>
-    <w:p>
-      <w:pPr>
-        <w:pBdr>
-          <w:top w:val="single" w:sz="2" w:space="1" w:color="auto"/>
-        </w:pBdr>
-        <w:rPr>
-          <w:rFonts w:ascii="Calibri" w:hAnsi="Calibri" w:cs="Times New Roman"/>
-          <w:b/>
-          <w:szCs w:val="22"/>
-        </w:rPr>
-      </w:pPr>
-      <w:r>
-        <w:rPr>
-          <w:rFonts w:ascii="Calibri" w:hAnsi="Calibri" w:cs="Times New Roman"/>
-          <w:b/>
-          <w:szCs w:val="22"/>
-        </w:rPr>
-        <w:t>LEADERSHIP/SERVICE</w:t>
-      </w:r>
-    </w:p>
-    <w:p>
-      <w:pPr>
-        <w:pStyle w:val="ListParagraph"/>
-        <w:numPr>
-          <w:ilvl w:val="0"/>
-          <w:numId w:val="15"/>
-        </w:numPr>
-        <w:rPr>
-          <w:rFonts w:ascii="Calibri" w:hAnsi="Calibri" w:cs="Times New Roman"/>
-          <w:b/>
-          <w:sz w:val="22"/>
-          <w:szCs w:val="22"/>
-        </w:rPr>
-        <w:sectPr>
-          <w:type w:val="continuous"/>
-          <w:pgSz w:w="12240" w:h="15840"/>
-          <w:pgMar w:top="720" w:right="720" w:bottom="720" w:left="720" w:header="720" w:footer="720" w:gutter="0"/>
-          <w:cols w:space="720"/>
-          <w:docGrid w:linePitch="360"/>
-        </w:sectPr>
-      </w:pPr>
-    </w:p>
-    <w:p>
-      <w:pPr>
-        <w:tabs>
-          <w:tab w:val="right" w:pos="10800"/>
-        </w:tabs>
-        <w:rPr>
-          <w:rFonts w:ascii="Calibri Light" w:hAnsi="Calibri Light" w:cs="Times New Roman"/>
-          <w:i/>
-          <w:sz w:val="22"/>
-          <w:szCs w:val="22"/>
-        </w:rPr>
-      </w:pPr>
-      <w:r>
-        <w:rPr>
-          <w:rFonts w:ascii="Calibri Light" w:hAnsi="Calibri Light" w:cs="Times New Roman"/>
-          <w:b/>
-          <w:sz w:val="22"/>
-          <w:szCs w:val="22"/>
-        </w:rPr>
-        <w:t xml:space="preserve">Student Leader </w:t>
-      </w:r>
-      <w:r>
-        <w:rPr>
-          <w:rFonts w:ascii="Calibri Light" w:hAnsi="Calibri Light" w:cs="Times New Roman"/>
-          <w:sz w:val="22"/>
-          <w:szCs w:val="22"/>
-        </w:rPr>
-        <w:t>|</w:t>
-      </w:r>
-      <w:r>
-        <w:rPr>
-          <w:rFonts w:ascii="Calibri Light" w:hAnsi="Calibri Light" w:cs="Times New Roman"/>
-          <w:b/>
-          <w:sz w:val="22"/>
-          <w:szCs w:val="22"/>
-        </w:rPr>
-        <w:t xml:space="preserve"> </w:t>
-      </w:r>
-      <w:r>
-        <w:rPr>
-          <w:rFonts w:ascii="Calibri Light" w:hAnsi="Calibri Light" w:cs="Times New Roman"/>
-          <w:sz w:val="22"/>
-          <w:szCs w:val="22"/>
-        </w:rPr>
-        <w:t>FELLOWSHIP OF CATHOLIC UNIVERSITY STUDENTS</w:t>
-      </w:r>
-      <w:r>
-        <w:rPr>
-          <w:rFonts w:ascii="Calibri Light" w:hAnsi="Calibri Light" w:cs="Times New Roman"/>
-          <w:b/>
-          <w:sz w:val="22"/>
-          <w:szCs w:val="22"/>
-        </w:rPr>
-        <w:tab/>
-      </w:r>
-      <w:r>
-        <w:rPr>
-          <w:rFonts w:ascii="Calibri Light" w:hAnsi="Calibri Light" w:cs="Times New Roman"/>
-          <w:i/>
-          <w:sz w:val="22"/>
-          <w:szCs w:val="22"/>
-        </w:rPr>
-        <w:t>2016 – Present</w:t>
-      </w:r>
-    </w:p>
-    <w:p>
-      <w:pPr>
-        <w:tabs>
-          <w:tab w:val="right" w:pos="10800"/>
-        </w:tabs>
-        <w:rPr>
-          <w:rFonts w:ascii="Calibri Light" w:hAnsi="Calibri Light" w:cs="Times New Roman"/>
-          <w:i/>
-          <w:sz w:val="22"/>
-          <w:szCs w:val="22"/>
-        </w:rPr>
-      </w:pPr>
-      <w:r>
-        <w:rPr>
-          <w:rFonts w:ascii="Calibri Light" w:hAnsi="Calibri Light" w:cs="Times New Roman"/>
-          <w:b/>
-          <w:sz w:val="22"/>
-          <w:szCs w:val="22"/>
-        </w:rPr>
-        <w:t xml:space="preserve">Player </w:t>
-      </w:r>
-      <w:r>
-        <w:rPr>
-          <w:rFonts w:ascii="Calibri Light" w:hAnsi="Calibri Light" w:cs="Times New Roman"/>
-          <w:sz w:val="22"/>
-          <w:szCs w:val="22"/>
-        </w:rPr>
-        <w:t>|</w:t>
-      </w:r>
-      <w:r>
-        <w:rPr>
-          <w:rFonts w:ascii="Calibri Light" w:hAnsi="Calibri Light" w:cs="Times New Roman"/>
-          <w:b/>
-          <w:sz w:val="22"/>
-          <w:szCs w:val="22"/>
-        </w:rPr>
-        <w:t xml:space="preserve"> </w:t>
-      </w:r>
-      <w:r>
-        <w:rPr>
-          <w:rFonts w:ascii="Calibri Light" w:hAnsi="Calibri Light" w:cs="Times New Roman"/>
-          <w:sz w:val="22"/>
-          <w:szCs w:val="22"/>
-        </w:rPr>
-        <w:t>BERKELEY STARCRAFT II TEAM</w:t>
-      </w:r>
-      <w:r>
-        <w:rPr>
-          <w:rFonts w:ascii="Calibri Light" w:hAnsi="Calibri Light" w:cs="Times New Roman"/>
-          <w:b/>
-          <w:sz w:val="22"/>
-          <w:szCs w:val="22"/>
-        </w:rPr>
-        <w:tab/>
-      </w:r>
-      <w:r>
-        <w:rPr>
-          <w:rFonts w:ascii="Calibri Light" w:hAnsi="Calibri Light" w:cs="Times New Roman"/>
-          <w:i/>
-          <w:sz w:val="22"/>
-          <w:szCs w:val="22"/>
-        </w:rPr>
-        <w:t>2014 – Present</w:t>
-      </w:r>
-    </w:p>
-    <w:p>
-      <w:pPr>
-        <w:tabs>
-          <w:tab w:val="right" w:pos="10800"/>
-        </w:tabs>
-        <w:rPr>
-          <w:rFonts w:ascii="Calibri Light" w:hAnsi="Calibri Light" w:cs="Times New Roman"/>
-          <w:b/>
-          <w:i/>
-          <w:sz w:val="22"/>
-          <w:szCs w:val="22"/>
-        </w:rPr>
-      </w:pPr>
-      <w:r>
-        <w:rPr>
-          <w:rFonts w:ascii="Calibri Light" w:hAnsi="Calibri Light" w:cs="Times New Roman"/>
-          <w:b/>
-          <w:sz w:val="22"/>
-          <w:szCs w:val="22"/>
-        </w:rPr>
-        <w:t xml:space="preserve">Committee Leader </w:t>
-      </w:r>
-      <w:r>
-        <w:rPr>
-          <w:rFonts w:ascii="Calibri Light" w:hAnsi="Calibri Light" w:cs="Times New Roman"/>
-          <w:sz w:val="22"/>
-          <w:szCs w:val="22"/>
-        </w:rPr>
-        <w:t>|</w:t>
-      </w:r>
-      <w:r>
-        <w:rPr>
-          <w:rFonts w:ascii="Calibri Light" w:hAnsi="Calibri Light" w:cs="Times New Roman"/>
-          <w:b/>
-          <w:sz w:val="22"/>
-          <w:szCs w:val="22"/>
-        </w:rPr>
-        <w:t xml:space="preserve"> </w:t>
-      </w:r>
-      <w:r>
-        <w:rPr>
-          <w:rFonts w:ascii="Calibri Light" w:hAnsi="Calibri Light" w:cs="Times New Roman"/>
-          <w:sz w:val="22"/>
-          <w:szCs w:val="22"/>
-        </w:rPr>
-        <w:t>NEWMAN HALL STUDENT MINISTRY TEAM</w:t>
-      </w:r>
-      <w:r>
-        <w:rPr>
-          <w:rFonts w:ascii="Calibri Light" w:hAnsi="Calibri Light" w:cs="Times New Roman"/>
-          <w:b/>
-          <w:sz w:val="22"/>
-          <w:szCs w:val="22"/>
-        </w:rPr>
-        <w:tab/>
-      </w:r>
-      <w:r>
-        <w:rPr>
-          <w:rFonts w:ascii="Calibri Light" w:hAnsi="Calibri Light" w:cs="Times New Roman"/>
-          <w:i/>
-          <w:sz w:val="22"/>
-          <w:szCs w:val="22"/>
-        </w:rPr>
-        <w:t>2016 –</w:t>
-      </w:r>
-      <w:r>
-        <w:rPr>
-          <w:rFonts w:ascii="Calibri Light" w:hAnsi="Calibri Light" w:cs="Times New Roman"/>
-          <w:i/>
-          <w:sz w:val="22"/>
-          <w:szCs w:val="22"/>
-        </w:rPr>
-        <w:t>2017</w:t>
-      </w:r>
-    </w:p>
-    <w:p>
-      <w:pPr>
-        <w:tabs>
-          <w:tab w:val="right" w:pos="10800"/>
-        </w:tabs>
-        <w:rPr>
-          <w:rFonts w:ascii="Calibri Light" w:hAnsi="Calibri Light" w:cs="Times New Roman"/>
-          <w:i/>
-          <w:sz w:val="22"/>
-          <w:szCs w:val="22"/>
-        </w:rPr>
-      </w:pPr>
-      <w:r>
-        <w:rPr>
-          <w:rFonts w:ascii="Calibri Light" w:hAnsi="Calibri Light" w:cs="Times New Roman"/>
-          <w:b/>
-          <w:sz w:val="22"/>
-          <w:szCs w:val="22"/>
-        </w:rPr>
-        <w:t xml:space="preserve">President </w:t>
-      </w:r>
-      <w:r>
-        <w:rPr>
-          <w:rFonts w:ascii="Calibri Light" w:hAnsi="Calibri Light" w:cs="Times New Roman"/>
-          <w:sz w:val="22"/>
-          <w:szCs w:val="22"/>
-        </w:rPr>
-        <w:t>|</w:t>
-      </w:r>
-      <w:r>
-        <w:rPr>
-          <w:rFonts w:ascii="Calibri Light" w:hAnsi="Calibri Light" w:cs="Times New Roman"/>
-          <w:b/>
-          <w:sz w:val="22"/>
-          <w:szCs w:val="22"/>
-        </w:rPr>
-        <w:t xml:space="preserve"> </w:t>
-      </w:r>
-      <w:r>
-        <w:rPr>
-          <w:rFonts w:ascii="Calibri Light" w:hAnsi="Calibri Light" w:cs="Times New Roman"/>
-          <w:sz w:val="22"/>
-          <w:szCs w:val="22"/>
-        </w:rPr>
-        <w:t>NATIONAL HONOR SOCIETY</w:t>
-      </w:r>
-      <w:r>
-        <w:rPr>
-          <w:rFonts w:ascii="Calibri Light" w:hAnsi="Calibri Light" w:cs="Times New Roman"/>
-          <w:b/>
-          <w:sz w:val="22"/>
-          <w:szCs w:val="22"/>
-        </w:rPr>
-        <w:tab/>
-      </w:r>
-      <w:r>
-        <w:rPr>
-          <w:rFonts w:ascii="Calibri Light" w:hAnsi="Calibri Light" w:cs="Times New Roman"/>
-          <w:i/>
-          <w:sz w:val="22"/>
-          <w:szCs w:val="22"/>
-        </w:rPr>
-        <w:t>2013 – 2014</w:t>
-      </w:r>
-    </w:p>
-    <w:p>
-      <w:pPr>
-        <w:tabs>
-          <w:tab w:val="right" w:pos="10800"/>
-        </w:tabs>
-        <w:rPr>
-          <w:rFonts w:ascii="Calibri Light" w:hAnsi="Calibri Light" w:cs="Times New Roman"/>
-          <w:i/>
-          <w:sz w:val="22"/>
-          <w:szCs w:val="22"/>
-        </w:rPr>
-      </w:pPr>
-      <w:r>
-        <w:rPr>
-          <w:rFonts w:ascii="Calibri Light" w:hAnsi="Calibri Light" w:cs="Times New Roman"/>
-          <w:b/>
-          <w:sz w:val="22"/>
-          <w:szCs w:val="22"/>
-        </w:rPr>
-        <w:t xml:space="preserve">Engineer </w:t>
-      </w:r>
-      <w:r>
-        <w:rPr>
-          <w:rFonts w:ascii="Calibri Light" w:hAnsi="Calibri Light" w:cs="Times New Roman"/>
-          <w:sz w:val="22"/>
-          <w:szCs w:val="22"/>
-        </w:rPr>
-        <w:t>|</w:t>
-      </w:r>
-      <w:r>
-        <w:rPr>
-          <w:rFonts w:ascii="Calibri Light" w:hAnsi="Calibri Light" w:cs="Times New Roman"/>
-          <w:b/>
-          <w:sz w:val="22"/>
-          <w:szCs w:val="22"/>
-        </w:rPr>
-        <w:t xml:space="preserve"> </w:t>
-      </w:r>
-      <w:r>
-        <w:rPr>
-          <w:rFonts w:ascii="Calibri Light" w:hAnsi="Calibri Light" w:cs="Times New Roman"/>
-          <w:sz w:val="22"/>
-          <w:szCs w:val="22"/>
-        </w:rPr>
-        <w:t>SOLAR BOAT</w:t>
-      </w:r>
-      <w:r>
-        <w:rPr>
-          <w:rFonts w:ascii="Calibri Light" w:hAnsi="Calibri Light" w:cs="Times New Roman"/>
-          <w:b/>
-          <w:sz w:val="22"/>
-          <w:szCs w:val="22"/>
-        </w:rPr>
-        <w:tab/>
-      </w:r>
-      <w:r>
-        <w:rPr>
-          <w:rFonts w:ascii="Calibri Light" w:hAnsi="Calibri Light" w:cs="Times New Roman"/>
-          <w:i/>
-          <w:sz w:val="22"/>
-          <w:szCs w:val="22"/>
-        </w:rPr>
-        <w:t>2012 – 2014</w:t>
-      </w:r>
-    </w:p>
-    <w:p>
-      <w:pPr>
-        <w:tabs>
-          <w:tab w:val="right" w:pos="10800"/>
-        </w:tabs>
-        <w:rPr>
-          <w:rFonts w:ascii="Calibri Light" w:hAnsi="Calibri Light" w:cs="Times New Roman"/>
-          <w:i/>
-          <w:sz w:val="22"/>
-          <w:szCs w:val="22"/>
-        </w:rPr>
-      </w:pPr>
-      <w:r>
-        <w:rPr>
-          <w:rFonts w:ascii="Calibri Light" w:hAnsi="Calibri Light" w:cs="Times New Roman"/>
-          <w:b/>
-          <w:sz w:val="22"/>
-          <w:szCs w:val="22"/>
-        </w:rPr>
-        <w:t xml:space="preserve">Vice President </w:t>
-      </w:r>
-      <w:r>
-        <w:rPr>
-          <w:rFonts w:ascii="Calibri Light" w:hAnsi="Calibri Light" w:cs="Times New Roman"/>
-          <w:sz w:val="22"/>
-          <w:szCs w:val="22"/>
-        </w:rPr>
-        <w:t>|</w:t>
-      </w:r>
-      <w:r>
-        <w:rPr>
-          <w:rFonts w:ascii="Calibri Light" w:hAnsi="Calibri Light" w:cs="Times New Roman"/>
-          <w:b/>
-          <w:sz w:val="22"/>
-          <w:szCs w:val="22"/>
-        </w:rPr>
-        <w:t xml:space="preserve"> </w:t>
-      </w:r>
-      <w:r>
-        <w:rPr>
-          <w:rFonts w:ascii="Calibri Light" w:hAnsi="Calibri Light" w:cs="Times New Roman"/>
-          <w:sz w:val="22"/>
-          <w:szCs w:val="22"/>
-        </w:rPr>
-        <w:t>BEST BUDDIES</w:t>
-      </w:r>
-      <w:r>
-        <w:rPr>
-          <w:rFonts w:ascii="Calibri Light" w:hAnsi="Calibri Light" w:cs="Times New Roman"/>
-          <w:sz w:val="22"/>
-          <w:szCs w:val="22"/>
-        </w:rPr>
-        <w:tab/>
-      </w:r>
-      <w:r>
-        <w:rPr>
-          <w:rFonts w:ascii="Calibri Light" w:hAnsi="Calibri Light" w:cs="Times New Roman"/>
-          <w:i/>
-          <w:sz w:val="22"/>
-          <w:szCs w:val="22"/>
-        </w:rPr>
-        <w:t>2012 – 2014</w:t>
+        <w:t>2016 –2017</w:t>
       </w:r>
     </w:p>
     <w:sectPr>
@@ -2627,7 +3252,7 @@
 </file>
 
 <file path=word/endnotes.xml><?xml version="1.0" encoding="utf-8"?>
-<w:endnotes xmlns:wpc="http://schemas.microsoft.com/office/word/2010/wordprocessingCanvas" xmlns:cx="http://schemas.microsoft.com/office/drawing/2014/chartex" xmlns:cx1="http://schemas.microsoft.com/office/drawing/2015/9/8/chartex" xmlns:cx2="http://schemas.microsoft.com/office/drawing/2015/10/21/chartex" xmlns:cx3="http://schemas.microsoft.com/office/drawing/2016/5/9/chartex" xmlns:cx4="http://schemas.microsoft.com/office/drawing/2016/5/10/chartex" xmlns:cx5="http://schemas.microsoft.com/office/drawing/2016/5/11/chartex" xmlns:cx6="http://schemas.microsoft.com/office/drawing/2016/5/12/chartex" xmlns:cx7="http://schemas.microsoft.com/office/drawing/2016/5/13/chartex" xmlns:cx8="http://schemas.microsoft.com/office/drawing/2016/5/14/chartex" xmlns:mc="http://schemas.openxmlformats.org/markup-compatibility/2006" xmlns:aink="http://schemas.microsoft.com/office/drawing/2016/ink" xmlns:am3d="http://schemas.microsoft.com/office/drawing/2017/model3d" xmlns:o="urn:schemas-microsoft-com:office:office" xmlns:r="http://schemas.openxmlformats.org/officeDocument/2006/relationships" xmlns:m="http://schemas.openxmlformats.org/officeDocument/2006/math" xmlns:v="urn:schemas-microsoft-com:vml" xmlns:wp14="http://schemas.microsoft.com/office/word/2010/wordprocessingDrawing" xmlns:wp="http://schemas.openxmlformats.org/drawingml/2006/wordprocessingDrawing" xmlns:w10="urn:schemas-microsoft-com:office:word" xmlns:w="http://schemas.openxmlformats.org/wordprocessingml/2006/main" xmlns:w14="http://schemas.microsoft.com/office/word/2010/wordml" xmlns:w15="http://schemas.microsoft.com/office/word/2012/wordml" xmlns:w16se="http://schemas.microsoft.com/office/word/2015/wordml/symex" xmlns:wpg="http://schemas.microsoft.com/office/word/2010/wordprocessingGroup" xmlns:wpi="http://schemas.microsoft.com/office/word/2010/wordprocessingInk" xmlns:wne="http://schemas.microsoft.com/office/word/2006/wordml" xmlns:wps="http://schemas.microsoft.com/office/word/2010/wordprocessingShape" mc:Ignorable="w14 w15 w16se wp14">
+<w:endnotes xmlns:wpc="http://schemas.microsoft.com/office/word/2010/wordprocessingCanvas" xmlns:cx="http://schemas.microsoft.com/office/drawing/2014/chartex" xmlns:cx1="http://schemas.microsoft.com/office/drawing/2015/9/8/chartex" xmlns:cx2="http://schemas.microsoft.com/office/drawing/2015/10/21/chartex" xmlns:cx3="http://schemas.microsoft.com/office/drawing/2016/5/9/chartex" xmlns:cx4="http://schemas.microsoft.com/office/drawing/2016/5/10/chartex" xmlns:cx5="http://schemas.microsoft.com/office/drawing/2016/5/11/chartex" xmlns:cx6="http://schemas.microsoft.com/office/drawing/2016/5/12/chartex" xmlns:cx7="http://schemas.microsoft.com/office/drawing/2016/5/13/chartex" xmlns:cx8="http://schemas.microsoft.com/office/drawing/2016/5/14/chartex" xmlns:mc="http://schemas.openxmlformats.org/markup-compatibility/2006" xmlns:aink="http://schemas.microsoft.com/office/drawing/2016/ink" xmlns:am3d="http://schemas.microsoft.com/office/drawing/2017/model3d" xmlns:o="urn:schemas-microsoft-com:office:office" xmlns:r="http://schemas.openxmlformats.org/officeDocument/2006/relationships" xmlns:m="http://schemas.openxmlformats.org/officeDocument/2006/math" xmlns:v="urn:schemas-microsoft-com:vml" xmlns:wp14="http://schemas.microsoft.com/office/word/2010/wordprocessingDrawing" xmlns:wp="http://schemas.openxmlformats.org/drawingml/2006/wordprocessingDrawing" xmlns:w10="urn:schemas-microsoft-com:office:word" xmlns:w="http://schemas.openxmlformats.org/wordprocessingml/2006/main" xmlns:w14="http://schemas.microsoft.com/office/word/2010/wordml" xmlns:w15="http://schemas.microsoft.com/office/word/2012/wordml" xmlns:w16cid="http://schemas.microsoft.com/office/word/2016/wordml/cid" xmlns:w16se="http://schemas.microsoft.com/office/word/2015/wordml/symex" xmlns:wpg="http://schemas.microsoft.com/office/word/2010/wordprocessingGroup" xmlns:wpi="http://schemas.microsoft.com/office/word/2010/wordprocessingInk" xmlns:wne="http://schemas.microsoft.com/office/word/2006/wordml" xmlns:wps="http://schemas.microsoft.com/office/word/2010/wordprocessingShape" mc:Ignorable="w14 w15 w16se w16cid wp14">
   <w:endnote w:type="separator" w:id="-1">
     <w:p>
       <w:r>
@@ -2646,7 +3271,7 @@
 </file>
 
 <file path=word/footnotes.xml><?xml version="1.0" encoding="utf-8"?>
-<w:footnotes xmlns:wpc="http://schemas.microsoft.com/office/word/2010/wordprocessingCanvas" xmlns:cx="http://schemas.microsoft.com/office/drawing/2014/chartex" xmlns:cx1="http://schemas.microsoft.com/office/drawing/2015/9/8/chartex" xmlns:cx2="http://schemas.microsoft.com/office/drawing/2015/10/21/chartex" xmlns:cx3="http://schemas.microsoft.com/office/drawing/2016/5/9/chartex" xmlns:cx4="http://schemas.microsoft.com/office/drawing/2016/5/10/chartex" xmlns:cx5="http://schemas.microsoft.com/office/drawing/2016/5/11/chartex" xmlns:cx6="http://schemas.microsoft.com/office/drawing/2016/5/12/chartex" xmlns:cx7="http://schemas.microsoft.com/office/drawing/2016/5/13/chartex" xmlns:cx8="http://schemas.microsoft.com/office/drawing/2016/5/14/chartex" xmlns:mc="http://schemas.openxmlformats.org/markup-compatibility/2006" xmlns:aink="http://schemas.microsoft.com/office/drawing/2016/ink" xmlns:am3d="http://schemas.microsoft.com/office/drawing/2017/model3d" xmlns:o="urn:schemas-microsoft-com:office:office" xmlns:r="http://schemas.openxmlformats.org/officeDocument/2006/relationships" xmlns:m="http://schemas.openxmlformats.org/officeDocument/2006/math" xmlns:v="urn:schemas-microsoft-com:vml" xmlns:wp14="http://schemas.microsoft.com/office/word/2010/wordprocessingDrawing" xmlns:wp="http://schemas.openxmlformats.org/drawingml/2006/wordprocessingDrawing" xmlns:w10="urn:schemas-microsoft-com:office:word" xmlns:w="http://schemas.openxmlformats.org/wordprocessingml/2006/main" xmlns:w14="http://schemas.microsoft.com/office/word/2010/wordml" xmlns:w15="http://schemas.microsoft.com/office/word/2012/wordml" xmlns:w16se="http://schemas.microsoft.com/office/word/2015/wordml/symex" xmlns:wpg="http://schemas.microsoft.com/office/word/2010/wordprocessingGroup" xmlns:wpi="http://schemas.microsoft.com/office/word/2010/wordprocessingInk" xmlns:wne="http://schemas.microsoft.com/office/word/2006/wordml" xmlns:wps="http://schemas.microsoft.com/office/word/2010/wordprocessingShape" mc:Ignorable="w14 w15 w16se wp14">
+<w:footnotes xmlns:wpc="http://schemas.microsoft.com/office/word/2010/wordprocessingCanvas" xmlns:cx="http://schemas.microsoft.com/office/drawing/2014/chartex" xmlns:cx1="http://schemas.microsoft.com/office/drawing/2015/9/8/chartex" xmlns:cx2="http://schemas.microsoft.com/office/drawing/2015/10/21/chartex" xmlns:cx3="http://schemas.microsoft.com/office/drawing/2016/5/9/chartex" xmlns:cx4="http://schemas.microsoft.com/office/drawing/2016/5/10/chartex" xmlns:cx5="http://schemas.microsoft.com/office/drawing/2016/5/11/chartex" xmlns:cx6="http://schemas.microsoft.com/office/drawing/2016/5/12/chartex" xmlns:cx7="http://schemas.microsoft.com/office/drawing/2016/5/13/chartex" xmlns:cx8="http://schemas.microsoft.com/office/drawing/2016/5/14/chartex" xmlns:mc="http://schemas.openxmlformats.org/markup-compatibility/2006" xmlns:aink="http://schemas.microsoft.com/office/drawing/2016/ink" xmlns:am3d="http://schemas.microsoft.com/office/drawing/2017/model3d" xmlns:o="urn:schemas-microsoft-com:office:office" xmlns:r="http://schemas.openxmlformats.org/officeDocument/2006/relationships" xmlns:m="http://schemas.openxmlformats.org/officeDocument/2006/math" xmlns:v="urn:schemas-microsoft-com:vml" xmlns:wp14="http://schemas.microsoft.com/office/word/2010/wordprocessingDrawing" xmlns:wp="http://schemas.openxmlformats.org/drawingml/2006/wordprocessingDrawing" xmlns:w10="urn:schemas-microsoft-com:office:word" xmlns:w="http://schemas.openxmlformats.org/wordprocessingml/2006/main" xmlns:w14="http://schemas.microsoft.com/office/word/2010/wordml" xmlns:w15="http://schemas.microsoft.com/office/word/2012/wordml" xmlns:w16cid="http://schemas.microsoft.com/office/word/2016/wordml/cid" xmlns:w16se="http://schemas.microsoft.com/office/word/2015/wordml/symex" xmlns:wpg="http://schemas.microsoft.com/office/word/2010/wordprocessingGroup" xmlns:wpi="http://schemas.microsoft.com/office/word/2010/wordprocessingInk" xmlns:wne="http://schemas.microsoft.com/office/word/2006/wordml" xmlns:wps="http://schemas.microsoft.com/office/word/2010/wordprocessingShape" mc:Ignorable="w14 w15 w16se w16cid wp14">
   <w:footnote w:type="separator" w:id="-1">
     <w:p>
       <w:r>
@@ -2665,7 +3290,7 @@
 </file>
 
 <file path=word/numbering.xml><?xml version="1.0" encoding="utf-8"?>
-<w:numbering xmlns:wpc="http://schemas.microsoft.com/office/word/2010/wordprocessingCanvas" xmlns:cx="http://schemas.microsoft.com/office/drawing/2014/chartex" xmlns:cx1="http://schemas.microsoft.com/office/drawing/2015/9/8/chartex" xmlns:cx2="http://schemas.microsoft.com/office/drawing/2015/10/21/chartex" xmlns:cx3="http://schemas.microsoft.com/office/drawing/2016/5/9/chartex" xmlns:cx4="http://schemas.microsoft.com/office/drawing/2016/5/10/chartex" xmlns:cx5="http://schemas.microsoft.com/office/drawing/2016/5/11/chartex" xmlns:cx6="http://schemas.microsoft.com/office/drawing/2016/5/12/chartex" xmlns:cx7="http://schemas.microsoft.com/office/drawing/2016/5/13/chartex" xmlns:cx8="http://schemas.microsoft.com/office/drawing/2016/5/14/chartex" xmlns:mc="http://schemas.openxmlformats.org/markup-compatibility/2006" xmlns:aink="http://schemas.microsoft.com/office/drawing/2016/ink" xmlns:am3d="http://schemas.microsoft.com/office/drawing/2017/model3d" xmlns:o="urn:schemas-microsoft-com:office:office" xmlns:r="http://schemas.openxmlformats.org/officeDocument/2006/relationships" xmlns:m="http://schemas.openxmlformats.org/officeDocument/2006/math" xmlns:v="urn:schemas-microsoft-com:vml" xmlns:wp14="http://schemas.microsoft.com/office/word/2010/wordprocessingDrawing" xmlns:wp="http://schemas.openxmlformats.org/drawingml/2006/wordprocessingDrawing" xmlns:w10="urn:schemas-microsoft-com:office:word" xmlns:w="http://schemas.openxmlformats.org/wordprocessingml/2006/main" xmlns:w14="http://schemas.microsoft.com/office/word/2010/wordml" xmlns:w15="http://schemas.microsoft.com/office/word/2012/wordml" xmlns:w16se="http://schemas.microsoft.com/office/word/2015/wordml/symex" xmlns:wpg="http://schemas.microsoft.com/office/word/2010/wordprocessingGroup" xmlns:wpi="http://schemas.microsoft.com/office/word/2010/wordprocessingInk" xmlns:wne="http://schemas.microsoft.com/office/word/2006/wordml" xmlns:wps="http://schemas.microsoft.com/office/word/2010/wordprocessingShape" mc:Ignorable="w14 w15 w16se wp14">
+<w:numbering xmlns:wpc="http://schemas.microsoft.com/office/word/2010/wordprocessingCanvas" xmlns:cx="http://schemas.microsoft.com/office/drawing/2014/chartex" xmlns:cx1="http://schemas.microsoft.com/office/drawing/2015/9/8/chartex" xmlns:cx2="http://schemas.microsoft.com/office/drawing/2015/10/21/chartex" xmlns:cx3="http://schemas.microsoft.com/office/drawing/2016/5/9/chartex" xmlns:cx4="http://schemas.microsoft.com/office/drawing/2016/5/10/chartex" xmlns:cx5="http://schemas.microsoft.com/office/drawing/2016/5/11/chartex" xmlns:cx6="http://schemas.microsoft.com/office/drawing/2016/5/12/chartex" xmlns:cx7="http://schemas.microsoft.com/office/drawing/2016/5/13/chartex" xmlns:cx8="http://schemas.microsoft.com/office/drawing/2016/5/14/chartex" xmlns:mc="http://schemas.openxmlformats.org/markup-compatibility/2006" xmlns:aink="http://schemas.microsoft.com/office/drawing/2016/ink" xmlns:am3d="http://schemas.microsoft.com/office/drawing/2017/model3d" xmlns:o="urn:schemas-microsoft-com:office:office" xmlns:r="http://schemas.openxmlformats.org/officeDocument/2006/relationships" xmlns:m="http://schemas.openxmlformats.org/officeDocument/2006/math" xmlns:v="urn:schemas-microsoft-com:vml" xmlns:wp14="http://schemas.microsoft.com/office/word/2010/wordprocessingDrawing" xmlns:wp="http://schemas.openxmlformats.org/drawingml/2006/wordprocessingDrawing" xmlns:w10="urn:schemas-microsoft-com:office:word" xmlns:w="http://schemas.openxmlformats.org/wordprocessingml/2006/main" xmlns:w14="http://schemas.microsoft.com/office/word/2010/wordml" xmlns:w15="http://schemas.microsoft.com/office/word/2012/wordml" xmlns:w16cid="http://schemas.microsoft.com/office/word/2016/wordml/cid" xmlns:w16se="http://schemas.microsoft.com/office/word/2015/wordml/symex" xmlns:wpg="http://schemas.microsoft.com/office/word/2010/wordprocessingGroup" xmlns:wpi="http://schemas.microsoft.com/office/word/2010/wordprocessingInk" xmlns:wne="http://schemas.microsoft.com/office/word/2006/wordml" xmlns:wps="http://schemas.microsoft.com/office/word/2010/wordprocessingShape" mc:Ignorable="w14 w15 w16se w16cid wp14">
   <w:abstractNum w:abstractNumId="0" w15:restartNumberingAfterBreak="0">
     <w:nsid w:val="00000001"/>
     <w:multiLevelType w:val="hybridMultilevel"/>
@@ -3399,7 +4024,7 @@
   <w:abstractNum w:abstractNumId="7" w15:restartNumberingAfterBreak="0">
     <w:nsid w:val="12667C2E"/>
     <w:multiLevelType w:val="hybridMultilevel"/>
-    <w:tmpl w:val="9CAC23D2"/>
+    <w:tmpl w:val="723A80D2"/>
     <w:lvl w:ilvl="0" w:tplc="04090001">
       <w:start w:val="1"/>
       <w:numFmt w:val="bullet"/>
@@ -4901,7 +5526,7 @@
   <w:abstractNum w:abstractNumId="20" w15:restartNumberingAfterBreak="0">
     <w:nsid w:val="5C057CB3"/>
     <w:multiLevelType w:val="hybridMultilevel"/>
-    <w:tmpl w:val="C43A9188"/>
+    <w:tmpl w:val="17905AF0"/>
     <w:lvl w:ilvl="0" w:tplc="04090001">
       <w:start w:val="1"/>
       <w:numFmt w:val="bullet"/>
@@ -5543,7 +6168,7 @@
 </file>
 
 <file path=word/styles.xml><?xml version="1.0" encoding="utf-8"?>
-<w:styles xmlns:mc="http://schemas.openxmlformats.org/markup-compatibility/2006" xmlns:r="http://schemas.openxmlformats.org/officeDocument/2006/relationships" xmlns:w="http://schemas.openxmlformats.org/wordprocessingml/2006/main" xmlns:w14="http://schemas.microsoft.com/office/word/2010/wordml" xmlns:w15="http://schemas.microsoft.com/office/word/2012/wordml" xmlns:w16se="http://schemas.microsoft.com/office/word/2015/wordml/symex" mc:Ignorable="w14 w15 w16se">
+<w:styles xmlns:mc="http://schemas.openxmlformats.org/markup-compatibility/2006" xmlns:r="http://schemas.openxmlformats.org/officeDocument/2006/relationships" xmlns:w="http://schemas.openxmlformats.org/wordprocessingml/2006/main" xmlns:w14="http://schemas.microsoft.com/office/word/2010/wordml" xmlns:w15="http://schemas.microsoft.com/office/word/2012/wordml" xmlns:w16cid="http://schemas.microsoft.com/office/word/2016/wordml/cid" xmlns:w16se="http://schemas.microsoft.com/office/word/2015/wordml/symex" mc:Ignorable="w14 w15 w16se w16cid">
   <w:docDefaults>
     <w:rPrDefault>
       <w:rPr>
@@ -5619,8 +6244,8 @@
     <w:lsdException w:name="List Number 4" w:semiHidden="1" w:unhideWhenUsed="1"/>
     <w:lsdException w:name="List Number 5" w:semiHidden="1" w:unhideWhenUsed="1"/>
     <w:lsdException w:name="Title" w:uiPriority="10" w:qFormat="1"/>
-    <w:lsdException w:name="Closing" w:semiHidden="1" w:unhideWhenUsed="1"/>
-    <w:lsdException w:name="Signature" w:semiHidden="1" w:unhideWhenUsed="1"/>
+    <w:lsdException w:name="Closing" w:semiHidden="1" w:uiPriority="5" w:unhideWhenUsed="1" w:qFormat="1"/>
+    <w:lsdException w:name="Signature" w:semiHidden="1" w:uiPriority="6" w:unhideWhenUsed="1" w:qFormat="1"/>
     <w:lsdException w:name="Default Paragraph Font" w:semiHidden="1" w:uiPriority="1" w:unhideWhenUsed="1"/>
     <w:lsdException w:name="Body Text" w:semiHidden="1" w:unhideWhenUsed="1"/>
     <w:lsdException w:name="Body Text Indent" w:semiHidden="1" w:unhideWhenUsed="1"/>
@@ -5631,8 +6256,8 @@
     <w:lsdException w:name="List Continue 5" w:semiHidden="1" w:unhideWhenUsed="1"/>
     <w:lsdException w:name="Message Header" w:semiHidden="1" w:unhideWhenUsed="1"/>
     <w:lsdException w:name="Subtitle" w:uiPriority="11" w:qFormat="1"/>
-    <w:lsdException w:name="Salutation" w:semiHidden="1" w:unhideWhenUsed="1"/>
-    <w:lsdException w:name="Date" w:semiHidden="1" w:unhideWhenUsed="1"/>
+    <w:lsdException w:name="Salutation" w:semiHidden="1" w:uiPriority="4" w:unhideWhenUsed="1" w:qFormat="1"/>
+    <w:lsdException w:name="Date" w:semiHidden="1" w:uiPriority="2" w:unhideWhenUsed="1" w:qFormat="1"/>
     <w:lsdException w:name="Body Text First Indent" w:semiHidden="1" w:unhideWhenUsed="1"/>
     <w:lsdException w:name="Body Text First Indent 2" w:semiHidden="1" w:unhideWhenUsed="1"/>
     <w:lsdException w:name="Note Heading" w:semiHidden="1" w:unhideWhenUsed="1"/>
@@ -5823,10 +6448,6 @@
     <w:lsdException w:name="Book Title" w:uiPriority="33" w:qFormat="1"/>
     <w:lsdException w:name="Bibliography" w:semiHidden="1" w:uiPriority="37" w:unhideWhenUsed="1"/>
     <w:lsdException w:name="TOC Heading" w:semiHidden="1" w:uiPriority="39" w:unhideWhenUsed="1" w:qFormat="1"/>
-    <w:lsdException w:name="Grid Table Light" w:semiHidden="1" w:unhideWhenUsed="1"/>
-    <w:lsdException w:name="Grid Table 1 Light" w:semiHidden="1" w:unhideWhenUsed="1"/>
-    <w:lsdException w:name="Grid Table 2" w:semiHidden="1" w:unhideWhenUsed="1"/>
-    <w:lsdException w:name="Grid Table 3" w:semiHidden="1" w:unhideWhenUsed="1"/>
     <w:lsdException w:name="Grid Table 4" w:uiPriority="49"/>
     <w:lsdException w:name="Grid Table 5 Dark" w:uiPriority="50"/>
     <w:lsdException w:name="Grid Table 6 Colorful" w:uiPriority="51"/>
@@ -6049,6 +6670,182 @@
     <w:link w:val="Footer"/>
     <w:uiPriority w:val="99"/>
     <w:rsid w:val="00BC5827"/>
+  </w:style>
+  <w:style w:type="paragraph" w:styleId="Date">
+    <w:name w:val="Date"/>
+    <w:basedOn w:val="Normal"/>
+    <w:next w:val="Address"/>
+    <w:link w:val="DateChar"/>
+    <w:uiPriority w:val="2"/>
+    <w:unhideWhenUsed/>
+    <w:qFormat/>
+    <w:rsid w:val="002537F0"/>
+    <w:pPr>
+      <w:spacing w:before="720" w:after="280"/>
+      <w:contextualSpacing/>
+    </w:pPr>
+    <w:rPr>
+      <w:rFonts w:eastAsiaTheme="minorHAnsi"/>
+      <w:b/>
+      <w:bCs/>
+      <w:color w:val="0D0D0D" w:themeColor="text1" w:themeTint="F2"/>
+      <w:sz w:val="22"/>
+      <w:szCs w:val="22"/>
+    </w:rPr>
+  </w:style>
+  <w:style w:type="character" w:customStyle="1" w:styleId="DateChar">
+    <w:name w:val="Date Char"/>
+    <w:basedOn w:val="DefaultParagraphFont"/>
+    <w:link w:val="Date"/>
+    <w:uiPriority w:val="2"/>
+    <w:rsid w:val="002537F0"/>
+    <w:rPr>
+      <w:rFonts w:eastAsiaTheme="minorHAnsi"/>
+      <w:b/>
+      <w:bCs/>
+      <w:color w:val="0D0D0D" w:themeColor="text1" w:themeTint="F2"/>
+      <w:sz w:val="22"/>
+      <w:szCs w:val="22"/>
+    </w:rPr>
+  </w:style>
+  <w:style w:type="paragraph" w:customStyle="1" w:styleId="Address">
+    <w:name w:val="Address"/>
+    <w:basedOn w:val="Normal"/>
+    <w:next w:val="Salutation"/>
+    <w:uiPriority w:val="3"/>
+    <w:qFormat/>
+    <w:rsid w:val="002537F0"/>
+    <w:pPr>
+      <w:spacing w:after="280" w:line="336" w:lineRule="auto"/>
+      <w:contextualSpacing/>
+    </w:pPr>
+    <w:rPr>
+      <w:rFonts w:eastAsiaTheme="minorHAnsi"/>
+      <w:color w:val="404040" w:themeColor="text1" w:themeTint="BF"/>
+      <w:sz w:val="22"/>
+      <w:szCs w:val="22"/>
+    </w:rPr>
+  </w:style>
+  <w:style w:type="paragraph" w:styleId="Salutation">
+    <w:name w:val="Salutation"/>
+    <w:basedOn w:val="Normal"/>
+    <w:next w:val="Normal"/>
+    <w:link w:val="SalutationChar"/>
+    <w:uiPriority w:val="4"/>
+    <w:unhideWhenUsed/>
+    <w:qFormat/>
+    <w:rsid w:val="002537F0"/>
+    <w:pPr>
+      <w:spacing w:before="800" w:after="180"/>
+    </w:pPr>
+    <w:rPr>
+      <w:rFonts w:eastAsiaTheme="minorHAnsi"/>
+      <w:b/>
+      <w:bCs/>
+      <w:color w:val="0D0D0D" w:themeColor="text1" w:themeTint="F2"/>
+      <w:sz w:val="22"/>
+      <w:szCs w:val="22"/>
+    </w:rPr>
+  </w:style>
+  <w:style w:type="character" w:customStyle="1" w:styleId="SalutationChar">
+    <w:name w:val="Salutation Char"/>
+    <w:basedOn w:val="DefaultParagraphFont"/>
+    <w:link w:val="Salutation"/>
+    <w:uiPriority w:val="4"/>
+    <w:rsid w:val="002537F0"/>
+    <w:rPr>
+      <w:rFonts w:eastAsiaTheme="minorHAnsi"/>
+      <w:b/>
+      <w:bCs/>
+      <w:color w:val="0D0D0D" w:themeColor="text1" w:themeTint="F2"/>
+      <w:sz w:val="22"/>
+      <w:szCs w:val="22"/>
+    </w:rPr>
+  </w:style>
+  <w:style w:type="paragraph" w:styleId="Closing">
+    <w:name w:val="Closing"/>
+    <w:basedOn w:val="Normal"/>
+    <w:next w:val="Signature"/>
+    <w:link w:val="ClosingChar"/>
+    <w:uiPriority w:val="5"/>
+    <w:unhideWhenUsed/>
+    <w:qFormat/>
+    <w:rsid w:val="002537F0"/>
+    <w:pPr>
+      <w:spacing w:before="720"/>
+    </w:pPr>
+    <w:rPr>
+      <w:rFonts w:eastAsiaTheme="minorHAnsi"/>
+      <w:b/>
+      <w:bCs/>
+      <w:color w:val="0D0D0D" w:themeColor="text1" w:themeTint="F2"/>
+      <w:sz w:val="22"/>
+      <w:szCs w:val="22"/>
+    </w:rPr>
+  </w:style>
+  <w:style w:type="character" w:customStyle="1" w:styleId="ClosingChar">
+    <w:name w:val="Closing Char"/>
+    <w:basedOn w:val="DefaultParagraphFont"/>
+    <w:link w:val="Closing"/>
+    <w:uiPriority w:val="5"/>
+    <w:rsid w:val="002537F0"/>
+    <w:rPr>
+      <w:rFonts w:eastAsiaTheme="minorHAnsi"/>
+      <w:b/>
+      <w:bCs/>
+      <w:color w:val="0D0D0D" w:themeColor="text1" w:themeTint="F2"/>
+      <w:sz w:val="22"/>
+      <w:szCs w:val="22"/>
+    </w:rPr>
+  </w:style>
+  <w:style w:type="paragraph" w:styleId="Signature">
+    <w:name w:val="Signature"/>
+    <w:basedOn w:val="Normal"/>
+    <w:next w:val="Normal"/>
+    <w:link w:val="SignatureChar"/>
+    <w:uiPriority w:val="6"/>
+    <w:unhideWhenUsed/>
+    <w:qFormat/>
+    <w:rsid w:val="002537F0"/>
+    <w:pPr>
+      <w:spacing w:before="1080" w:after="280"/>
+      <w:contextualSpacing/>
+    </w:pPr>
+    <w:rPr>
+      <w:rFonts w:eastAsiaTheme="minorHAnsi"/>
+      <w:b/>
+      <w:bCs/>
+      <w:color w:val="0D0D0D" w:themeColor="text1" w:themeTint="F2"/>
+      <w:sz w:val="22"/>
+      <w:szCs w:val="22"/>
+    </w:rPr>
+  </w:style>
+  <w:style w:type="character" w:customStyle="1" w:styleId="SignatureChar">
+    <w:name w:val="Signature Char"/>
+    <w:basedOn w:val="DefaultParagraphFont"/>
+    <w:link w:val="Signature"/>
+    <w:uiPriority w:val="6"/>
+    <w:rsid w:val="002537F0"/>
+    <w:rPr>
+      <w:rFonts w:eastAsiaTheme="minorHAnsi"/>
+      <w:b/>
+      <w:bCs/>
+      <w:color w:val="0D0D0D" w:themeColor="text1" w:themeTint="F2"/>
+      <w:sz w:val="22"/>
+      <w:szCs w:val="22"/>
+    </w:rPr>
+  </w:style>
+  <w:style w:type="character" w:styleId="UnresolvedMention">
+    <w:name w:val="Unresolved Mention"/>
+    <w:basedOn w:val="DefaultParagraphFont"/>
+    <w:uiPriority w:val="99"/>
+    <w:semiHidden/>
+    <w:unhideWhenUsed/>
+    <w:rsid w:val="006408AF"/>
+    <w:rPr>
+      <w:color w:val="808080"/>
+      <w:shd w:val="clear" w:color="auto" w:fill="E6E6E6"/>
+    </w:rPr>
   </w:style>
 </w:styles>
 </file>
@@ -6378,7 +7175,7 @@
 </file>
 
 <file path=customXml/itemProps1.xml><?xml version="1.0" encoding="utf-8"?>
-<ds:datastoreItem xmlns:ds="http://schemas.openxmlformats.org/officeDocument/2006/customXml" ds:itemID="{CC55175A-1859-45B2-9065-12D4EE9390B9}">
+<ds:datastoreItem xmlns:ds="http://schemas.openxmlformats.org/officeDocument/2006/customXml" ds:itemID="{3CF2DCC0-4063-4614-B371-D515212137B3}">
   <ds:schemaRefs>
     <ds:schemaRef ds:uri="http://schemas.openxmlformats.org/officeDocument/2006/bibliography"/>
   </ds:schemaRefs>

</xml_diff>

<commit_message>
added pymel and pyqt and shrunk to one page
</commit_message>
<xml_diff>
--- a/Vincent_Escueta_resume.docx
+++ b/Vincent_Escueta_resume.docx
@@ -658,7 +658,33 @@
           <w:vertAlign w:val="baseline"/>
           <w:rtl w:val="0"/>
         </w:rPr>
-        <w:t xml:space="preserve">Python, YAML, C++, C, SQL, HTML5, JavaScript, CSS3, Java, GLSL</w:t>
+        <w:t xml:space="preserve">Python, PyMel, PyQ</w:t>
+      </w:r>
+      <w:r>
+        <w:rPr>
+          <w:rFonts w:ascii="Calibri" w:cs="Calibri" w:eastAsia="Calibri" w:hAnsi="Calibri"/>
+          <w:sz w:val="20"/>
+          <w:szCs w:val="20"/>
+          <w:rtl w:val="0"/>
+        </w:rPr>
+        <w:t xml:space="preserve">t, </w:t>
+      </w:r>
+      <w:r>
+        <w:rPr>
+          <w:rFonts w:ascii="Calibri" w:cs="Calibri" w:eastAsia="Calibri" w:hAnsi="Calibri"/>
+          <w:b w:val="0"/>
+          <w:i w:val="0"/>
+          <w:smallCaps w:val="0"/>
+          <w:strike w:val="0"/>
+          <w:color w:val="000000"/>
+          <w:sz w:val="20"/>
+          <w:szCs w:val="20"/>
+          <w:u w:val="none"/>
+          <w:shd w:fill="auto" w:val="clear"/>
+          <w:vertAlign w:val="baseline"/>
+          <w:rtl w:val="0"/>
+        </w:rPr>
+        <w:t xml:space="preserve">YAML, C++, C, SQL, HTML5, JavaScript, CSS3, Java, GLSL</w:t>
       </w:r>
     </w:p>
     <w:p>
@@ -1038,7 +1064,7 @@
           <w:szCs w:val="20"/>
           <w:rtl w:val="0"/>
         </w:rPr>
-        <w:t xml:space="preserve">Develop additional pipeline tools with Python, HTML5, and JavaScript to optimize workflows in all departments.</w:t>
+        <w:t xml:space="preserve">Develop additional pipeline Maya and web tools with Python, HTML5, and JavaScript to optimize workflows in all departments.</w:t>
       </w:r>
     </w:p>
     <w:p>
@@ -1886,23 +1912,6 @@
           <w:rtl w:val="0"/>
         </w:rPr>
         <w:t xml:space="preserve">t: Team created a 2 minute 3D Animated Short using Maya/RenderMan to model and do cloth simulation.</w:t>
-      </w:r>
-    </w:p>
-    <w:p>
-      <w:pPr>
-        <w:tabs>
-          <w:tab w:val="right" w:pos="10800"/>
-        </w:tabs>
-        <w:rPr>
-          <w:rFonts w:ascii="Calibri" w:cs="Calibri" w:eastAsia="Calibri" w:hAnsi="Calibri"/>
-          <w:sz w:val="20"/>
-          <w:szCs w:val="20"/>
-        </w:rPr>
-      </w:pPr>
-      <w:r>
-        <w:rPr>
-          <w:rtl w:val="0"/>
-        </w:rPr>
       </w:r>
     </w:p>
     <w:sectPr>

</xml_diff>

<commit_message>
moved pyqt and pymel to technical skills
</commit_message>
<xml_diff>
--- a/Vincent_Escueta_resume.docx
+++ b/Vincent_Escueta_resume.docx
@@ -541,7 +541,7 @@
           <w:szCs w:val="20"/>
           <w:rtl w:val="0"/>
         </w:rPr>
-        <w:t xml:space="preserve">Autodesk Maya, Arnold Renderer, Pixar’s RenderMan, AWS Thinkbox Deadline, Foundry’s Katana, Foundry’s Nuke,  Jira, Confluence, Shotgun, Common Linux utilities (Git, ssh, etc.)</w:t>
+        <w:t xml:space="preserve">Autodesk Maya, Arnold Renderer, Pixar’s RenderMan, AWS Thinkbox Deadline, Foundry’s Katana, Foundry’s Nuke, PyMel, PyQt, Jira, Confluence, Shotgun, Common Linux utilities (Git, ssh, etc.)</w:t>
       </w:r>
       <w:r>
         <w:rPr>
@@ -658,16 +658,16 @@
           <w:vertAlign w:val="baseline"/>
           <w:rtl w:val="0"/>
         </w:rPr>
-        <w:t xml:space="preserve">Python, PyMel, PyQ</w:t>
-      </w:r>
-      <w:r>
-        <w:rPr>
-          <w:rFonts w:ascii="Calibri" w:cs="Calibri" w:eastAsia="Calibri" w:hAnsi="Calibri"/>
-          <w:sz w:val="20"/>
-          <w:szCs w:val="20"/>
-          <w:rtl w:val="0"/>
-        </w:rPr>
-        <w:t xml:space="preserve">t, </w:t>
+        <w:t xml:space="preserve">Pytho</w:t>
+      </w:r>
+      <w:r>
+        <w:rPr>
+          <w:rFonts w:ascii="Calibri" w:cs="Calibri" w:eastAsia="Calibri" w:hAnsi="Calibri"/>
+          <w:sz w:val="20"/>
+          <w:szCs w:val="20"/>
+          <w:rtl w:val="0"/>
+        </w:rPr>
+        <w:t xml:space="preserve">n, </w:t>
       </w:r>
       <w:r>
         <w:rPr>

</xml_diff>